<commit_message>
added notes from class 8
</commit_message>
<xml_diff>
--- a/Class Notes.docx
+++ b/Class Notes.docx
@@ -86,13 +86,20 @@
         <w:rPr>
           <w:b/>
         </w:rPr>
-        <w:t xml:space="preserve">Class 7: Saturday December </w:t>
-      </w:r>
-      <w:r>
-        <w:rPr>
-          <w:b/>
-        </w:rPr>
-        <w:t>1 – JavaScript</w:t>
+        <w:t>Class 8: Monday December 3 – Jumping for JS</w:t>
+      </w:r>
+    </w:p>
+    <w:p>
+      <w:pPr>
+        <w:rPr>
+          <w:u w:val="single"/>
+        </w:rPr>
+      </w:pPr>
+      <w:r>
+        <w:rPr>
+          <w:u w:val="single"/>
+        </w:rPr>
+        <w:t>Basic Variables</w:t>
       </w:r>
     </w:p>
     <w:p>
@@ -104,49 +111,7 @@
         </w:numPr>
       </w:pPr>
       <w:r>
-        <w:t>HTML: markup</w:t>
-      </w:r>
-      <w:r>
-        <w:t xml:space="preserve"> language</w:t>
-      </w:r>
-      <w:r>
-        <w:t>; FOR: search engines</w:t>
-      </w:r>
-    </w:p>
-    <w:p>
-      <w:pPr>
-        <w:pStyle w:val="ListParagraph"/>
-        <w:numPr>
-          <w:ilvl w:val="0"/>
-          <w:numId w:val="21"/>
-        </w:numPr>
-      </w:pPr>
-      <w:r>
-        <w:t>CSS: presentation</w:t>
-      </w:r>
-      <w:r>
-        <w:t xml:space="preserve"> language</w:t>
-      </w:r>
-      <w:r>
-        <w:t>; FOR: user</w:t>
-      </w:r>
-    </w:p>
-    <w:p>
-      <w:pPr>
-        <w:pStyle w:val="ListParagraph"/>
-        <w:numPr>
-          <w:ilvl w:val="0"/>
-          <w:numId w:val="21"/>
-        </w:numPr>
-      </w:pPr>
-      <w:r>
-        <w:t>JavaScript:</w:t>
-      </w:r>
-      <w:r>
-        <w:t xml:space="preserve"> programming language</w:t>
-      </w:r>
-      <w:r>
-        <w:t xml:space="preserve"> FOR interactivity, dynamism</w:t>
+        <w:t>console.log(</w:t>
       </w:r>
     </w:p>
     <w:p>
@@ -158,6 +123,369 @@
         </w:numPr>
       </w:pPr>
       <w:r>
+        <w:t>logs data to the console (discreet, user doesn’t see unless they look in console)</w:t>
+      </w:r>
+    </w:p>
+    <w:p>
+      <w:pPr>
+        <w:pStyle w:val="ListParagraph"/>
+        <w:numPr>
+          <w:ilvl w:val="0"/>
+          <w:numId w:val="21"/>
+        </w:numPr>
+      </w:pPr>
+      <w:r>
+        <w:t>alert(</w:t>
+      </w:r>
+    </w:p>
+    <w:p>
+      <w:pPr>
+        <w:pStyle w:val="ListParagraph"/>
+        <w:numPr>
+          <w:ilvl w:val="1"/>
+          <w:numId w:val="21"/>
+        </w:numPr>
+      </w:pPr>
+      <w:r>
+        <w:t>displays pop-up message to user</w:t>
+      </w:r>
+    </w:p>
+    <w:p>
+      <w:pPr>
+        <w:pStyle w:val="ListParagraph"/>
+        <w:numPr>
+          <w:ilvl w:val="0"/>
+          <w:numId w:val="21"/>
+        </w:numPr>
+      </w:pPr>
+      <w:r>
+        <w:t>confirm(</w:t>
+      </w:r>
+    </w:p>
+    <w:p>
+      <w:pPr>
+        <w:pStyle w:val="ListParagraph"/>
+        <w:numPr>
+          <w:ilvl w:val="1"/>
+          <w:numId w:val="21"/>
+        </w:numPr>
+      </w:pPr>
+      <w:r>
+        <w:t>displays true/false (Boolean) popup</w:t>
+      </w:r>
+    </w:p>
+    <w:p>
+      <w:pPr>
+        <w:pStyle w:val="ListParagraph"/>
+        <w:numPr>
+          <w:ilvl w:val="0"/>
+          <w:numId w:val="21"/>
+        </w:numPr>
+      </w:pPr>
+      <w:r>
+        <w:t>prompt(</w:t>
+      </w:r>
+    </w:p>
+    <w:p>
+      <w:pPr>
+        <w:pStyle w:val="ListParagraph"/>
+        <w:numPr>
+          <w:ilvl w:val="1"/>
+          <w:numId w:val="21"/>
+        </w:numPr>
+      </w:pPr>
+      <w:r>
+        <w:t>pop-up that requires text entry from user</w:t>
+      </w:r>
+    </w:p>
+    <w:p/>
+    <w:p>
+      <w:pPr>
+        <w:rPr>
+          <w:u w:val="single"/>
+        </w:rPr>
+      </w:pPr>
+      <w:r>
+        <w:rPr>
+          <w:u w:val="single"/>
+        </w:rPr>
+        <w:t>For Loops</w:t>
+      </w:r>
+    </w:p>
+    <w:p>
+      <w:r>
+        <w:rPr>
+          <w:noProof/>
+        </w:rPr>
+        <w:drawing>
+          <wp:anchor distT="0" distB="0" distL="114300" distR="114300" simplePos="0" relativeHeight="251663360" behindDoc="0" locked="0" layoutInCell="1" allowOverlap="1">
+            <wp:simplePos x="0" y="0"/>
+            <wp:positionH relativeFrom="margin">
+              <wp:align>center</wp:align>
+            </wp:positionH>
+            <wp:positionV relativeFrom="paragraph">
+              <wp:posOffset>420234</wp:posOffset>
+            </wp:positionV>
+            <wp:extent cx="5786204" cy="3077939"/>
+            <wp:effectExtent l="0" t="0" r="5080" b="8255"/>
+            <wp:wrapTopAndBottom/>
+            <wp:docPr id="9" name="Picture 9"/>
+            <wp:cNvGraphicFramePr>
+              <a:graphicFrameLocks xmlns:a="http://schemas.openxmlformats.org/drawingml/2006/main" noChangeAspect="1"/>
+            </wp:cNvGraphicFramePr>
+            <a:graphic xmlns:a="http://schemas.openxmlformats.org/drawingml/2006/main">
+              <a:graphicData uri="http://schemas.openxmlformats.org/drawingml/2006/picture">
+                <pic:pic xmlns:pic="http://schemas.openxmlformats.org/drawingml/2006/picture">
+                  <pic:nvPicPr>
+                    <pic:cNvPr id="0" name="Picture 2"/>
+                    <pic:cNvPicPr>
+                      <a:picLocks noChangeAspect="1" noChangeArrowheads="1"/>
+                    </pic:cNvPicPr>
+                  </pic:nvPicPr>
+                  <pic:blipFill>
+                    <a:blip r:embed="rId5" cstate="print">
+                      <a:extLst>
+                        <a:ext uri="{28A0092B-C50C-407E-A947-70E740481C1C}">
+                          <a14:useLocalDpi xmlns:a14="http://schemas.microsoft.com/office/drawing/2010/main" val="0"/>
+                        </a:ext>
+                      </a:extLst>
+                    </a:blip>
+                    <a:srcRect/>
+                    <a:stretch>
+                      <a:fillRect/>
+                    </a:stretch>
+                  </pic:blipFill>
+                  <pic:spPr bwMode="auto">
+                    <a:xfrm>
+                      <a:off x="0" y="0"/>
+                      <a:ext cx="5786204" cy="3077939"/>
+                    </a:xfrm>
+                    <a:prstGeom prst="rect">
+                      <a:avLst/>
+                    </a:prstGeom>
+                    <a:noFill/>
+                  </pic:spPr>
+                </pic:pic>
+              </a:graphicData>
+            </a:graphic>
+            <wp14:sizeRelH relativeFrom="page">
+              <wp14:pctWidth>0</wp14:pctWidth>
+            </wp14:sizeRelH>
+            <wp14:sizeRelV relativeFrom="page">
+              <wp14:pctHeight>0</wp14:pctHeight>
+            </wp14:sizeRelV>
+          </wp:anchor>
+        </w:drawing>
+      </w:r>
+      <w:r>
+        <w:t>It can be tedious, inefficient, time-consuming to retype code for each index of an array. We can use For Loops to type code once and have it cycle through an entire array.</w:t>
+      </w:r>
+    </w:p>
+    <w:p>
+      <w:pPr>
+        <w:rPr>
+          <w:b/>
+        </w:rPr>
+      </w:pPr>
+      <w:r>
+        <w:rPr>
+          <w:b/>
+        </w:rPr>
+        <w:lastRenderedPageBreak/>
+        <w:t>Rock Paper Scissor</w:t>
+      </w:r>
+      <w:r>
+        <w:rPr>
+          <w:b/>
+        </w:rPr>
+        <w:t>s</w:t>
+      </w:r>
+    </w:p>
+    <w:p>
+      <w:r>
+        <w:t>Array of variables [rock, paper, scissors]</w:t>
+      </w:r>
+    </w:p>
+    <w:p>
+      <w:pPr>
+        <w:pStyle w:val="ListParagraph"/>
+        <w:numPr>
+          <w:ilvl w:val="0"/>
+          <w:numId w:val="29"/>
+        </w:numPr>
+      </w:pPr>
+      <w:r>
+        <w:t>Player A picks r/p/s</w:t>
+      </w:r>
+    </w:p>
+    <w:p>
+      <w:pPr>
+        <w:pStyle w:val="ListParagraph"/>
+        <w:numPr>
+          <w:ilvl w:val="0"/>
+          <w:numId w:val="29"/>
+        </w:numPr>
+      </w:pPr>
+      <w:r>
+        <w:t>Player B picks r/p/s</w:t>
+      </w:r>
+    </w:p>
+    <w:p>
+      <w:pPr>
+        <w:pStyle w:val="ListParagraph"/>
+        <w:numPr>
+          <w:ilvl w:val="0"/>
+          <w:numId w:val="29"/>
+        </w:numPr>
+      </w:pPr>
+      <w:r>
+        <w:t>Compare Player A vs. Player B</w:t>
+      </w:r>
+    </w:p>
+    <w:p>
+      <w:pPr>
+        <w:pStyle w:val="ListParagraph"/>
+        <w:numPr>
+          <w:ilvl w:val="0"/>
+          <w:numId w:val="29"/>
+        </w:numPr>
+      </w:pPr>
+      <w:r>
+        <w:t>Choose a winner</w:t>
+      </w:r>
+    </w:p>
+    <w:p>
+      <w:pPr>
+        <w:pStyle w:val="ListParagraph"/>
+        <w:numPr>
+          <w:ilvl w:val="1"/>
+          <w:numId w:val="29"/>
+        </w:numPr>
+      </w:pPr>
+      <w:r>
+        <w:t>rock vs. scissors: rock wins</w:t>
+      </w:r>
+    </w:p>
+    <w:p>
+      <w:pPr>
+        <w:pStyle w:val="ListParagraph"/>
+        <w:numPr>
+          <w:ilvl w:val="1"/>
+          <w:numId w:val="29"/>
+        </w:numPr>
+      </w:pPr>
+      <w:r>
+        <w:t>scissors vs. paper: scissors wins</w:t>
+      </w:r>
+    </w:p>
+    <w:p>
+      <w:pPr>
+        <w:pStyle w:val="ListParagraph"/>
+        <w:numPr>
+          <w:ilvl w:val="1"/>
+          <w:numId w:val="29"/>
+        </w:numPr>
+      </w:pPr>
+      <w:r>
+        <w:t>paper vs. rock: paper wins</w:t>
+      </w:r>
+    </w:p>
+    <w:p>
+      <w:bookmarkStart w:id="0" w:name="_GoBack"/>
+      <w:bookmarkEnd w:id="0"/>
+    </w:p>
+    <w:p/>
+    <w:p/>
+    <w:p/>
+    <w:p>
+      <w:pPr>
+        <w:rPr>
+          <w:b/>
+        </w:rPr>
+      </w:pPr>
+    </w:p>
+    <w:p>
+      <w:pPr>
+        <w:rPr>
+          <w:b/>
+        </w:rPr>
+      </w:pPr>
+      <w:r>
+        <w:rPr>
+          <w:b/>
+        </w:rPr>
+        <w:t xml:space="preserve">Class 7: Saturday December </w:t>
+      </w:r>
+      <w:r>
+        <w:rPr>
+          <w:b/>
+        </w:rPr>
+        <w:t>1 – JavaScript</w:t>
+      </w:r>
+    </w:p>
+    <w:p>
+      <w:pPr>
+        <w:pStyle w:val="ListParagraph"/>
+        <w:numPr>
+          <w:ilvl w:val="0"/>
+          <w:numId w:val="21"/>
+        </w:numPr>
+      </w:pPr>
+      <w:r>
+        <w:t>HTML: markup</w:t>
+      </w:r>
+      <w:r>
+        <w:t xml:space="preserve"> language</w:t>
+      </w:r>
+      <w:r>
+        <w:t>; FOR: search engines</w:t>
+      </w:r>
+    </w:p>
+    <w:p>
+      <w:pPr>
+        <w:pStyle w:val="ListParagraph"/>
+        <w:numPr>
+          <w:ilvl w:val="0"/>
+          <w:numId w:val="21"/>
+        </w:numPr>
+      </w:pPr>
+      <w:r>
+        <w:t>CSS: presentation</w:t>
+      </w:r>
+      <w:r>
+        <w:t xml:space="preserve"> language</w:t>
+      </w:r>
+      <w:r>
+        <w:t>; FOR: user</w:t>
+      </w:r>
+    </w:p>
+    <w:p>
+      <w:pPr>
+        <w:pStyle w:val="ListParagraph"/>
+        <w:numPr>
+          <w:ilvl w:val="0"/>
+          <w:numId w:val="21"/>
+        </w:numPr>
+      </w:pPr>
+      <w:r>
+        <w:t>JavaScript:</w:t>
+      </w:r>
+      <w:r>
+        <w:t xml:space="preserve"> programming language</w:t>
+      </w:r>
+      <w:r>
+        <w:t xml:space="preserve"> FOR interactivity, dynamism</w:t>
+      </w:r>
+    </w:p>
+    <w:p>
+      <w:pPr>
+        <w:pStyle w:val="ListParagraph"/>
+        <w:numPr>
+          <w:ilvl w:val="1"/>
+          <w:numId w:val="21"/>
+        </w:numPr>
+      </w:pPr>
+      <w:r>
         <w:t>Output changes depending on the input</w:t>
       </w:r>
     </w:p>
@@ -315,6 +643,7 @@
         <w:rPr>
           <w:noProof/>
         </w:rPr>
+        <w:lastRenderedPageBreak/>
         <w:drawing>
           <wp:anchor distT="0" distB="0" distL="114300" distR="114300" simplePos="0" relativeHeight="251662336" behindDoc="0" locked="0" layoutInCell="1" allowOverlap="1">
             <wp:simplePos x="0" y="0"/>
@@ -339,7 +668,7 @@
                     <pic:cNvPicPr/>
                   </pic:nvPicPr>
                   <pic:blipFill>
-                    <a:blip r:embed="rId5" cstate="print">
+                    <a:blip r:embed="rId6" cstate="print">
                       <a:extLst>
                         <a:ext uri="{28A0092B-C50C-407E-A947-70E740481C1C}">
                           <a14:useLocalDpi xmlns:a14="http://schemas.microsoft.com/office/drawing/2010/main" val="0"/>
@@ -382,7 +711,6 @@
         <w:rPr>
           <w:u w:val="single"/>
         </w:rPr>
-        <w:lastRenderedPageBreak/>
         <w:t>Where to place JavaScript in the document?</w:t>
       </w:r>
     </w:p>
@@ -494,8 +822,6 @@
       <w:r>
         <w:t>∞ - !important (hack/kluge)</w:t>
       </w:r>
-      <w:bookmarkStart w:id="0" w:name="_GoBack"/>
-      <w:bookmarkEnd w:id="0"/>
     </w:p>
     <w:p>
       <w:pPr>
@@ -693,7 +1019,6 @@
         </w:numPr>
       </w:pPr>
       <w:r>
-        <w:lastRenderedPageBreak/>
         <w:t>em (relative to parent container)</w:t>
       </w:r>
     </w:p>
@@ -814,6 +1139,7 @@
         <w:rPr>
           <w:noProof/>
         </w:rPr>
+        <w:lastRenderedPageBreak/>
         <w:drawing>
           <wp:inline distT="0" distB="0" distL="0" distR="0" wp14:anchorId="11EDC75A" wp14:editId="6E112723">
             <wp:extent cx="4310744" cy="5114986"/>
@@ -832,7 +1158,7 @@
                     </pic:cNvPicPr>
                   </pic:nvPicPr>
                   <pic:blipFill>
-                    <a:blip r:embed="rId6">
+                    <a:blip r:embed="rId7">
                       <a:extLst/>
                     </a:blip>
                     <a:stretch>
@@ -957,6 +1283,7 @@
         <w:rPr>
           <w:b/>
         </w:rPr>
+        <w:lastRenderedPageBreak/>
         <w:t>Class 4: Monday November 19</w:t>
       </w:r>
       <w:r>
@@ -1015,7 +1342,7 @@
                     </pic:cNvPicPr>
                   </pic:nvPicPr>
                   <pic:blipFill>
-                    <a:blip r:embed="rId7">
+                    <a:blip r:embed="rId8">
                       <a:extLst/>
                     </a:blip>
                     <a:stretch>
@@ -1102,7 +1429,6 @@
         </w:numPr>
       </w:pPr>
       <w:r>
-        <w:lastRenderedPageBreak/>
         <w:t>Browser will read multiple files in chronological order as one giant .css</w:t>
       </w:r>
     </w:p>
@@ -1302,7 +1628,7 @@
                     </pic:cNvPicPr>
                   </pic:nvPicPr>
                   <pic:blipFill>
-                    <a:blip r:embed="rId8" cstate="print">
+                    <a:blip r:embed="rId9" cstate="print">
                       <a:extLst>
                         <a:ext uri="{28A0092B-C50C-407E-A947-70E740481C1C}">
                           <a14:useLocalDpi xmlns:a14="http://schemas.microsoft.com/office/drawing/2010/main" val="0"/>
@@ -1407,7 +1733,6 @@
         <w:rPr>
           <w:noProof/>
         </w:rPr>
-        <w:lastRenderedPageBreak/>
         <w:drawing>
           <wp:anchor distT="0" distB="0" distL="114300" distR="114300" simplePos="0" relativeHeight="251659264" behindDoc="1" locked="0" layoutInCell="1" allowOverlap="1">
             <wp:simplePos x="0" y="0"/>
@@ -1442,7 +1767,7 @@
                     </pic:cNvPicPr>
                   </pic:nvPicPr>
                   <pic:blipFill>
-                    <a:blip r:embed="rId9" cstate="print">
+                    <a:blip r:embed="rId10" cstate="print">
                       <a:extLst>
                         <a:ext uri="{28A0092B-C50C-407E-A947-70E740481C1C}">
                           <a14:useLocalDpi xmlns:a14="http://schemas.microsoft.com/office/drawing/2010/main" val="0"/>
@@ -1529,6 +1854,7 @@
         </w:numPr>
       </w:pPr>
       <w:r>
+        <w:lastRenderedPageBreak/>
         <w:t>e.g. make my box 400px x 400px, and factor in the margins/padding/borders from there to end with a 400px x 400px</w:t>
       </w:r>
     </w:p>
@@ -1552,7 +1878,7 @@
           <w:numId w:val="13"/>
         </w:numPr>
       </w:pPr>
-      <w:hyperlink r:id="rId10" w:history="1">
+      <w:hyperlink r:id="rId11" w:history="1">
         <w:r>
           <w:rPr>
             <w:rStyle w:val="Hyperlink"/>
@@ -1646,7 +1972,6 @@
         <w:rPr>
           <w:noProof/>
         </w:rPr>
-        <w:lastRenderedPageBreak/>
         <w:drawing>
           <wp:anchor distT="0" distB="0" distL="114300" distR="114300" simplePos="0" relativeHeight="251660288" behindDoc="0" locked="0" layoutInCell="1" allowOverlap="1">
             <wp:simplePos x="0" y="0"/>
@@ -1673,7 +1998,7 @@
                     </pic:cNvPicPr>
                   </pic:nvPicPr>
                   <pic:blipFill>
-                    <a:blip r:embed="rId11" cstate="print">
+                    <a:blip r:embed="rId12" cstate="print">
                       <a:extLst>
                         <a:ext uri="{28A0092B-C50C-407E-A947-70E740481C1C}">
                           <a14:useLocalDpi xmlns:a14="http://schemas.microsoft.com/office/drawing/2010/main" val="0"/>
@@ -1774,7 +2099,7 @@
                     </pic:cNvPicPr>
                   </pic:nvPicPr>
                   <pic:blipFill>
-                    <a:blip r:embed="rId12" cstate="print">
+                    <a:blip r:embed="rId13" cstate="print">
                       <a:extLst>
                         <a:ext uri="{28A0092B-C50C-407E-A947-70E740481C1C}">
                           <a14:useLocalDpi xmlns:a14="http://schemas.microsoft.com/office/drawing/2010/main" val="0"/>
@@ -1821,7 +2146,7 @@
           <w:u w:val="single"/>
         </w:rPr>
       </w:pPr>
-      <w:hyperlink r:id="rId13" w:history="1">
+      <w:hyperlink r:id="rId14" w:history="1">
         <w:r>
           <w:rPr>
             <w:rStyle w:val="Hyperlink"/>
@@ -1863,6 +2188,7 @@
         </w:numPr>
       </w:pPr>
       <w:r>
+        <w:lastRenderedPageBreak/>
         <w:t>right (float right)</w:t>
       </w:r>
     </w:p>
@@ -2032,7 +2358,6 @@
         </w:numPr>
       </w:pPr>
       <w:r>
-        <w:lastRenderedPageBreak/>
         <w:t>Fixed (positioned on specific coordinates</w:t>
       </w:r>
       <w:r>
@@ -2122,22 +2447,12 @@
       </w:r>
     </w:p>
     <w:p>
-      <w:hyperlink r:id="rId14" w:history="1">
+      <w:hyperlink r:id="rId15" w:history="1">
         <w:r>
           <w:rPr>
             <w:rStyle w:val="Hyperlink"/>
           </w:rPr>
           <w:t>http://jonibologna.com/content/images/flexboxsheet.pdf</w:t>
-        </w:r>
-      </w:hyperlink>
-    </w:p>
-    <w:p>
-      <w:hyperlink r:id="rId15" w:history="1">
-        <w:r>
-          <w:rPr>
-            <w:rStyle w:val="Hyperlink"/>
-          </w:rPr>
-          <w:t>https://www.youtube.com/watch?v=jV8B24rSN5o&amp;feature=youtu.be</w:t>
         </w:r>
       </w:hyperlink>
     </w:p>
@@ -2151,6 +2466,16 @@
         </w:r>
       </w:hyperlink>
     </w:p>
+    <w:p>
+      <w:hyperlink r:id="rId17" w:history="1">
+        <w:r>
+          <w:rPr>
+            <w:rStyle w:val="Hyperlink"/>
+          </w:rPr>
+          <w:t>https://www.youtube.com/watch?v=jV8B24rSN5o&amp;feature=youtu.be</w:t>
+        </w:r>
+      </w:hyperlink>
+    </w:p>
     <w:p/>
     <w:p/>
     <w:p>
@@ -2188,6 +2513,7 @@
     </w:p>
     <w:p>
       <w:r>
+        <w:lastRenderedPageBreak/>
         <w:t>What is GitHub?</w:t>
       </w:r>
     </w:p>
@@ -2308,7 +2634,6 @@
         </w:numPr>
       </w:pPr>
       <w:r>
-        <w:lastRenderedPageBreak/>
         <w:t>Version control makes it a lot easier to work collaboratively</w:t>
       </w:r>
     </w:p>
@@ -2484,7 +2809,7 @@
       <w:r>
         <w:t xml:space="preserve">HTML tags resource: </w:t>
       </w:r>
-      <w:hyperlink r:id="rId17" w:history="1">
+      <w:hyperlink r:id="rId18" w:history="1">
         <w:r>
           <w:rPr>
             <w:rStyle w:val="Hyperlink"/>
@@ -2528,6 +2853,7 @@
         </w:numPr>
       </w:pPr>
       <w:r>
+        <w:lastRenderedPageBreak/>
         <w:t>e.g. if a class is called ‘container’, we’d refer to it as .container in CSS</w:t>
       </w:r>
     </w:p>
@@ -2669,7 +2995,6 @@
         </w:numPr>
       </w:pPr>
       <w:r>
-        <w:lastRenderedPageBreak/>
         <w:t>Autocomplete a File Name in the Current Directory = Press `tab` key once to autocomplete once you have typed a unique portion of a file name</w:t>
       </w:r>
     </w:p>
@@ -3595,6 +3920,92 @@
     </w:lvl>
   </w:abstractNum>
   <w:abstractNum w:abstractNumId="7" w15:restartNumberingAfterBreak="0">
+    <w:nsid w:val="109141E7"/>
+    <w:multiLevelType w:val="hybridMultilevel"/>
+    <w:tmpl w:val="014C409E"/>
+    <w:lvl w:ilvl="0" w:tplc="0409000F">
+      <w:start w:val="1"/>
+      <w:numFmt w:val="decimal"/>
+      <w:lvlText w:val="%1."/>
+      <w:lvlJc w:val="left"/>
+      <w:pPr>
+        <w:ind w:left="720" w:hanging="360"/>
+      </w:pPr>
+    </w:lvl>
+    <w:lvl w:ilvl="1" w:tplc="04090019">
+      <w:start w:val="1"/>
+      <w:numFmt w:val="lowerLetter"/>
+      <w:lvlText w:val="%2."/>
+      <w:lvlJc w:val="left"/>
+      <w:pPr>
+        <w:ind w:left="1440" w:hanging="360"/>
+      </w:pPr>
+    </w:lvl>
+    <w:lvl w:ilvl="2" w:tplc="0409001B" w:tentative="1">
+      <w:start w:val="1"/>
+      <w:numFmt w:val="lowerRoman"/>
+      <w:lvlText w:val="%3."/>
+      <w:lvlJc w:val="right"/>
+      <w:pPr>
+        <w:ind w:left="2160" w:hanging="180"/>
+      </w:pPr>
+    </w:lvl>
+    <w:lvl w:ilvl="3" w:tplc="0409000F" w:tentative="1">
+      <w:start w:val="1"/>
+      <w:numFmt w:val="decimal"/>
+      <w:lvlText w:val="%4."/>
+      <w:lvlJc w:val="left"/>
+      <w:pPr>
+        <w:ind w:left="2880" w:hanging="360"/>
+      </w:pPr>
+    </w:lvl>
+    <w:lvl w:ilvl="4" w:tplc="04090019" w:tentative="1">
+      <w:start w:val="1"/>
+      <w:numFmt w:val="lowerLetter"/>
+      <w:lvlText w:val="%5."/>
+      <w:lvlJc w:val="left"/>
+      <w:pPr>
+        <w:ind w:left="3600" w:hanging="360"/>
+      </w:pPr>
+    </w:lvl>
+    <w:lvl w:ilvl="5" w:tplc="0409001B" w:tentative="1">
+      <w:start w:val="1"/>
+      <w:numFmt w:val="lowerRoman"/>
+      <w:lvlText w:val="%6."/>
+      <w:lvlJc w:val="right"/>
+      <w:pPr>
+        <w:ind w:left="4320" w:hanging="180"/>
+      </w:pPr>
+    </w:lvl>
+    <w:lvl w:ilvl="6" w:tplc="0409000F" w:tentative="1">
+      <w:start w:val="1"/>
+      <w:numFmt w:val="decimal"/>
+      <w:lvlText w:val="%7."/>
+      <w:lvlJc w:val="left"/>
+      <w:pPr>
+        <w:ind w:left="5040" w:hanging="360"/>
+      </w:pPr>
+    </w:lvl>
+    <w:lvl w:ilvl="7" w:tplc="04090019" w:tentative="1">
+      <w:start w:val="1"/>
+      <w:numFmt w:val="lowerLetter"/>
+      <w:lvlText w:val="%8."/>
+      <w:lvlJc w:val="left"/>
+      <w:pPr>
+        <w:ind w:left="5760" w:hanging="360"/>
+      </w:pPr>
+    </w:lvl>
+    <w:lvl w:ilvl="8" w:tplc="0409001B" w:tentative="1">
+      <w:start w:val="1"/>
+      <w:numFmt w:val="lowerRoman"/>
+      <w:lvlText w:val="%9."/>
+      <w:lvlJc w:val="right"/>
+      <w:pPr>
+        <w:ind w:left="6480" w:hanging="180"/>
+      </w:pPr>
+    </w:lvl>
+  </w:abstractNum>
+  <w:abstractNum w:abstractNumId="8" w15:restartNumberingAfterBreak="0">
     <w:nsid w:val="17FA0A54"/>
     <w:multiLevelType w:val="hybridMultilevel"/>
     <w:tmpl w:val="C9B23C82"/>
@@ -3707,7 +4118,7 @@
       </w:rPr>
     </w:lvl>
   </w:abstractNum>
-  <w:abstractNum w:abstractNumId="8" w15:restartNumberingAfterBreak="0">
+  <w:abstractNum w:abstractNumId="9" w15:restartNumberingAfterBreak="0">
     <w:nsid w:val="1D707B33"/>
     <w:multiLevelType w:val="hybridMultilevel"/>
     <w:tmpl w:val="2F260EC2"/>
@@ -3820,7 +4231,7 @@
       </w:rPr>
     </w:lvl>
   </w:abstractNum>
-  <w:abstractNum w:abstractNumId="9" w15:restartNumberingAfterBreak="0">
+  <w:abstractNum w:abstractNumId="10" w15:restartNumberingAfterBreak="0">
     <w:nsid w:val="1EB06CB7"/>
     <w:multiLevelType w:val="hybridMultilevel"/>
     <w:tmpl w:val="3684B0FE"/>
@@ -3933,7 +4344,7 @@
       </w:rPr>
     </w:lvl>
   </w:abstractNum>
-  <w:abstractNum w:abstractNumId="10" w15:restartNumberingAfterBreak="0">
+  <w:abstractNum w:abstractNumId="11" w15:restartNumberingAfterBreak="0">
     <w:nsid w:val="1F565DBC"/>
     <w:multiLevelType w:val="hybridMultilevel"/>
     <w:tmpl w:val="A06496F6"/>
@@ -4046,7 +4457,7 @@
       </w:rPr>
     </w:lvl>
   </w:abstractNum>
-  <w:abstractNum w:abstractNumId="11" w15:restartNumberingAfterBreak="0">
+  <w:abstractNum w:abstractNumId="12" w15:restartNumberingAfterBreak="0">
     <w:nsid w:val="22025CCC"/>
     <w:multiLevelType w:val="hybridMultilevel"/>
     <w:tmpl w:val="3DD44A92"/>
@@ -4159,7 +4570,7 @@
       </w:rPr>
     </w:lvl>
   </w:abstractNum>
-  <w:abstractNum w:abstractNumId="12" w15:restartNumberingAfterBreak="0">
+  <w:abstractNum w:abstractNumId="13" w15:restartNumberingAfterBreak="0">
     <w:nsid w:val="22750B73"/>
     <w:multiLevelType w:val="hybridMultilevel"/>
     <w:tmpl w:val="54408CD0"/>
@@ -4272,7 +4683,7 @@
       </w:rPr>
     </w:lvl>
   </w:abstractNum>
-  <w:abstractNum w:abstractNumId="13" w15:restartNumberingAfterBreak="0">
+  <w:abstractNum w:abstractNumId="14" w15:restartNumberingAfterBreak="0">
     <w:nsid w:val="2BA46481"/>
     <w:multiLevelType w:val="hybridMultilevel"/>
     <w:tmpl w:val="EA4AD2E0"/>
@@ -4385,7 +4796,7 @@
       </w:rPr>
     </w:lvl>
   </w:abstractNum>
-  <w:abstractNum w:abstractNumId="14" w15:restartNumberingAfterBreak="0">
+  <w:abstractNum w:abstractNumId="15" w15:restartNumberingAfterBreak="0">
     <w:nsid w:val="391921BB"/>
     <w:multiLevelType w:val="hybridMultilevel"/>
     <w:tmpl w:val="5388E468"/>
@@ -4498,7 +4909,7 @@
       </w:rPr>
     </w:lvl>
   </w:abstractNum>
-  <w:abstractNum w:abstractNumId="15" w15:restartNumberingAfterBreak="0">
+  <w:abstractNum w:abstractNumId="16" w15:restartNumberingAfterBreak="0">
     <w:nsid w:val="395105FB"/>
     <w:multiLevelType w:val="hybridMultilevel"/>
     <w:tmpl w:val="DF3CB0D2"/>
@@ -4611,7 +5022,7 @@
       </w:rPr>
     </w:lvl>
   </w:abstractNum>
-  <w:abstractNum w:abstractNumId="16" w15:restartNumberingAfterBreak="0">
+  <w:abstractNum w:abstractNumId="17" w15:restartNumberingAfterBreak="0">
     <w:nsid w:val="478506BC"/>
     <w:multiLevelType w:val="hybridMultilevel"/>
     <w:tmpl w:val="11CE7B6E"/>
@@ -4724,7 +5135,7 @@
       </w:rPr>
     </w:lvl>
   </w:abstractNum>
-  <w:abstractNum w:abstractNumId="17" w15:restartNumberingAfterBreak="0">
+  <w:abstractNum w:abstractNumId="18" w15:restartNumberingAfterBreak="0">
     <w:nsid w:val="4C132E06"/>
     <w:multiLevelType w:val="hybridMultilevel"/>
     <w:tmpl w:val="6A64F860"/>
@@ -4837,7 +5248,7 @@
       </w:rPr>
     </w:lvl>
   </w:abstractNum>
-  <w:abstractNum w:abstractNumId="18" w15:restartNumberingAfterBreak="0">
+  <w:abstractNum w:abstractNumId="19" w15:restartNumberingAfterBreak="0">
     <w:nsid w:val="55282FBD"/>
     <w:multiLevelType w:val="hybridMultilevel"/>
     <w:tmpl w:val="57968B48"/>
@@ -4950,7 +5361,7 @@
       </w:rPr>
     </w:lvl>
   </w:abstractNum>
-  <w:abstractNum w:abstractNumId="19" w15:restartNumberingAfterBreak="0">
+  <w:abstractNum w:abstractNumId="20" w15:restartNumberingAfterBreak="0">
     <w:nsid w:val="5E99551E"/>
     <w:multiLevelType w:val="hybridMultilevel"/>
     <w:tmpl w:val="2924B634"/>
@@ -5063,7 +5474,7 @@
       </w:rPr>
     </w:lvl>
   </w:abstractNum>
-  <w:abstractNum w:abstractNumId="20" w15:restartNumberingAfterBreak="0">
+  <w:abstractNum w:abstractNumId="21" w15:restartNumberingAfterBreak="0">
     <w:nsid w:val="605F5557"/>
     <w:multiLevelType w:val="hybridMultilevel"/>
     <w:tmpl w:val="569057A4"/>
@@ -5176,7 +5587,7 @@
       </w:rPr>
     </w:lvl>
   </w:abstractNum>
-  <w:abstractNum w:abstractNumId="21" w15:restartNumberingAfterBreak="0">
+  <w:abstractNum w:abstractNumId="22" w15:restartNumberingAfterBreak="0">
     <w:nsid w:val="65AB2578"/>
     <w:multiLevelType w:val="hybridMultilevel"/>
     <w:tmpl w:val="7EC60BEA"/>
@@ -5289,7 +5700,7 @@
       </w:rPr>
     </w:lvl>
   </w:abstractNum>
-  <w:abstractNum w:abstractNumId="22" w15:restartNumberingAfterBreak="0">
+  <w:abstractNum w:abstractNumId="23" w15:restartNumberingAfterBreak="0">
     <w:nsid w:val="686838B2"/>
     <w:multiLevelType w:val="hybridMultilevel"/>
     <w:tmpl w:val="9E186970"/>
@@ -5429,7 +5840,7 @@
       </w:rPr>
     </w:lvl>
   </w:abstractNum>
-  <w:abstractNum w:abstractNumId="23" w15:restartNumberingAfterBreak="0">
+  <w:abstractNum w:abstractNumId="24" w15:restartNumberingAfterBreak="0">
     <w:nsid w:val="69FC259A"/>
     <w:multiLevelType w:val="hybridMultilevel"/>
     <w:tmpl w:val="9544EA04"/>
@@ -5542,10 +5953,123 @@
       </w:rPr>
     </w:lvl>
   </w:abstractNum>
-  <w:abstractNum w:abstractNumId="24" w15:restartNumberingAfterBreak="0">
+  <w:abstractNum w:abstractNumId="25" w15:restartNumberingAfterBreak="0">
+    <w:nsid w:val="6AD41F9A"/>
+    <w:multiLevelType w:val="hybridMultilevel"/>
+    <w:tmpl w:val="16F4E08C"/>
+    <w:lvl w:ilvl="0" w:tplc="04090001">
+      <w:start w:val="1"/>
+      <w:numFmt w:val="bullet"/>
+      <w:lvlText w:val=""/>
+      <w:lvlJc w:val="left"/>
+      <w:pPr>
+        <w:ind w:left="720" w:hanging="360"/>
+      </w:pPr>
+      <w:rPr>
+        <w:rFonts w:ascii="Symbol" w:hAnsi="Symbol" w:hint="default"/>
+      </w:rPr>
+    </w:lvl>
+    <w:lvl w:ilvl="1" w:tplc="04090003" w:tentative="1">
+      <w:start w:val="1"/>
+      <w:numFmt w:val="bullet"/>
+      <w:lvlText w:val="o"/>
+      <w:lvlJc w:val="left"/>
+      <w:pPr>
+        <w:ind w:left="1440" w:hanging="360"/>
+      </w:pPr>
+      <w:rPr>
+        <w:rFonts w:ascii="Courier New" w:hAnsi="Courier New" w:cs="Courier New" w:hint="default"/>
+      </w:rPr>
+    </w:lvl>
+    <w:lvl w:ilvl="2" w:tplc="04090005" w:tentative="1">
+      <w:start w:val="1"/>
+      <w:numFmt w:val="bullet"/>
+      <w:lvlText w:val=""/>
+      <w:lvlJc w:val="left"/>
+      <w:pPr>
+        <w:ind w:left="2160" w:hanging="360"/>
+      </w:pPr>
+      <w:rPr>
+        <w:rFonts w:ascii="Wingdings" w:hAnsi="Wingdings" w:hint="default"/>
+      </w:rPr>
+    </w:lvl>
+    <w:lvl w:ilvl="3" w:tplc="04090001" w:tentative="1">
+      <w:start w:val="1"/>
+      <w:numFmt w:val="bullet"/>
+      <w:lvlText w:val=""/>
+      <w:lvlJc w:val="left"/>
+      <w:pPr>
+        <w:ind w:left="2880" w:hanging="360"/>
+      </w:pPr>
+      <w:rPr>
+        <w:rFonts w:ascii="Symbol" w:hAnsi="Symbol" w:hint="default"/>
+      </w:rPr>
+    </w:lvl>
+    <w:lvl w:ilvl="4" w:tplc="04090003" w:tentative="1">
+      <w:start w:val="1"/>
+      <w:numFmt w:val="bullet"/>
+      <w:lvlText w:val="o"/>
+      <w:lvlJc w:val="left"/>
+      <w:pPr>
+        <w:ind w:left="3600" w:hanging="360"/>
+      </w:pPr>
+      <w:rPr>
+        <w:rFonts w:ascii="Courier New" w:hAnsi="Courier New" w:cs="Courier New" w:hint="default"/>
+      </w:rPr>
+    </w:lvl>
+    <w:lvl w:ilvl="5" w:tplc="04090005" w:tentative="1">
+      <w:start w:val="1"/>
+      <w:numFmt w:val="bullet"/>
+      <w:lvlText w:val=""/>
+      <w:lvlJc w:val="left"/>
+      <w:pPr>
+        <w:ind w:left="4320" w:hanging="360"/>
+      </w:pPr>
+      <w:rPr>
+        <w:rFonts w:ascii="Wingdings" w:hAnsi="Wingdings" w:hint="default"/>
+      </w:rPr>
+    </w:lvl>
+    <w:lvl w:ilvl="6" w:tplc="04090001" w:tentative="1">
+      <w:start w:val="1"/>
+      <w:numFmt w:val="bullet"/>
+      <w:lvlText w:val=""/>
+      <w:lvlJc w:val="left"/>
+      <w:pPr>
+        <w:ind w:left="5040" w:hanging="360"/>
+      </w:pPr>
+      <w:rPr>
+        <w:rFonts w:ascii="Symbol" w:hAnsi="Symbol" w:hint="default"/>
+      </w:rPr>
+    </w:lvl>
+    <w:lvl w:ilvl="7" w:tplc="04090003" w:tentative="1">
+      <w:start w:val="1"/>
+      <w:numFmt w:val="bullet"/>
+      <w:lvlText w:val="o"/>
+      <w:lvlJc w:val="left"/>
+      <w:pPr>
+        <w:ind w:left="5760" w:hanging="360"/>
+      </w:pPr>
+      <w:rPr>
+        <w:rFonts w:ascii="Courier New" w:hAnsi="Courier New" w:cs="Courier New" w:hint="default"/>
+      </w:rPr>
+    </w:lvl>
+    <w:lvl w:ilvl="8" w:tplc="04090005" w:tentative="1">
+      <w:start w:val="1"/>
+      <w:numFmt w:val="bullet"/>
+      <w:lvlText w:val=""/>
+      <w:lvlJc w:val="left"/>
+      <w:pPr>
+        <w:ind w:left="6480" w:hanging="360"/>
+      </w:pPr>
+      <w:rPr>
+        <w:rFonts w:ascii="Wingdings" w:hAnsi="Wingdings" w:hint="default"/>
+      </w:rPr>
+    </w:lvl>
+  </w:abstractNum>
+  <w:abstractNum w:abstractNumId="26" w15:restartNumberingAfterBreak="0">
     <w:nsid w:val="6BB7172C"/>
     <w:multiLevelType w:val="hybridMultilevel"/>
-    <w:tmpl w:val="5A3286BE"/>
+    <w:tmpl w:val="58401806"/>
     <w:lvl w:ilvl="0" w:tplc="04090001">
       <w:start w:val="1"/>
       <w:numFmt w:val="bullet"/>
@@ -5655,7 +6179,7 @@
       </w:rPr>
     </w:lvl>
   </w:abstractNum>
-  <w:abstractNum w:abstractNumId="25" w15:restartNumberingAfterBreak="0">
+  <w:abstractNum w:abstractNumId="27" w15:restartNumberingAfterBreak="0">
     <w:nsid w:val="6DA51126"/>
     <w:multiLevelType w:val="hybridMultilevel"/>
     <w:tmpl w:val="6E08A20E"/>
@@ -5768,7 +6292,7 @@
       </w:rPr>
     </w:lvl>
   </w:abstractNum>
-  <w:abstractNum w:abstractNumId="26" w15:restartNumberingAfterBreak="0">
+  <w:abstractNum w:abstractNumId="28" w15:restartNumberingAfterBreak="0">
     <w:nsid w:val="76235CB9"/>
     <w:multiLevelType w:val="hybridMultilevel"/>
     <w:tmpl w:val="01241AE8"/>
@@ -5882,16 +6406,16 @@
     </w:lvl>
   </w:abstractNum>
   <w:num w:numId="1">
-    <w:abstractNumId w:val="10"/>
+    <w:abstractNumId w:val="11"/>
   </w:num>
   <w:num w:numId="2">
-    <w:abstractNumId w:val="14"/>
+    <w:abstractNumId w:val="15"/>
   </w:num>
   <w:num w:numId="3">
-    <w:abstractNumId w:val="23"/>
+    <w:abstractNumId w:val="24"/>
   </w:num>
   <w:num w:numId="4">
-    <w:abstractNumId w:val="20"/>
+    <w:abstractNumId w:val="21"/>
   </w:num>
   <w:num w:numId="5">
     <w:abstractNumId w:val="3"/>
@@ -5900,34 +6424,34 @@
     <w:abstractNumId w:val="5"/>
   </w:num>
   <w:num w:numId="7">
-    <w:abstractNumId w:val="9"/>
+    <w:abstractNumId w:val="10"/>
   </w:num>
   <w:num w:numId="8">
     <w:abstractNumId w:val="1"/>
   </w:num>
   <w:num w:numId="9">
-    <w:abstractNumId w:val="18"/>
+    <w:abstractNumId w:val="19"/>
   </w:num>
   <w:num w:numId="10">
-    <w:abstractNumId w:val="21"/>
+    <w:abstractNumId w:val="22"/>
   </w:num>
   <w:num w:numId="11">
     <w:abstractNumId w:val="6"/>
   </w:num>
   <w:num w:numId="12">
-    <w:abstractNumId w:val="22"/>
+    <w:abstractNumId w:val="23"/>
   </w:num>
   <w:num w:numId="13">
-    <w:abstractNumId w:val="12"/>
+    <w:abstractNumId w:val="13"/>
   </w:num>
   <w:num w:numId="14">
-    <w:abstractNumId w:val="26"/>
+    <w:abstractNumId w:val="28"/>
   </w:num>
   <w:num w:numId="15">
-    <w:abstractNumId w:val="25"/>
+    <w:abstractNumId w:val="27"/>
   </w:num>
   <w:num w:numId="16">
-    <w:abstractNumId w:val="8"/>
+    <w:abstractNumId w:val="9"/>
   </w:num>
   <w:num w:numId="17">
     <w:abstractNumId w:val="2"/>
@@ -5936,31 +6460,37 @@
     <w:abstractNumId w:val="4"/>
   </w:num>
   <w:num w:numId="19">
-    <w:abstractNumId w:val="7"/>
+    <w:abstractNumId w:val="8"/>
   </w:num>
   <w:num w:numId="20">
-    <w:abstractNumId w:val="15"/>
+    <w:abstractNumId w:val="16"/>
   </w:num>
   <w:num w:numId="21">
-    <w:abstractNumId w:val="24"/>
+    <w:abstractNumId w:val="26"/>
   </w:num>
   <w:num w:numId="22">
-    <w:abstractNumId w:val="19"/>
+    <w:abstractNumId w:val="20"/>
   </w:num>
   <w:num w:numId="23">
     <w:abstractNumId w:val="0"/>
   </w:num>
   <w:num w:numId="24">
-    <w:abstractNumId w:val="16"/>
+    <w:abstractNumId w:val="17"/>
   </w:num>
   <w:num w:numId="25">
-    <w:abstractNumId w:val="13"/>
+    <w:abstractNumId w:val="14"/>
   </w:num>
   <w:num w:numId="26">
-    <w:abstractNumId w:val="17"/>
+    <w:abstractNumId w:val="18"/>
   </w:num>
   <w:num w:numId="27">
-    <w:abstractNumId w:val="11"/>
+    <w:abstractNumId w:val="12"/>
+  </w:num>
+  <w:num w:numId="28">
+    <w:abstractNumId w:val="25"/>
+  </w:num>
+  <w:num w:numId="29">
+    <w:abstractNumId w:val="7"/>
   </w:num>
 </w:numbering>
 </file>

</xml_diff>

<commit_message>
Upload after class 9
</commit_message>
<xml_diff>
--- a/Class Notes.docx
+++ b/Class Notes.docx
@@ -34,11 +34,57 @@
       </w:r>
     </w:p>
     <w:p>
+      <w:pPr>
+        <w:pStyle w:val="ListParagraph"/>
+        <w:numPr>
+          <w:ilvl w:val="0"/>
+          <w:numId w:val="30"/>
+        </w:numPr>
+      </w:pPr>
       <w:r>
         <w:t>Review</w:t>
       </w:r>
       <w:r>
-        <w:t xml:space="preserve"> notes from last 2 classes</w:t>
+        <w:t xml:space="preserve"> notes from last 3</w:t>
+      </w:r>
+      <w:r>
+        <w:t xml:space="preserve"> classes</w:t>
+      </w:r>
+    </w:p>
+    <w:p>
+      <w:pPr>
+        <w:pStyle w:val="ListParagraph"/>
+        <w:numPr>
+          <w:ilvl w:val="0"/>
+          <w:numId w:val="30"/>
+        </w:numPr>
+      </w:pPr>
+      <w:r>
+        <w:t>Finish rock, paper, scissor coding</w:t>
+      </w:r>
+    </w:p>
+    <w:p>
+      <w:pPr>
+        <w:pStyle w:val="ListParagraph"/>
+        <w:numPr>
+          <w:ilvl w:val="0"/>
+          <w:numId w:val="30"/>
+        </w:numPr>
+      </w:pPr>
+      <w:r>
+        <w:t>Coding car game to not work until tune up is complete</w:t>
+      </w:r>
+    </w:p>
+    <w:p>
+      <w:pPr>
+        <w:pStyle w:val="ListParagraph"/>
+        <w:numPr>
+          <w:ilvl w:val="1"/>
+          <w:numId w:val="30"/>
+        </w:numPr>
+      </w:pPr>
+      <w:r>
+        <w:t>this.mileage vs. car.mileage</w:t>
       </w:r>
     </w:p>
     <w:p>
@@ -64,6 +110,9 @@
           <w:numId w:val="21"/>
         </w:numPr>
       </w:pPr>
+      <w:r>
+        <w:t>what is the point of the console?</w:t>
+      </w:r>
     </w:p>
     <w:p/>
     <w:p>
@@ -86,6 +135,59 @@
         <w:rPr>
           <w:b/>
         </w:rPr>
+        <w:t>Class</w:t>
+      </w:r>
+      <w:r>
+        <w:rPr>
+          <w:b/>
+        </w:rPr>
+        <w:t xml:space="preserve"> 9: Wednesday December 5 – JavaScript Juggernauts</w:t>
+      </w:r>
+    </w:p>
+    <w:p>
+      <w:pPr>
+        <w:rPr>
+          <w:u w:val="single"/>
+        </w:rPr>
+      </w:pPr>
+      <w:r>
+        <w:rPr>
+          <w:u w:val="single"/>
+        </w:rPr>
+        <w:t>JavaScript Resource</w:t>
+      </w:r>
+    </w:p>
+    <w:p>
+      <w:hyperlink r:id="rId5" w:history="1">
+        <w:r>
+          <w:rPr>
+            <w:rStyle w:val="Hyperlink"/>
+          </w:rPr>
+          <w:t>https://javascript-workbook.netlify.com/</w:t>
+        </w:r>
+      </w:hyperlink>
+    </w:p>
+    <w:p>
+      <w:bookmarkStart w:id="0" w:name="_GoBack"/>
+      <w:bookmarkEnd w:id="0"/>
+    </w:p>
+    <w:p>
+      <w:pPr>
+        <w:rPr>
+          <w:b/>
+        </w:rPr>
+      </w:pPr>
+    </w:p>
+    <w:p>
+      <w:pPr>
+        <w:rPr>
+          <w:b/>
+        </w:rPr>
+      </w:pPr>
+      <w:r>
+        <w:rPr>
+          <w:b/>
+        </w:rPr>
         <w:t>Class 8: Monday December 3 – Jumping for JS</w:t>
       </w:r>
     </w:p>
@@ -217,6 +319,7 @@
         <w:rPr>
           <w:noProof/>
         </w:rPr>
+        <w:lastRenderedPageBreak/>
         <w:drawing>
           <wp:anchor distT="0" distB="0" distL="114300" distR="114300" simplePos="0" relativeHeight="251663360" behindDoc="0" locked="0" layoutInCell="1" allowOverlap="1">
             <wp:simplePos x="0" y="0"/>
@@ -243,7 +346,7 @@
                     </pic:cNvPicPr>
                   </pic:nvPicPr>
                   <pic:blipFill>
-                    <a:blip r:embed="rId5" cstate="print">
+                    <a:blip r:embed="rId6" cstate="print">
                       <a:extLst>
                         <a:ext uri="{28A0092B-C50C-407E-A947-70E740481C1C}">
                           <a14:useLocalDpi xmlns:a14="http://schemas.microsoft.com/office/drawing/2010/main" val="0"/>
@@ -287,11 +390,17 @@
           <w:b/>
         </w:rPr>
       </w:pPr>
-      <w:r>
+    </w:p>
+    <w:p>
+      <w:pPr>
         <w:rPr>
           <w:b/>
         </w:rPr>
-        <w:lastRenderedPageBreak/>
+      </w:pPr>
+      <w:r>
+        <w:rPr>
+          <w:b/>
+        </w:rPr>
         <w:t>Rock Paper Scissor</w:t>
       </w:r>
       <w:r>
@@ -389,14 +498,11 @@
       <w:r>
         <w:t>paper vs. rock: paper wins</w:t>
       </w:r>
-    </w:p>
-    <w:p>
-      <w:bookmarkStart w:id="0" w:name="_GoBack"/>
-      <w:bookmarkEnd w:id="0"/>
     </w:p>
     <w:p/>
     <w:p/>
     <w:p/>
+    <w:p/>
     <w:p>
       <w:pPr>
         <w:rPr>
@@ -643,7 +749,6 @@
         <w:rPr>
           <w:noProof/>
         </w:rPr>
-        <w:lastRenderedPageBreak/>
         <w:drawing>
           <wp:anchor distT="0" distB="0" distL="114300" distR="114300" simplePos="0" relativeHeight="251662336" behindDoc="0" locked="0" layoutInCell="1" allowOverlap="1">
             <wp:simplePos x="0" y="0"/>
@@ -668,7 +773,7 @@
                     <pic:cNvPicPr/>
                   </pic:nvPicPr>
                   <pic:blipFill>
-                    <a:blip r:embed="rId6" cstate="print">
+                    <a:blip r:embed="rId7" cstate="print">
                       <a:extLst>
                         <a:ext uri="{28A0092B-C50C-407E-A947-70E740481C1C}">
                           <a14:useLocalDpi xmlns:a14="http://schemas.microsoft.com/office/drawing/2010/main" val="0"/>
@@ -1158,7 +1263,7 @@
                     </pic:cNvPicPr>
                   </pic:nvPicPr>
                   <pic:blipFill>
-                    <a:blip r:embed="rId7">
+                    <a:blip r:embed="rId8">
                       <a:extLst/>
                     </a:blip>
                     <a:stretch>
@@ -1342,7 +1447,7 @@
                     </pic:cNvPicPr>
                   </pic:nvPicPr>
                   <pic:blipFill>
-                    <a:blip r:embed="rId8">
+                    <a:blip r:embed="rId9">
                       <a:extLst/>
                     </a:blip>
                     <a:stretch>
@@ -1628,7 +1733,7 @@
                     </pic:cNvPicPr>
                   </pic:nvPicPr>
                   <pic:blipFill>
-                    <a:blip r:embed="rId9" cstate="print">
+                    <a:blip r:embed="rId10" cstate="print">
                       <a:extLst>
                         <a:ext uri="{28A0092B-C50C-407E-A947-70E740481C1C}">
                           <a14:useLocalDpi xmlns:a14="http://schemas.microsoft.com/office/drawing/2010/main" val="0"/>
@@ -1767,7 +1872,7 @@
                     </pic:cNvPicPr>
                   </pic:nvPicPr>
                   <pic:blipFill>
-                    <a:blip r:embed="rId10" cstate="print">
+                    <a:blip r:embed="rId11" cstate="print">
                       <a:extLst>
                         <a:ext uri="{28A0092B-C50C-407E-A947-70E740481C1C}">
                           <a14:useLocalDpi xmlns:a14="http://schemas.microsoft.com/office/drawing/2010/main" val="0"/>
@@ -1878,7 +1983,7 @@
           <w:numId w:val="13"/>
         </w:numPr>
       </w:pPr>
-      <w:hyperlink r:id="rId11" w:history="1">
+      <w:hyperlink r:id="rId12" w:history="1">
         <w:r>
           <w:rPr>
             <w:rStyle w:val="Hyperlink"/>
@@ -1998,7 +2103,7 @@
                     </pic:cNvPicPr>
                   </pic:nvPicPr>
                   <pic:blipFill>
-                    <a:blip r:embed="rId12" cstate="print">
+                    <a:blip r:embed="rId13" cstate="print">
                       <a:extLst>
                         <a:ext uri="{28A0092B-C50C-407E-A947-70E740481C1C}">
                           <a14:useLocalDpi xmlns:a14="http://schemas.microsoft.com/office/drawing/2010/main" val="0"/>
@@ -2099,7 +2204,7 @@
                     </pic:cNvPicPr>
                   </pic:nvPicPr>
                   <pic:blipFill>
-                    <a:blip r:embed="rId13" cstate="print">
+                    <a:blip r:embed="rId14" cstate="print">
                       <a:extLst>
                         <a:ext uri="{28A0092B-C50C-407E-A947-70E740481C1C}">
                           <a14:useLocalDpi xmlns:a14="http://schemas.microsoft.com/office/drawing/2010/main" val="0"/>
@@ -2146,7 +2251,7 @@
           <w:u w:val="single"/>
         </w:rPr>
       </w:pPr>
-      <w:hyperlink r:id="rId14" w:history="1">
+      <w:hyperlink r:id="rId15" w:history="1">
         <w:r>
           <w:rPr>
             <w:rStyle w:val="Hyperlink"/>
@@ -2447,22 +2552,12 @@
       </w:r>
     </w:p>
     <w:p>
-      <w:hyperlink r:id="rId15" w:history="1">
+      <w:hyperlink r:id="rId16" w:history="1">
         <w:r>
           <w:rPr>
             <w:rStyle w:val="Hyperlink"/>
           </w:rPr>
           <w:t>http://jonibologna.com/content/images/flexboxsheet.pdf</w:t>
-        </w:r>
-      </w:hyperlink>
-    </w:p>
-    <w:p>
-      <w:hyperlink r:id="rId16" w:history="1">
-        <w:r>
-          <w:rPr>
-            <w:rStyle w:val="Hyperlink"/>
-          </w:rPr>
-          <w:t>https://www.youtube.com/watch?v=jV8B24rSN5o&amp;feature=youtu.be</w:t>
         </w:r>
       </w:hyperlink>
     </w:p>
@@ -2476,6 +2571,16 @@
         </w:r>
       </w:hyperlink>
     </w:p>
+    <w:p>
+      <w:hyperlink r:id="rId18" w:history="1">
+        <w:r>
+          <w:rPr>
+            <w:rStyle w:val="Hyperlink"/>
+          </w:rPr>
+          <w:t>https://www.youtube.com/watch?v=jV8B24rSN5o&amp;feature=youtu.be</w:t>
+        </w:r>
+      </w:hyperlink>
+    </w:p>
     <w:p/>
     <w:p/>
     <w:p>
@@ -2809,7 +2914,7 @@
       <w:r>
         <w:t xml:space="preserve">HTML tags resource: </w:t>
       </w:r>
-      <w:hyperlink r:id="rId18" w:history="1">
+      <w:hyperlink r:id="rId19" w:history="1">
         <w:r>
           <w:rPr>
             <w:rStyle w:val="Hyperlink"/>
@@ -4006,6 +4111,119 @@
     </w:lvl>
   </w:abstractNum>
   <w:abstractNum w:abstractNumId="8" w15:restartNumberingAfterBreak="0">
+    <w:nsid w:val="16C53E03"/>
+    <w:multiLevelType w:val="hybridMultilevel"/>
+    <w:tmpl w:val="4EBC08D4"/>
+    <w:lvl w:ilvl="0" w:tplc="04090001">
+      <w:start w:val="1"/>
+      <w:numFmt w:val="bullet"/>
+      <w:lvlText w:val=""/>
+      <w:lvlJc w:val="left"/>
+      <w:pPr>
+        <w:ind w:left="720" w:hanging="360"/>
+      </w:pPr>
+      <w:rPr>
+        <w:rFonts w:ascii="Symbol" w:hAnsi="Symbol" w:hint="default"/>
+      </w:rPr>
+    </w:lvl>
+    <w:lvl w:ilvl="1" w:tplc="04090003">
+      <w:start w:val="1"/>
+      <w:numFmt w:val="bullet"/>
+      <w:lvlText w:val="o"/>
+      <w:lvlJc w:val="left"/>
+      <w:pPr>
+        <w:ind w:left="1440" w:hanging="360"/>
+      </w:pPr>
+      <w:rPr>
+        <w:rFonts w:ascii="Courier New" w:hAnsi="Courier New" w:cs="Courier New" w:hint="default"/>
+      </w:rPr>
+    </w:lvl>
+    <w:lvl w:ilvl="2" w:tplc="04090005" w:tentative="1">
+      <w:start w:val="1"/>
+      <w:numFmt w:val="bullet"/>
+      <w:lvlText w:val=""/>
+      <w:lvlJc w:val="left"/>
+      <w:pPr>
+        <w:ind w:left="2160" w:hanging="360"/>
+      </w:pPr>
+      <w:rPr>
+        <w:rFonts w:ascii="Wingdings" w:hAnsi="Wingdings" w:hint="default"/>
+      </w:rPr>
+    </w:lvl>
+    <w:lvl w:ilvl="3" w:tplc="04090001" w:tentative="1">
+      <w:start w:val="1"/>
+      <w:numFmt w:val="bullet"/>
+      <w:lvlText w:val=""/>
+      <w:lvlJc w:val="left"/>
+      <w:pPr>
+        <w:ind w:left="2880" w:hanging="360"/>
+      </w:pPr>
+      <w:rPr>
+        <w:rFonts w:ascii="Symbol" w:hAnsi="Symbol" w:hint="default"/>
+      </w:rPr>
+    </w:lvl>
+    <w:lvl w:ilvl="4" w:tplc="04090003" w:tentative="1">
+      <w:start w:val="1"/>
+      <w:numFmt w:val="bullet"/>
+      <w:lvlText w:val="o"/>
+      <w:lvlJc w:val="left"/>
+      <w:pPr>
+        <w:ind w:left="3600" w:hanging="360"/>
+      </w:pPr>
+      <w:rPr>
+        <w:rFonts w:ascii="Courier New" w:hAnsi="Courier New" w:cs="Courier New" w:hint="default"/>
+      </w:rPr>
+    </w:lvl>
+    <w:lvl w:ilvl="5" w:tplc="04090005" w:tentative="1">
+      <w:start w:val="1"/>
+      <w:numFmt w:val="bullet"/>
+      <w:lvlText w:val=""/>
+      <w:lvlJc w:val="left"/>
+      <w:pPr>
+        <w:ind w:left="4320" w:hanging="360"/>
+      </w:pPr>
+      <w:rPr>
+        <w:rFonts w:ascii="Wingdings" w:hAnsi="Wingdings" w:hint="default"/>
+      </w:rPr>
+    </w:lvl>
+    <w:lvl w:ilvl="6" w:tplc="04090001" w:tentative="1">
+      <w:start w:val="1"/>
+      <w:numFmt w:val="bullet"/>
+      <w:lvlText w:val=""/>
+      <w:lvlJc w:val="left"/>
+      <w:pPr>
+        <w:ind w:left="5040" w:hanging="360"/>
+      </w:pPr>
+      <w:rPr>
+        <w:rFonts w:ascii="Symbol" w:hAnsi="Symbol" w:hint="default"/>
+      </w:rPr>
+    </w:lvl>
+    <w:lvl w:ilvl="7" w:tplc="04090003" w:tentative="1">
+      <w:start w:val="1"/>
+      <w:numFmt w:val="bullet"/>
+      <w:lvlText w:val="o"/>
+      <w:lvlJc w:val="left"/>
+      <w:pPr>
+        <w:ind w:left="5760" w:hanging="360"/>
+      </w:pPr>
+      <w:rPr>
+        <w:rFonts w:ascii="Courier New" w:hAnsi="Courier New" w:cs="Courier New" w:hint="default"/>
+      </w:rPr>
+    </w:lvl>
+    <w:lvl w:ilvl="8" w:tplc="04090005" w:tentative="1">
+      <w:start w:val="1"/>
+      <w:numFmt w:val="bullet"/>
+      <w:lvlText w:val=""/>
+      <w:lvlJc w:val="left"/>
+      <w:pPr>
+        <w:ind w:left="6480" w:hanging="360"/>
+      </w:pPr>
+      <w:rPr>
+        <w:rFonts w:ascii="Wingdings" w:hAnsi="Wingdings" w:hint="default"/>
+      </w:rPr>
+    </w:lvl>
+  </w:abstractNum>
+  <w:abstractNum w:abstractNumId="9" w15:restartNumberingAfterBreak="0">
     <w:nsid w:val="17FA0A54"/>
     <w:multiLevelType w:val="hybridMultilevel"/>
     <w:tmpl w:val="C9B23C82"/>
@@ -4118,7 +4336,7 @@
       </w:rPr>
     </w:lvl>
   </w:abstractNum>
-  <w:abstractNum w:abstractNumId="9" w15:restartNumberingAfterBreak="0">
+  <w:abstractNum w:abstractNumId="10" w15:restartNumberingAfterBreak="0">
     <w:nsid w:val="1D707B33"/>
     <w:multiLevelType w:val="hybridMultilevel"/>
     <w:tmpl w:val="2F260EC2"/>
@@ -4231,7 +4449,7 @@
       </w:rPr>
     </w:lvl>
   </w:abstractNum>
-  <w:abstractNum w:abstractNumId="10" w15:restartNumberingAfterBreak="0">
+  <w:abstractNum w:abstractNumId="11" w15:restartNumberingAfterBreak="0">
     <w:nsid w:val="1EB06CB7"/>
     <w:multiLevelType w:val="hybridMultilevel"/>
     <w:tmpl w:val="3684B0FE"/>
@@ -4344,7 +4562,7 @@
       </w:rPr>
     </w:lvl>
   </w:abstractNum>
-  <w:abstractNum w:abstractNumId="11" w15:restartNumberingAfterBreak="0">
+  <w:abstractNum w:abstractNumId="12" w15:restartNumberingAfterBreak="0">
     <w:nsid w:val="1F565DBC"/>
     <w:multiLevelType w:val="hybridMultilevel"/>
     <w:tmpl w:val="A06496F6"/>
@@ -4457,7 +4675,7 @@
       </w:rPr>
     </w:lvl>
   </w:abstractNum>
-  <w:abstractNum w:abstractNumId="12" w15:restartNumberingAfterBreak="0">
+  <w:abstractNum w:abstractNumId="13" w15:restartNumberingAfterBreak="0">
     <w:nsid w:val="22025CCC"/>
     <w:multiLevelType w:val="hybridMultilevel"/>
     <w:tmpl w:val="3DD44A92"/>
@@ -4570,7 +4788,7 @@
       </w:rPr>
     </w:lvl>
   </w:abstractNum>
-  <w:abstractNum w:abstractNumId="13" w15:restartNumberingAfterBreak="0">
+  <w:abstractNum w:abstractNumId="14" w15:restartNumberingAfterBreak="0">
     <w:nsid w:val="22750B73"/>
     <w:multiLevelType w:val="hybridMultilevel"/>
     <w:tmpl w:val="54408CD0"/>
@@ -4683,7 +4901,7 @@
       </w:rPr>
     </w:lvl>
   </w:abstractNum>
-  <w:abstractNum w:abstractNumId="14" w15:restartNumberingAfterBreak="0">
+  <w:abstractNum w:abstractNumId="15" w15:restartNumberingAfterBreak="0">
     <w:nsid w:val="2BA46481"/>
     <w:multiLevelType w:val="hybridMultilevel"/>
     <w:tmpl w:val="EA4AD2E0"/>
@@ -4796,7 +5014,7 @@
       </w:rPr>
     </w:lvl>
   </w:abstractNum>
-  <w:abstractNum w:abstractNumId="15" w15:restartNumberingAfterBreak="0">
+  <w:abstractNum w:abstractNumId="16" w15:restartNumberingAfterBreak="0">
     <w:nsid w:val="391921BB"/>
     <w:multiLevelType w:val="hybridMultilevel"/>
     <w:tmpl w:val="5388E468"/>
@@ -4909,7 +5127,7 @@
       </w:rPr>
     </w:lvl>
   </w:abstractNum>
-  <w:abstractNum w:abstractNumId="16" w15:restartNumberingAfterBreak="0">
+  <w:abstractNum w:abstractNumId="17" w15:restartNumberingAfterBreak="0">
     <w:nsid w:val="395105FB"/>
     <w:multiLevelType w:val="hybridMultilevel"/>
     <w:tmpl w:val="DF3CB0D2"/>
@@ -5022,7 +5240,7 @@
       </w:rPr>
     </w:lvl>
   </w:abstractNum>
-  <w:abstractNum w:abstractNumId="17" w15:restartNumberingAfterBreak="0">
+  <w:abstractNum w:abstractNumId="18" w15:restartNumberingAfterBreak="0">
     <w:nsid w:val="478506BC"/>
     <w:multiLevelType w:val="hybridMultilevel"/>
     <w:tmpl w:val="11CE7B6E"/>
@@ -5135,7 +5353,7 @@
       </w:rPr>
     </w:lvl>
   </w:abstractNum>
-  <w:abstractNum w:abstractNumId="18" w15:restartNumberingAfterBreak="0">
+  <w:abstractNum w:abstractNumId="19" w15:restartNumberingAfterBreak="0">
     <w:nsid w:val="4C132E06"/>
     <w:multiLevelType w:val="hybridMultilevel"/>
     <w:tmpl w:val="6A64F860"/>
@@ -5248,7 +5466,7 @@
       </w:rPr>
     </w:lvl>
   </w:abstractNum>
-  <w:abstractNum w:abstractNumId="19" w15:restartNumberingAfterBreak="0">
+  <w:abstractNum w:abstractNumId="20" w15:restartNumberingAfterBreak="0">
     <w:nsid w:val="55282FBD"/>
     <w:multiLevelType w:val="hybridMultilevel"/>
     <w:tmpl w:val="57968B48"/>
@@ -5361,7 +5579,7 @@
       </w:rPr>
     </w:lvl>
   </w:abstractNum>
-  <w:abstractNum w:abstractNumId="20" w15:restartNumberingAfterBreak="0">
+  <w:abstractNum w:abstractNumId="21" w15:restartNumberingAfterBreak="0">
     <w:nsid w:val="5E99551E"/>
     <w:multiLevelType w:val="hybridMultilevel"/>
     <w:tmpl w:val="2924B634"/>
@@ -5474,7 +5692,7 @@
       </w:rPr>
     </w:lvl>
   </w:abstractNum>
-  <w:abstractNum w:abstractNumId="21" w15:restartNumberingAfterBreak="0">
+  <w:abstractNum w:abstractNumId="22" w15:restartNumberingAfterBreak="0">
     <w:nsid w:val="605F5557"/>
     <w:multiLevelType w:val="hybridMultilevel"/>
     <w:tmpl w:val="569057A4"/>
@@ -5587,7 +5805,7 @@
       </w:rPr>
     </w:lvl>
   </w:abstractNum>
-  <w:abstractNum w:abstractNumId="22" w15:restartNumberingAfterBreak="0">
+  <w:abstractNum w:abstractNumId="23" w15:restartNumberingAfterBreak="0">
     <w:nsid w:val="65AB2578"/>
     <w:multiLevelType w:val="hybridMultilevel"/>
     <w:tmpl w:val="7EC60BEA"/>
@@ -5700,7 +5918,7 @@
       </w:rPr>
     </w:lvl>
   </w:abstractNum>
-  <w:abstractNum w:abstractNumId="23" w15:restartNumberingAfterBreak="0">
+  <w:abstractNum w:abstractNumId="24" w15:restartNumberingAfterBreak="0">
     <w:nsid w:val="686838B2"/>
     <w:multiLevelType w:val="hybridMultilevel"/>
     <w:tmpl w:val="9E186970"/>
@@ -5840,7 +6058,7 @@
       </w:rPr>
     </w:lvl>
   </w:abstractNum>
-  <w:abstractNum w:abstractNumId="24" w15:restartNumberingAfterBreak="0">
+  <w:abstractNum w:abstractNumId="25" w15:restartNumberingAfterBreak="0">
     <w:nsid w:val="69FC259A"/>
     <w:multiLevelType w:val="hybridMultilevel"/>
     <w:tmpl w:val="9544EA04"/>
@@ -5953,7 +6171,7 @@
       </w:rPr>
     </w:lvl>
   </w:abstractNum>
-  <w:abstractNum w:abstractNumId="25" w15:restartNumberingAfterBreak="0">
+  <w:abstractNum w:abstractNumId="26" w15:restartNumberingAfterBreak="0">
     <w:nsid w:val="6AD41F9A"/>
     <w:multiLevelType w:val="hybridMultilevel"/>
     <w:tmpl w:val="16F4E08C"/>
@@ -6066,7 +6284,7 @@
       </w:rPr>
     </w:lvl>
   </w:abstractNum>
-  <w:abstractNum w:abstractNumId="26" w15:restartNumberingAfterBreak="0">
+  <w:abstractNum w:abstractNumId="27" w15:restartNumberingAfterBreak="0">
     <w:nsid w:val="6BB7172C"/>
     <w:multiLevelType w:val="hybridMultilevel"/>
     <w:tmpl w:val="58401806"/>
@@ -6179,7 +6397,7 @@
       </w:rPr>
     </w:lvl>
   </w:abstractNum>
-  <w:abstractNum w:abstractNumId="27" w15:restartNumberingAfterBreak="0">
+  <w:abstractNum w:abstractNumId="28" w15:restartNumberingAfterBreak="0">
     <w:nsid w:val="6DA51126"/>
     <w:multiLevelType w:val="hybridMultilevel"/>
     <w:tmpl w:val="6E08A20E"/>
@@ -6292,7 +6510,7 @@
       </w:rPr>
     </w:lvl>
   </w:abstractNum>
-  <w:abstractNum w:abstractNumId="28" w15:restartNumberingAfterBreak="0">
+  <w:abstractNum w:abstractNumId="29" w15:restartNumberingAfterBreak="0">
     <w:nsid w:val="76235CB9"/>
     <w:multiLevelType w:val="hybridMultilevel"/>
     <w:tmpl w:val="01241AE8"/>
@@ -6406,16 +6624,16 @@
     </w:lvl>
   </w:abstractNum>
   <w:num w:numId="1">
-    <w:abstractNumId w:val="11"/>
+    <w:abstractNumId w:val="12"/>
   </w:num>
   <w:num w:numId="2">
-    <w:abstractNumId w:val="15"/>
+    <w:abstractNumId w:val="16"/>
   </w:num>
   <w:num w:numId="3">
-    <w:abstractNumId w:val="24"/>
+    <w:abstractNumId w:val="25"/>
   </w:num>
   <w:num w:numId="4">
-    <w:abstractNumId w:val="21"/>
+    <w:abstractNumId w:val="22"/>
   </w:num>
   <w:num w:numId="5">
     <w:abstractNumId w:val="3"/>
@@ -6424,34 +6642,34 @@
     <w:abstractNumId w:val="5"/>
   </w:num>
   <w:num w:numId="7">
-    <w:abstractNumId w:val="10"/>
+    <w:abstractNumId w:val="11"/>
   </w:num>
   <w:num w:numId="8">
     <w:abstractNumId w:val="1"/>
   </w:num>
   <w:num w:numId="9">
-    <w:abstractNumId w:val="19"/>
+    <w:abstractNumId w:val="20"/>
   </w:num>
   <w:num w:numId="10">
-    <w:abstractNumId w:val="22"/>
+    <w:abstractNumId w:val="23"/>
   </w:num>
   <w:num w:numId="11">
     <w:abstractNumId w:val="6"/>
   </w:num>
   <w:num w:numId="12">
-    <w:abstractNumId w:val="23"/>
+    <w:abstractNumId w:val="24"/>
   </w:num>
   <w:num w:numId="13">
-    <w:abstractNumId w:val="13"/>
+    <w:abstractNumId w:val="14"/>
   </w:num>
   <w:num w:numId="14">
+    <w:abstractNumId w:val="29"/>
+  </w:num>
+  <w:num w:numId="15">
     <w:abstractNumId w:val="28"/>
   </w:num>
-  <w:num w:numId="15">
-    <w:abstractNumId w:val="27"/>
-  </w:num>
   <w:num w:numId="16">
-    <w:abstractNumId w:val="9"/>
+    <w:abstractNumId w:val="10"/>
   </w:num>
   <w:num w:numId="17">
     <w:abstractNumId w:val="2"/>
@@ -6460,37 +6678,40 @@
     <w:abstractNumId w:val="4"/>
   </w:num>
   <w:num w:numId="19">
-    <w:abstractNumId w:val="8"/>
+    <w:abstractNumId w:val="9"/>
   </w:num>
   <w:num w:numId="20">
-    <w:abstractNumId w:val="16"/>
+    <w:abstractNumId w:val="17"/>
   </w:num>
   <w:num w:numId="21">
-    <w:abstractNumId w:val="26"/>
+    <w:abstractNumId w:val="27"/>
   </w:num>
   <w:num w:numId="22">
-    <w:abstractNumId w:val="20"/>
+    <w:abstractNumId w:val="21"/>
   </w:num>
   <w:num w:numId="23">
     <w:abstractNumId w:val="0"/>
   </w:num>
   <w:num w:numId="24">
-    <w:abstractNumId w:val="17"/>
+    <w:abstractNumId w:val="18"/>
   </w:num>
   <w:num w:numId="25">
-    <w:abstractNumId w:val="14"/>
+    <w:abstractNumId w:val="15"/>
   </w:num>
   <w:num w:numId="26">
-    <w:abstractNumId w:val="18"/>
+    <w:abstractNumId w:val="19"/>
   </w:num>
   <w:num w:numId="27">
-    <w:abstractNumId w:val="12"/>
+    <w:abstractNumId w:val="13"/>
   </w:num>
   <w:num w:numId="28">
-    <w:abstractNumId w:val="25"/>
+    <w:abstractNumId w:val="26"/>
   </w:num>
   <w:num w:numId="29">
     <w:abstractNumId w:val="7"/>
+  </w:num>
+  <w:num w:numId="30">
+    <w:abstractNumId w:val="8"/>
   </w:num>
 </w:numbering>
 </file>

</xml_diff>

<commit_message>
Upload after Class 11
</commit_message>
<xml_diff>
--- a/Class Notes.docx
+++ b/Class Notes.docx
@@ -89,6 +89,18 @@
     </w:p>
     <w:p>
       <w:pPr>
+        <w:pStyle w:val="ListParagraph"/>
+        <w:numPr>
+          <w:ilvl w:val="0"/>
+          <w:numId w:val="30"/>
+        </w:numPr>
+      </w:pPr>
+      <w:r>
+        <w:t>Color Corrector Game</w:t>
+      </w:r>
+    </w:p>
+    <w:p>
+      <w:pPr>
         <w:rPr>
           <w:b/>
           <w:u w:val="single"/>
@@ -135,38 +147,80 @@
         <w:rPr>
           <w:b/>
         </w:rPr>
-        <w:t>Class 10: Saturday December 8 – Jquery $</w:t>
-      </w:r>
-    </w:p>
-    <w:p>
-      <w:pPr>
-        <w:rPr>
-          <w:u w:val="single"/>
-        </w:rPr>
-      </w:pPr>
-      <w:r>
-        <w:rPr>
-          <w:u w:val="single"/>
-        </w:rPr>
-        <w:t>DOM</w:t>
-      </w:r>
-    </w:p>
-    <w:p>
-      <w:r>
-        <w:t xml:space="preserve">Document Object Model </w:t>
-      </w:r>
-      <w:r>
-        <w:sym w:font="Wingdings" w:char="F0E0"/>
-      </w:r>
-      <w:r>
-        <w:t xml:space="preserve"> objects are </w:t>
-      </w:r>
-      <w:r>
-        <w:t>things like elements</w:t>
-      </w:r>
+        <w:t>Class 11: Monday December 10 – JS and jQuery Jubilee</w:t>
+      </w:r>
+    </w:p>
+    <w:p>
+      <w:hyperlink r:id="rId5" w:history="1">
+        <w:r>
+          <w:rPr>
+            <w:rStyle w:val="Hyperlink"/>
+          </w:rPr>
+          <w:t>https://spin.atomicobject.com/2014/10/20/javascript-scope-closures/</w:t>
+        </w:r>
+      </w:hyperlink>
+    </w:p>
+    <w:p>
+      <w:hyperlink r:id="rId6" w:history="1">
+        <w:r>
+          <w:rPr>
+            <w:rStyle w:val="Hyperlink"/>
+          </w:rPr>
+          <w:t>https://www.rithmschool.com/courses/javascript</w:t>
+        </w:r>
+      </w:hyperlink>
+    </w:p>
+    <w:p>
       <w:bookmarkStart w:id="0" w:name="_GoBack"/>
       <w:bookmarkEnd w:id="0"/>
     </w:p>
+    <w:p>
+      <w:pPr>
+        <w:rPr>
+          <w:b/>
+        </w:rPr>
+      </w:pPr>
+    </w:p>
+    <w:p>
+      <w:pPr>
+        <w:rPr>
+          <w:b/>
+        </w:rPr>
+      </w:pPr>
+      <w:r>
+        <w:rPr>
+          <w:b/>
+        </w:rPr>
+        <w:t>Class 10: Saturday December 8 – Jquery $</w:t>
+      </w:r>
+    </w:p>
+    <w:p>
+      <w:pPr>
+        <w:rPr>
+          <w:u w:val="single"/>
+        </w:rPr>
+      </w:pPr>
+      <w:r>
+        <w:rPr>
+          <w:u w:val="single"/>
+        </w:rPr>
+        <w:t>DOM</w:t>
+      </w:r>
+    </w:p>
+    <w:p>
+      <w:r>
+        <w:t xml:space="preserve">Document Object Model </w:t>
+      </w:r>
+      <w:r>
+        <w:sym w:font="Wingdings" w:char="F0E0"/>
+      </w:r>
+      <w:r>
+        <w:t xml:space="preserve"> objects are </w:t>
+      </w:r>
+      <w:r>
+        <w:t>things like elements</w:t>
+      </w:r>
+    </w:p>
     <w:p/>
     <w:p/>
     <w:p>
@@ -209,7 +263,7 @@
       </w:r>
     </w:p>
     <w:p>
-      <w:hyperlink r:id="rId5" w:history="1">
+      <w:hyperlink r:id="rId7" w:history="1">
         <w:r>
           <w:rPr>
             <w:rStyle w:val="Hyperlink"/>
@@ -285,6 +339,7 @@
         </w:numPr>
       </w:pPr>
       <w:r>
+        <w:lastRenderedPageBreak/>
         <w:t>alert(</w:t>
       </w:r>
     </w:p>
@@ -359,7 +414,6 @@
         <w:rPr>
           <w:u w:val="single"/>
         </w:rPr>
-        <w:lastRenderedPageBreak/>
         <w:t>For Loops</w:t>
       </w:r>
     </w:p>
@@ -394,7 +448,7 @@
                     </pic:cNvPicPr>
                   </pic:nvPicPr>
                   <pic:blipFill>
-                    <a:blip r:embed="rId6" cstate="print">
+                    <a:blip r:embed="rId8" cstate="print">
                       <a:extLst>
                         <a:ext uri="{28A0092B-C50C-407E-A947-70E740481C1C}">
                           <a14:useLocalDpi xmlns:a14="http://schemas.microsoft.com/office/drawing/2010/main" val="0"/>
@@ -640,7 +694,6 @@
         </w:numPr>
       </w:pPr>
       <w:r>
-        <w:lastRenderedPageBreak/>
         <w:t>Output changes depending on the input</w:t>
       </w:r>
     </w:p>
@@ -822,7 +875,7 @@
                     <pic:cNvPicPr/>
                   </pic:nvPicPr>
                   <pic:blipFill>
-                    <a:blip r:embed="rId7" cstate="print">
+                    <a:blip r:embed="rId9" cstate="print">
                       <a:extLst>
                         <a:ext uri="{28A0092B-C50C-407E-A947-70E740481C1C}">
                           <a14:useLocalDpi xmlns:a14="http://schemas.microsoft.com/office/drawing/2010/main" val="0"/>
@@ -906,6 +959,7 @@
         <w:rPr>
           <w:u w:val="single"/>
         </w:rPr>
+        <w:lastRenderedPageBreak/>
         <w:t>CSS Specificity</w:t>
       </w:r>
     </w:p>
@@ -974,7 +1028,6 @@
         </w:numPr>
       </w:pPr>
       <w:r>
-        <w:lastRenderedPageBreak/>
         <w:t>∞ - !important (hack/kluge)</w:t>
       </w:r>
     </w:p>
@@ -1248,6 +1301,7 @@
         <w:rPr>
           <w:u w:val="single"/>
         </w:rPr>
+        <w:lastRenderedPageBreak/>
         <w:t>Google Fonts</w:t>
       </w:r>
     </w:p>
@@ -1294,7 +1348,6 @@
         <w:rPr>
           <w:noProof/>
         </w:rPr>
-        <w:lastRenderedPageBreak/>
         <w:drawing>
           <wp:inline distT="0" distB="0" distL="0" distR="0" wp14:anchorId="11EDC75A" wp14:editId="6E112723">
             <wp:extent cx="4310744" cy="5114986"/>
@@ -1313,7 +1366,7 @@
                     </pic:cNvPicPr>
                   </pic:nvPicPr>
                   <pic:blipFill>
-                    <a:blip r:embed="rId8">
+                    <a:blip r:embed="rId10">
                       <a:extLst/>
                     </a:blip>
                     <a:stretch>
@@ -1438,7 +1491,6 @@
         <w:rPr>
           <w:b/>
         </w:rPr>
-        <w:lastRenderedPageBreak/>
         <w:t>Class 4: Monday November 19</w:t>
       </w:r>
       <w:r>
@@ -1497,7 +1549,7 @@
                     </pic:cNvPicPr>
                   </pic:nvPicPr>
                   <pic:blipFill>
-                    <a:blip r:embed="rId9">
+                    <a:blip r:embed="rId11">
                       <a:extLst/>
                     </a:blip>
                     <a:stretch>
@@ -1655,6 +1707,7 @@
         <w:rPr>
           <w:i/>
         </w:rPr>
+        <w:lastRenderedPageBreak/>
         <w:t>guessing we reset to zero BEFORE adding our styles to remove any browser-specific formatting?</w:t>
       </w:r>
     </w:p>
@@ -1783,7 +1836,7 @@
                     </pic:cNvPicPr>
                   </pic:nvPicPr>
                   <pic:blipFill>
-                    <a:blip r:embed="rId10" cstate="print">
+                    <a:blip r:embed="rId12" cstate="print">
                       <a:extLst>
                         <a:ext uri="{28A0092B-C50C-407E-A947-70E740481C1C}">
                           <a14:useLocalDpi xmlns:a14="http://schemas.microsoft.com/office/drawing/2010/main" val="0"/>
@@ -1888,6 +1941,7 @@
         <w:rPr>
           <w:noProof/>
         </w:rPr>
+        <w:lastRenderedPageBreak/>
         <w:drawing>
           <wp:anchor distT="0" distB="0" distL="114300" distR="114300" simplePos="0" relativeHeight="251659264" behindDoc="1" locked="0" layoutInCell="1" allowOverlap="1">
             <wp:simplePos x="0" y="0"/>
@@ -1922,7 +1976,7 @@
                     </pic:cNvPicPr>
                   </pic:nvPicPr>
                   <pic:blipFill>
-                    <a:blip r:embed="rId11" cstate="print">
+                    <a:blip r:embed="rId13" cstate="print">
                       <a:extLst>
                         <a:ext uri="{28A0092B-C50C-407E-A947-70E740481C1C}">
                           <a14:useLocalDpi xmlns:a14="http://schemas.microsoft.com/office/drawing/2010/main" val="0"/>
@@ -2009,7 +2063,6 @@
         </w:numPr>
       </w:pPr>
       <w:r>
-        <w:lastRenderedPageBreak/>
         <w:t>e.g. make my box 400px x 400px, and factor in the margins/padding/borders from there to end with a 400px x 400px</w:t>
       </w:r>
     </w:p>
@@ -2033,7 +2086,7 @@
           <w:numId w:val="13"/>
         </w:numPr>
       </w:pPr>
-      <w:hyperlink r:id="rId12" w:history="1">
+      <w:hyperlink r:id="rId14" w:history="1">
         <w:r>
           <w:rPr>
             <w:rStyle w:val="Hyperlink"/>
@@ -2127,6 +2180,7 @@
         <w:rPr>
           <w:noProof/>
         </w:rPr>
+        <w:lastRenderedPageBreak/>
         <w:drawing>
           <wp:anchor distT="0" distB="0" distL="114300" distR="114300" simplePos="0" relativeHeight="251660288" behindDoc="0" locked="0" layoutInCell="1" allowOverlap="1">
             <wp:simplePos x="0" y="0"/>
@@ -2153,7 +2207,7 @@
                     </pic:cNvPicPr>
                   </pic:nvPicPr>
                   <pic:blipFill>
-                    <a:blip r:embed="rId13" cstate="print">
+                    <a:blip r:embed="rId15" cstate="print">
                       <a:extLst>
                         <a:ext uri="{28A0092B-C50C-407E-A947-70E740481C1C}">
                           <a14:useLocalDpi xmlns:a14="http://schemas.microsoft.com/office/drawing/2010/main" val="0"/>
@@ -2254,7 +2308,7 @@
                     </pic:cNvPicPr>
                   </pic:nvPicPr>
                   <pic:blipFill>
-                    <a:blip r:embed="rId14" cstate="print">
+                    <a:blip r:embed="rId16" cstate="print">
                       <a:extLst>
                         <a:ext uri="{28A0092B-C50C-407E-A947-70E740481C1C}">
                           <a14:useLocalDpi xmlns:a14="http://schemas.microsoft.com/office/drawing/2010/main" val="0"/>
@@ -2301,7 +2355,7 @@
           <w:u w:val="single"/>
         </w:rPr>
       </w:pPr>
-      <w:hyperlink r:id="rId15" w:history="1">
+      <w:hyperlink r:id="rId17" w:history="1">
         <w:r>
           <w:rPr>
             <w:rStyle w:val="Hyperlink"/>
@@ -2343,7 +2397,6 @@
         </w:numPr>
       </w:pPr>
       <w:r>
-        <w:lastRenderedPageBreak/>
         <w:t>right (float right)</w:t>
       </w:r>
     </w:p>
@@ -2513,6 +2566,7 @@
         </w:numPr>
       </w:pPr>
       <w:r>
+        <w:lastRenderedPageBreak/>
         <w:t>Fixed (positioned on specific coordinates</w:t>
       </w:r>
       <w:r>
@@ -2602,7 +2656,7 @@
       </w:r>
     </w:p>
     <w:p>
-      <w:hyperlink r:id="rId16" w:history="1">
+      <w:hyperlink r:id="rId18" w:history="1">
         <w:r>
           <w:rPr>
             <w:rStyle w:val="Hyperlink"/>
@@ -2612,7 +2666,7 @@
       </w:hyperlink>
     </w:p>
     <w:p>
-      <w:hyperlink r:id="rId17" w:history="1">
+      <w:hyperlink r:id="rId19" w:history="1">
         <w:r>
           <w:rPr>
             <w:rStyle w:val="Hyperlink"/>
@@ -2622,7 +2676,7 @@
       </w:hyperlink>
     </w:p>
     <w:p>
-      <w:hyperlink r:id="rId18" w:history="1">
+      <w:hyperlink r:id="rId20" w:history="1">
         <w:r>
           <w:rPr>
             <w:rStyle w:val="Hyperlink"/>
@@ -2668,127 +2722,127 @@
     </w:p>
     <w:p>
       <w:r>
+        <w:t>What is GitHub?</w:t>
+      </w:r>
+    </w:p>
+    <w:p>
+      <w:pPr>
+        <w:pStyle w:val="ListParagraph"/>
+        <w:numPr>
+          <w:ilvl w:val="0"/>
+          <w:numId w:val="5"/>
+        </w:numPr>
+      </w:pPr>
+      <w:r>
+        <w:t>A web-based platform that stores code online</w:t>
+      </w:r>
+    </w:p>
+    <w:p>
+      <w:pPr>
+        <w:pStyle w:val="ListParagraph"/>
+        <w:numPr>
+          <w:ilvl w:val="0"/>
+          <w:numId w:val="5"/>
+        </w:numPr>
+      </w:pPr>
+      <w:r>
+        <w:t>Serves as a backup to local machines</w:t>
+      </w:r>
+    </w:p>
+    <w:p>
+      <w:pPr>
+        <w:pStyle w:val="ListParagraph"/>
+        <w:numPr>
+          <w:ilvl w:val="0"/>
+          <w:numId w:val="5"/>
+        </w:numPr>
+      </w:pPr>
+      <w:r>
+        <w:t>Useful tool for collaborative coding</w:t>
+      </w:r>
+    </w:p>
+    <w:p>
+      <w:pPr>
+        <w:pStyle w:val="ListParagraph"/>
+        <w:numPr>
+          <w:ilvl w:val="0"/>
+          <w:numId w:val="5"/>
+        </w:numPr>
+      </w:pPr>
+      <w:r>
+        <w:t>Users pull (download) or push (upload) code to/from a GitHub repository</w:t>
+      </w:r>
+    </w:p>
+    <w:p>
+      <w:pPr>
+        <w:pStyle w:val="ListParagraph"/>
+        <w:numPr>
+          <w:ilvl w:val="0"/>
+          <w:numId w:val="5"/>
+        </w:numPr>
+      </w:pPr>
+      <w:r>
+        <w:t>Major benefit of working through GitHub: version control</w:t>
+      </w:r>
+    </w:p>
+    <w:p/>
+    <w:p>
+      <w:pPr>
+        <w:rPr>
+          <w:u w:val="single"/>
+        </w:rPr>
+      </w:pPr>
+      <w:r>
+        <w:rPr>
+          <w:u w:val="single"/>
+        </w:rPr>
+        <w:t>Ve</w:t>
+      </w:r>
+      <w:r>
+        <w:rPr>
+          <w:u w:val="single"/>
+        </w:rPr>
+        <w:t>rsion Control</w:t>
+      </w:r>
+    </w:p>
+    <w:p>
+      <w:r>
+        <w:t>What is it?</w:t>
+      </w:r>
+    </w:p>
+    <w:p>
+      <w:pPr>
+        <w:pStyle w:val="ListParagraph"/>
+        <w:numPr>
+          <w:ilvl w:val="0"/>
+          <w:numId w:val="7"/>
+        </w:numPr>
+      </w:pPr>
+      <w:r>
+        <w:t xml:space="preserve">Developing code in installments (think of it like saving a document in multiple versions as you work on it) </w:t>
+      </w:r>
+      <w:r>
+        <w:sym w:font="Wingdings" w:char="F0E0"/>
+      </w:r>
+      <w:r>
+        <w:t xml:space="preserve"> Version 1, Version 2, etc.</w:t>
+      </w:r>
+    </w:p>
+    <w:p>
+      <w:r>
+        <w:t>Why is it helpful?</w:t>
+      </w:r>
+    </w:p>
+    <w:p>
+      <w:pPr>
+        <w:pStyle w:val="ListParagraph"/>
+        <w:numPr>
+          <w:ilvl w:val="0"/>
+          <w:numId w:val="7"/>
+        </w:numPr>
+      </w:pPr>
+      <w:r>
         <w:lastRenderedPageBreak/>
-        <w:t>What is GitHub?</w:t>
-      </w:r>
-    </w:p>
-    <w:p>
-      <w:pPr>
-        <w:pStyle w:val="ListParagraph"/>
-        <w:numPr>
-          <w:ilvl w:val="0"/>
-          <w:numId w:val="5"/>
-        </w:numPr>
-      </w:pPr>
-      <w:r>
-        <w:t>A web-based platform that stores code online</w:t>
-      </w:r>
-    </w:p>
-    <w:p>
-      <w:pPr>
-        <w:pStyle w:val="ListParagraph"/>
-        <w:numPr>
-          <w:ilvl w:val="0"/>
-          <w:numId w:val="5"/>
-        </w:numPr>
-      </w:pPr>
-      <w:r>
-        <w:t>Serves as a backup to local machines</w:t>
-      </w:r>
-    </w:p>
-    <w:p>
-      <w:pPr>
-        <w:pStyle w:val="ListParagraph"/>
-        <w:numPr>
-          <w:ilvl w:val="0"/>
-          <w:numId w:val="5"/>
-        </w:numPr>
-      </w:pPr>
-      <w:r>
-        <w:t>Useful tool for collaborative coding</w:t>
-      </w:r>
-    </w:p>
-    <w:p>
-      <w:pPr>
-        <w:pStyle w:val="ListParagraph"/>
-        <w:numPr>
-          <w:ilvl w:val="0"/>
-          <w:numId w:val="5"/>
-        </w:numPr>
-      </w:pPr>
-      <w:r>
-        <w:t>Users pull (download) or push (upload) code to/from a GitHub repository</w:t>
-      </w:r>
-    </w:p>
-    <w:p>
-      <w:pPr>
-        <w:pStyle w:val="ListParagraph"/>
-        <w:numPr>
-          <w:ilvl w:val="0"/>
-          <w:numId w:val="5"/>
-        </w:numPr>
-      </w:pPr>
-      <w:r>
-        <w:t>Major benefit of working through GitHub: version control</w:t>
-      </w:r>
-    </w:p>
-    <w:p/>
-    <w:p>
-      <w:pPr>
-        <w:rPr>
-          <w:u w:val="single"/>
-        </w:rPr>
-      </w:pPr>
-      <w:r>
-        <w:rPr>
-          <w:u w:val="single"/>
-        </w:rPr>
-        <w:t>Ve</w:t>
-      </w:r>
-      <w:r>
-        <w:rPr>
-          <w:u w:val="single"/>
-        </w:rPr>
-        <w:t>rsion Control</w:t>
-      </w:r>
-    </w:p>
-    <w:p>
-      <w:r>
-        <w:t>What is it?</w:t>
-      </w:r>
-    </w:p>
-    <w:p>
-      <w:pPr>
-        <w:pStyle w:val="ListParagraph"/>
-        <w:numPr>
-          <w:ilvl w:val="0"/>
-          <w:numId w:val="7"/>
-        </w:numPr>
-      </w:pPr>
-      <w:r>
-        <w:t xml:space="preserve">Developing code in installments (think of it like saving a document in multiple versions as you work on it) </w:t>
-      </w:r>
-      <w:r>
-        <w:sym w:font="Wingdings" w:char="F0E0"/>
-      </w:r>
-      <w:r>
-        <w:t xml:space="preserve"> Version 1, Version 2, etc.</w:t>
-      </w:r>
-    </w:p>
-    <w:p>
-      <w:r>
-        <w:t>Why is it helpful?</w:t>
-      </w:r>
-    </w:p>
-    <w:p>
-      <w:pPr>
-        <w:pStyle w:val="ListParagraph"/>
-        <w:numPr>
-          <w:ilvl w:val="0"/>
-          <w:numId w:val="7"/>
-        </w:numPr>
-      </w:pPr>
-      <w:r>
         <w:t>Version control makes it a lot easier to work collaboratively</w:t>
       </w:r>
     </w:p>
@@ -2964,7 +3018,7 @@
       <w:r>
         <w:t xml:space="preserve">HTML tags resource: </w:t>
       </w:r>
-      <w:hyperlink r:id="rId19" w:history="1">
+      <w:hyperlink r:id="rId21" w:history="1">
         <w:r>
           <w:rPr>
             <w:rStyle w:val="Hyperlink"/>
@@ -3008,7 +3062,6 @@
         </w:numPr>
       </w:pPr>
       <w:r>
-        <w:lastRenderedPageBreak/>
         <w:t>e.g. if a class is called ‘container’, we’d refer to it as .container in CSS</w:t>
       </w:r>
     </w:p>
@@ -3150,6 +3203,7 @@
         </w:numPr>
       </w:pPr>
       <w:r>
+        <w:lastRenderedPageBreak/>
         <w:t>Autocomplete a File Name in the Current Directory = Press `tab` key once to autocomplete once you have typed a unique portion of a file name</w:t>
       </w:r>
     </w:p>

</xml_diff>

<commit_message>
Upload after class 12
</commit_message>
<xml_diff>
--- a/Class Notes.docx
+++ b/Class Notes.docx
@@ -83,9 +83,19 @@
           <w:numId w:val="30"/>
         </w:numPr>
       </w:pPr>
-      <w:r>
-        <w:t>this.mileage vs. car.mileage</w:t>
-      </w:r>
+      <w:proofErr w:type="spellStart"/>
+      <w:r>
+        <w:t>this.mileage</w:t>
+      </w:r>
+      <w:proofErr w:type="spellEnd"/>
+      <w:r>
+        <w:t xml:space="preserve"> vs. </w:t>
+      </w:r>
+      <w:proofErr w:type="spellStart"/>
+      <w:r>
+        <w:t>car.mileage</w:t>
+      </w:r>
+      <w:proofErr w:type="spellEnd"/>
     </w:p>
     <w:p>
       <w:pPr>
@@ -101,6 +111,18 @@
     </w:p>
     <w:p>
       <w:pPr>
+        <w:pStyle w:val="ListParagraph"/>
+        <w:numPr>
+          <w:ilvl w:val="0"/>
+          <w:numId w:val="30"/>
+        </w:numPr>
+      </w:pPr>
+      <w:r>
+        <w:t>Research objects, how they’re used, what they do, etc.</w:t>
+      </w:r>
+    </w:p>
+    <w:p>
+      <w:pPr>
         <w:rPr>
           <w:b/>
           <w:u w:val="single"/>
@@ -122,8 +144,13 @@
           <w:numId w:val="21"/>
         </w:numPr>
       </w:pPr>
-      <w:r>
-        <w:t>what is the point of the console?</w:t>
+      <w:proofErr w:type="gramStart"/>
+      <w:r>
+        <w:t>what</w:t>
+      </w:r>
+      <w:proofErr w:type="gramEnd"/>
+      <w:r>
+        <w:t xml:space="preserve"> is the point of the console?</w:t>
       </w:r>
     </w:p>
     <w:p/>
@@ -132,6 +159,114 @@
         <w:pBdr>
           <w:bottom w:val="single" w:sz="6" w:space="1" w:color="auto"/>
         </w:pBdr>
+        <w:rPr>
+          <w:b/>
+        </w:rPr>
+      </w:pPr>
+    </w:p>
+    <w:p>
+      <w:pPr>
+        <w:rPr>
+          <w:b/>
+        </w:rPr>
+      </w:pPr>
+      <w:r>
+        <w:rPr>
+          <w:b/>
+        </w:rPr>
+        <w:t>Class 12: Wednesday December 12</w:t>
+      </w:r>
+    </w:p>
+    <w:p>
+      <w:r>
+        <w:t xml:space="preserve">Objects: “key-value pairs”; it has a property and a value; declared with </w:t>
+      </w:r>
+      <w:proofErr w:type="spellStart"/>
+      <w:r>
+        <w:t>var</w:t>
+      </w:r>
+      <w:proofErr w:type="spellEnd"/>
+      <w:r>
+        <w:t xml:space="preserve"> </w:t>
+      </w:r>
+      <w:proofErr w:type="spellStart"/>
+      <w:r>
+        <w:t>objectName</w:t>
+      </w:r>
+      <w:proofErr w:type="spellEnd"/>
+      <w:r>
+        <w:t xml:space="preserve"> = {key/property, “value”};</w:t>
+      </w:r>
+    </w:p>
+    <w:p/>
+    <w:p>
+      <w:r>
+        <w:t>An object is a variable that contains multiple values</w:t>
+      </w:r>
+    </w:p>
+    <w:p>
+      <w:proofErr w:type="gramStart"/>
+      <w:r>
+        <w:t>e.g</w:t>
+      </w:r>
+      <w:proofErr w:type="gramEnd"/>
+      <w:r>
+        <w:t xml:space="preserve">. </w:t>
+      </w:r>
+      <w:proofErr w:type="spellStart"/>
+      <w:r>
+        <w:t>var</w:t>
+      </w:r>
+      <w:proofErr w:type="spellEnd"/>
+      <w:r>
+        <w:t xml:space="preserve"> champ = warriors [creates a variable called “champ”, the value of which is “warriors”]</w:t>
+      </w:r>
+    </w:p>
+    <w:p>
+      <w:proofErr w:type="gramStart"/>
+      <w:r>
+        <w:t>e.g</w:t>
+      </w:r>
+      <w:proofErr w:type="gramEnd"/>
+      <w:r>
+        <w:t xml:space="preserve">. </w:t>
+      </w:r>
+      <w:proofErr w:type="spellStart"/>
+      <w:r>
+        <w:t>var</w:t>
+      </w:r>
+      <w:proofErr w:type="spellEnd"/>
+      <w:r>
+        <w:t xml:space="preserve"> champ = {team: warriors, MVP: Durant, coach: Kerr}</w:t>
+      </w:r>
+    </w:p>
+    <w:p>
+      <w:pPr>
+        <w:ind w:left="720"/>
+      </w:pPr>
+      <w:proofErr w:type="gramStart"/>
+      <w:r>
+        <w:t>this</w:t>
+      </w:r>
+      <w:proofErr w:type="gramEnd"/>
+      <w:r>
+        <w:t xml:space="preserve"> creates an OBJECT called “champ”, which has multiple values (warriors, Durant, Kerr). Those values can be specifically called using the keys (team, MVP, coach)</w:t>
+      </w:r>
+    </w:p>
+    <w:p/>
+    <w:p>
+      <w:r>
+        <w:t>Objects can have methods – these methods are actions that can be performed on the object (and only on the object). These methods are stored as functions in the key/value of the object.</w:t>
+      </w:r>
+    </w:p>
+    <w:p>
+      <w:bookmarkStart w:id="0" w:name="_GoBack"/>
+      <w:bookmarkEnd w:id="0"/>
+    </w:p>
+    <w:p/>
+    <w:p/>
+    <w:p>
+      <w:pPr>
         <w:rPr>
           <w:b/>
         </w:rPr>
@@ -170,10 +305,7 @@
         </w:r>
       </w:hyperlink>
     </w:p>
-    <w:p>
-      <w:bookmarkStart w:id="0" w:name="_GoBack"/>
-      <w:bookmarkEnd w:id="0"/>
-    </w:p>
+    <w:p/>
     <w:p>
       <w:pPr>
         <w:rPr>
@@ -191,7 +323,21 @@
         <w:rPr>
           <w:b/>
         </w:rPr>
-        <w:t>Class 10: Saturday December 8 – Jquery $</w:t>
+        <w:t xml:space="preserve">Class 10: Saturday December 8 – </w:t>
+      </w:r>
+      <w:proofErr w:type="spellStart"/>
+      <w:r>
+        <w:rPr>
+          <w:b/>
+        </w:rPr>
+        <w:t>Jquery</w:t>
+      </w:r>
+      <w:proofErr w:type="spellEnd"/>
+      <w:r>
+        <w:rPr>
+          <w:b/>
+        </w:rPr>
+        <w:t xml:space="preserve"> $</w:t>
       </w:r>
     </w:p>
     <w:p>
@@ -339,7 +485,6 @@
         </w:numPr>
       </w:pPr>
       <w:r>
-        <w:lastRenderedPageBreak/>
         <w:t>alert(</w:t>
       </w:r>
     </w:p>
@@ -422,6 +567,7 @@
         <w:rPr>
           <w:noProof/>
         </w:rPr>
+        <w:lastRenderedPageBreak/>
         <w:drawing>
           <wp:anchor distT="0" distB="0" distL="114300" distR="114300" simplePos="0" relativeHeight="251663360" behindDoc="0" locked="0" layoutInCell="1" allowOverlap="1">
             <wp:simplePos x="0" y="0"/>
@@ -483,7 +629,15 @@
         </w:drawing>
       </w:r>
       <w:r>
-        <w:t>It can be tedious, inefficient, time-consuming to retype code for each index of an array. We can use For Loops to type code once and have it cycle through an entire array.</w:t>
+        <w:t xml:space="preserve">It can be tedious, inefficient, </w:t>
+      </w:r>
+      <w:proofErr w:type="gramStart"/>
+      <w:r>
+        <w:t>time</w:t>
+      </w:r>
+      <w:proofErr w:type="gramEnd"/>
+      <w:r>
+        <w:t>-consuming to retype code for each index of an array. We can use For Loops to type code once and have it cycle through an entire array.</w:t>
       </w:r>
     </w:p>
     <w:p>
@@ -771,7 +925,15 @@
         </w:numPr>
       </w:pPr>
       <w:r>
-        <w:t>coded as “var”</w:t>
+        <w:t>coded as “</w:t>
+      </w:r>
+      <w:proofErr w:type="spellStart"/>
+      <w:r>
+        <w:t>var</w:t>
+      </w:r>
+      <w:proofErr w:type="spellEnd"/>
+      <w:r>
+        <w:t>”</w:t>
       </w:r>
     </w:p>
     <w:p>
@@ -959,7 +1121,6 @@
         <w:rPr>
           <w:u w:val="single"/>
         </w:rPr>
-        <w:lastRenderedPageBreak/>
         <w:t>CSS Specificity</w:t>
       </w:r>
     </w:p>
@@ -1130,7 +1291,15 @@
         </w:numPr>
       </w:pPr>
       <w:r>
-        <w:t>Jon Duckett books</w:t>
+        <w:t xml:space="preserve">Jon </w:t>
+      </w:r>
+      <w:proofErr w:type="spellStart"/>
+      <w:r>
+        <w:t>Duckett</w:t>
+      </w:r>
+      <w:proofErr w:type="spellEnd"/>
+      <w:r>
+        <w:t xml:space="preserve"> books</w:t>
       </w:r>
     </w:p>
     <w:p>
@@ -1214,9 +1383,11 @@
           <w:numId w:val="22"/>
         </w:numPr>
       </w:pPr>
+      <w:proofErr w:type="spellStart"/>
       <w:r>
         <w:t>px</w:t>
       </w:r>
+      <w:proofErr w:type="spellEnd"/>
     </w:p>
     <w:p>
       <w:pPr>
@@ -1226,8 +1397,13 @@
           <w:numId w:val="22"/>
         </w:numPr>
       </w:pPr>
-      <w:r>
-        <w:t>em (relative to parent container)</w:t>
+      <w:proofErr w:type="spellStart"/>
+      <w:r>
+        <w:t>em</w:t>
+      </w:r>
+      <w:proofErr w:type="spellEnd"/>
+      <w:r>
+        <w:t xml:space="preserve"> (relative to parent container)</w:t>
       </w:r>
     </w:p>
     <w:p>
@@ -1250,8 +1426,13 @@
           <w:numId w:val="22"/>
         </w:numPr>
       </w:pPr>
-      <w:r>
-        <w:t>vwh (responsive to browser size)</w:t>
+      <w:proofErr w:type="spellStart"/>
+      <w:r>
+        <w:t>vwh</w:t>
+      </w:r>
+      <w:proofErr w:type="spellEnd"/>
+      <w:r>
+        <w:t xml:space="preserve"> (responsive to browser size)</w:t>
       </w:r>
     </w:p>
     <w:p>
@@ -1301,53 +1482,58 @@
         <w:rPr>
           <w:u w:val="single"/>
         </w:rPr>
+        <w:t>Google Fonts</w:t>
+      </w:r>
+    </w:p>
+    <w:p>
+      <w:pPr>
+        <w:pStyle w:val="ListParagraph"/>
+        <w:numPr>
+          <w:ilvl w:val="0"/>
+          <w:numId w:val="23"/>
+        </w:numPr>
+      </w:pPr>
+      <w:r>
+        <w:t>load times are an important consideration for UX</w:t>
+      </w:r>
+    </w:p>
+    <w:p>
+      <w:pPr>
+        <w:pStyle w:val="ListParagraph"/>
+        <w:numPr>
+          <w:ilvl w:val="0"/>
+          <w:numId w:val="23"/>
+        </w:numPr>
+      </w:pPr>
+      <w:r>
+        <w:t xml:space="preserve">Chrome extension: </w:t>
+      </w:r>
+      <w:proofErr w:type="spellStart"/>
+      <w:r>
+        <w:t>whatfont</w:t>
+      </w:r>
+      <w:proofErr w:type="spellEnd"/>
+    </w:p>
+    <w:p/>
+    <w:p>
+      <w:pPr>
+        <w:rPr>
+          <w:u w:val="single"/>
+        </w:rPr>
+      </w:pPr>
+      <w:r>
+        <w:rPr>
+          <w:u w:val="single"/>
+        </w:rPr>
+        <w:t>Pseudo Classes</w:t>
+      </w:r>
+    </w:p>
+    <w:p>
+      <w:r>
+        <w:rPr>
+          <w:noProof/>
+        </w:rPr>
         <w:lastRenderedPageBreak/>
-        <w:t>Google Fonts</w:t>
-      </w:r>
-    </w:p>
-    <w:p>
-      <w:pPr>
-        <w:pStyle w:val="ListParagraph"/>
-        <w:numPr>
-          <w:ilvl w:val="0"/>
-          <w:numId w:val="23"/>
-        </w:numPr>
-      </w:pPr>
-      <w:r>
-        <w:t>load times are an important consideration for UX</w:t>
-      </w:r>
-    </w:p>
-    <w:p>
-      <w:pPr>
-        <w:pStyle w:val="ListParagraph"/>
-        <w:numPr>
-          <w:ilvl w:val="0"/>
-          <w:numId w:val="23"/>
-        </w:numPr>
-      </w:pPr>
-      <w:r>
-        <w:t>Chrome extension: whatfont</w:t>
-      </w:r>
-    </w:p>
-    <w:p/>
-    <w:p>
-      <w:pPr>
-        <w:rPr>
-          <w:u w:val="single"/>
-        </w:rPr>
-      </w:pPr>
-      <w:r>
-        <w:rPr>
-          <w:u w:val="single"/>
-        </w:rPr>
-        <w:t>Pseudo Classes</w:t>
-      </w:r>
-    </w:p>
-    <w:p>
-      <w:r>
-        <w:rPr>
-          <w:noProof/>
-        </w:rPr>
         <w:drawing>
           <wp:inline distT="0" distB="0" distL="0" distR="0" wp14:anchorId="11EDC75A" wp14:editId="6E112723">
             <wp:extent cx="4310744" cy="5114986"/>
@@ -1430,9 +1616,11 @@
           <w:numId w:val="24"/>
         </w:numPr>
       </w:pPr>
+      <w:proofErr w:type="gramStart"/>
       <w:r>
         <w:t>active</w:t>
       </w:r>
+      <w:proofErr w:type="gramEnd"/>
       <w:r>
         <w:t>: element engaged (e.g. being clicked on, typed in, etc.)</w:t>
       </w:r>
@@ -1491,6 +1679,7 @@
         <w:rPr>
           <w:b/>
         </w:rPr>
+        <w:lastRenderedPageBreak/>
         <w:t>Class 4: Monday November 19</w:t>
       </w:r>
       <w:r>
@@ -1636,8 +1825,13 @@
         </w:numPr>
       </w:pPr>
       <w:r>
-        <w:t>Browser will read multiple files in chronological order as one giant .css</w:t>
-      </w:r>
+        <w:t>Browser will read multiple files in chronological order as one giant .</w:t>
+      </w:r>
+      <w:proofErr w:type="spellStart"/>
+      <w:r>
+        <w:t>css</w:t>
+      </w:r>
+      <w:proofErr w:type="spellEnd"/>
     </w:p>
     <w:p>
       <w:pPr>
@@ -1703,12 +1897,19 @@
           <w:i/>
         </w:rPr>
       </w:pPr>
+      <w:proofErr w:type="gramStart"/>
       <w:r>
         <w:rPr>
           <w:i/>
         </w:rPr>
-        <w:lastRenderedPageBreak/>
-        <w:t>guessing we reset to zero BEFORE adding our styles to remove any browser-specific formatting?</w:t>
+        <w:t>guessing</w:t>
+      </w:r>
+      <w:proofErr w:type="gramEnd"/>
+      <w:r>
+        <w:rPr>
+          <w:i/>
+        </w:rPr>
+        <w:t xml:space="preserve"> we reset to zero BEFORE adding our styles to remove any browser-specific formatting?</w:t>
       </w:r>
     </w:p>
     <w:p/>
@@ -1941,7 +2142,6 @@
         <w:rPr>
           <w:noProof/>
         </w:rPr>
-        <w:lastRenderedPageBreak/>
         <w:drawing>
           <wp:anchor distT="0" distB="0" distL="114300" distR="114300" simplePos="0" relativeHeight="251659264" behindDoc="1" locked="0" layoutInCell="1" allowOverlap="1">
             <wp:simplePos x="0" y="0"/>
@@ -2063,6 +2263,7 @@
         </w:numPr>
       </w:pPr>
       <w:r>
+        <w:lastRenderedPageBreak/>
         <w:t>e.g. make my box 400px x 400px, and factor in the margins/padding/borders from there to end with a 400px x 400px</w:t>
       </w:r>
     </w:p>
@@ -2180,7 +2381,6 @@
         <w:rPr>
           <w:noProof/>
         </w:rPr>
-        <w:lastRenderedPageBreak/>
         <w:drawing>
           <wp:anchor distT="0" distB="0" distL="114300" distR="114300" simplePos="0" relativeHeight="251660288" behindDoc="0" locked="0" layoutInCell="1" allowOverlap="1">
             <wp:simplePos x="0" y="0"/>
@@ -2343,7 +2543,15 @@
         </w:drawing>
       </w:r>
       <w:r>
-        <w:t>To fix this, we can use the clearfix “hack”:</w:t>
+        <w:t xml:space="preserve">To fix this, we can use the </w:t>
+      </w:r>
+      <w:proofErr w:type="spellStart"/>
+      <w:r>
+        <w:t>clearfix</w:t>
+      </w:r>
+      <w:proofErr w:type="spellEnd"/>
+      <w:r>
+        <w:t xml:space="preserve"> “hack”:</w:t>
       </w:r>
     </w:p>
     <w:p/>
@@ -2360,7 +2568,21 @@
           <w:rPr>
             <w:rStyle w:val="Hyperlink"/>
           </w:rPr>
-          <w:t>All About Floats by Chris Coyer, CSS-Tricks</w:t>
+          <w:t xml:space="preserve">All </w:t>
+        </w:r>
+        <w:proofErr w:type="gramStart"/>
+        <w:r>
+          <w:rPr>
+            <w:rStyle w:val="Hyperlink"/>
+          </w:rPr>
+          <w:t>About</w:t>
+        </w:r>
+        <w:proofErr w:type="gramEnd"/>
+        <w:r>
+          <w:rPr>
+            <w:rStyle w:val="Hyperlink"/>
+          </w:rPr>
+          <w:t xml:space="preserve"> Floats by Chris Coyer, CSS-Tricks</w:t>
         </w:r>
       </w:hyperlink>
     </w:p>
@@ -2397,6 +2619,7 @@
         </w:numPr>
       </w:pPr>
       <w:r>
+        <w:lastRenderedPageBreak/>
         <w:t>right (float right)</w:t>
       </w:r>
     </w:p>
@@ -2566,7 +2789,6 @@
         </w:numPr>
       </w:pPr>
       <w:r>
-        <w:lastRenderedPageBreak/>
         <w:t>Fixed (positioned on specific coordinates</w:t>
       </w:r>
       <w:r>
@@ -2722,6 +2944,7 @@
     </w:p>
     <w:p>
       <w:r>
+        <w:lastRenderedPageBreak/>
         <w:t>What is GitHub?</w:t>
       </w:r>
     </w:p>
@@ -2842,7 +3065,6 @@
         </w:numPr>
       </w:pPr>
       <w:r>
-        <w:lastRenderedPageBreak/>
         <w:t>Version control makes it a lot easier to work collaboratively</w:t>
       </w:r>
     </w:p>
@@ -2912,7 +3134,21 @@
         <w:rPr>
           <w:u w:val="single"/>
         </w:rPr>
-        <w:t xml:space="preserve"> Git commands</w:t>
+        <w:t xml:space="preserve"> </w:t>
+      </w:r>
+      <w:proofErr w:type="spellStart"/>
+      <w:r>
+        <w:rPr>
+          <w:u w:val="single"/>
+        </w:rPr>
+        <w:t>Git</w:t>
+      </w:r>
+      <w:proofErr w:type="spellEnd"/>
+      <w:r>
+        <w:rPr>
+          <w:u w:val="single"/>
+        </w:rPr>
+        <w:t xml:space="preserve"> commands</w:t>
       </w:r>
     </w:p>
     <w:p>
@@ -2923,8 +3159,13 @@
           <w:numId w:val="9"/>
         </w:numPr>
       </w:pPr>
-      <w:r>
-        <w:t>git clone = download a repository from GitHub to your local directory</w:t>
+      <w:proofErr w:type="spellStart"/>
+      <w:r>
+        <w:t>git</w:t>
+      </w:r>
+      <w:proofErr w:type="spellEnd"/>
+      <w:r>
+        <w:t xml:space="preserve"> clone = download a repository from GitHub to your local directory</w:t>
       </w:r>
     </w:p>
     <w:p>
@@ -2935,8 +3176,13 @@
           <w:numId w:val="9"/>
         </w:numPr>
       </w:pPr>
-      <w:r>
-        <w:t>git add = first step, prepares a file to be committed to the GitHub repository</w:t>
+      <w:proofErr w:type="spellStart"/>
+      <w:r>
+        <w:t>git</w:t>
+      </w:r>
+      <w:proofErr w:type="spellEnd"/>
+      <w:r>
+        <w:t xml:space="preserve"> add = first step, prepares a file to be committed to the GitHub repository</w:t>
       </w:r>
     </w:p>
     <w:p>
@@ -2947,8 +3193,13 @@
           <w:numId w:val="9"/>
         </w:numPr>
       </w:pPr>
-      <w:r>
-        <w:t xml:space="preserve">git commit = commits a file to GitHub repository </w:t>
+      <w:proofErr w:type="spellStart"/>
+      <w:r>
+        <w:t>git</w:t>
+      </w:r>
+      <w:proofErr w:type="spellEnd"/>
+      <w:r>
+        <w:t xml:space="preserve"> commit = commits a file to GitHub repository </w:t>
       </w:r>
       <w:r>
         <w:t>(use “-m” to write a message annotating the change)</w:t>
@@ -2962,8 +3213,13 @@
           <w:numId w:val="9"/>
         </w:numPr>
       </w:pPr>
-      <w:r>
-        <w:t>git push = sends changes to the online GitHub version</w:t>
+      <w:proofErr w:type="spellStart"/>
+      <w:r>
+        <w:t>git</w:t>
+      </w:r>
+      <w:proofErr w:type="spellEnd"/>
+      <w:r>
+        <w:t xml:space="preserve"> push = sends changes to the online GitHub version</w:t>
       </w:r>
     </w:p>
     <w:p>
@@ -2974,8 +3230,13 @@
           <w:numId w:val="9"/>
         </w:numPr>
       </w:pPr>
-      <w:r>
-        <w:t xml:space="preserve">git pull = </w:t>
+      <w:proofErr w:type="spellStart"/>
+      <w:r>
+        <w:t>git</w:t>
+      </w:r>
+      <w:proofErr w:type="spellEnd"/>
+      <w:r>
+        <w:t xml:space="preserve"> pull = </w:t>
       </w:r>
       <w:r>
         <w:t>downloads the latest version of a GitHub repository</w:t>
@@ -3062,6 +3323,7 @@
         </w:numPr>
       </w:pPr>
       <w:r>
+        <w:lastRenderedPageBreak/>
         <w:t>e.g. if a class is called ‘container’, we’d refer to it as .container in CSS</w:t>
       </w:r>
     </w:p>
@@ -3074,7 +3336,23 @@
         </w:numPr>
       </w:pPr>
       <w:r>
-        <w:t>e.g. if an ID is called ‘main_bio’, we’d refer to it as #main_bio in CSS</w:t>
+        <w:t>e.g. if an ID is called ‘</w:t>
+      </w:r>
+      <w:proofErr w:type="spellStart"/>
+      <w:r>
+        <w:t>main_bio</w:t>
+      </w:r>
+      <w:proofErr w:type="spellEnd"/>
+      <w:r>
+        <w:t>’, we’d refer to it as #</w:t>
+      </w:r>
+      <w:proofErr w:type="spellStart"/>
+      <w:r>
+        <w:t>main_bio</w:t>
+      </w:r>
+      <w:proofErr w:type="spellEnd"/>
+      <w:r>
+        <w:t xml:space="preserve"> in CSS</w:t>
       </w:r>
     </w:p>
     <w:p/>
@@ -3113,7 +3391,15 @@
     </w:p>
     <w:p>
       <w:r>
-        <w:t>These are the basic commands for navigating directories in a Terminal or Git Bash window</w:t>
+        <w:t xml:space="preserve">These are the basic commands for navigating directories in a Terminal or </w:t>
+      </w:r>
+      <w:proofErr w:type="spellStart"/>
+      <w:r>
+        <w:t>Git</w:t>
+      </w:r>
+      <w:proofErr w:type="spellEnd"/>
+      <w:r>
+        <w:t xml:space="preserve"> Bash window</w:t>
       </w:r>
     </w:p>
     <w:p>
@@ -3167,8 +3453,13 @@
         </w:numPr>
       </w:pPr>
       <w:r>
-        <w:t>Move to One Directory Up = cd ..</w:t>
-      </w:r>
+        <w:t xml:space="preserve">Move to One Directory Up = </w:t>
+      </w:r>
+      <w:proofErr w:type="gramStart"/>
+      <w:r>
+        <w:t>cd ..</w:t>
+      </w:r>
+      <w:proofErr w:type="gramEnd"/>
     </w:p>
     <w:p>
       <w:pPr>
@@ -3191,8 +3482,13 @@
         </w:numPr>
       </w:pPr>
       <w:r>
-        <w:t>Show the current Directory = pwd</w:t>
-      </w:r>
+        <w:t xml:space="preserve">Show the current Directory = </w:t>
+      </w:r>
+      <w:proofErr w:type="spellStart"/>
+      <w:r>
+        <w:t>pwd</w:t>
+      </w:r>
+      <w:proofErr w:type="spellEnd"/>
     </w:p>
     <w:p>
       <w:pPr>
@@ -3203,7 +3499,6 @@
         </w:numPr>
       </w:pPr>
       <w:r>
-        <w:lastRenderedPageBreak/>
         <w:t>Autocomplete a File Name in the Current Directory = Press `tab` key once to autocomplete once you have typed a unique portion of a file name</w:t>
       </w:r>
     </w:p>
@@ -3244,7 +3539,15 @@
         </w:numPr>
       </w:pPr>
       <w:r>
-        <w:t>Make New Folder = mkdir [name of directory to create]</w:t>
+        <w:t xml:space="preserve">Make New Folder = </w:t>
+      </w:r>
+      <w:proofErr w:type="spellStart"/>
+      <w:r>
+        <w:t>mkdir</w:t>
+      </w:r>
+      <w:proofErr w:type="spellEnd"/>
+      <w:r>
+        <w:t xml:space="preserve"> [name of directory to create]</w:t>
       </w:r>
     </w:p>
     <w:p>
@@ -3256,7 +3559,15 @@
         </w:numPr>
       </w:pPr>
       <w:r>
-        <w:t>Delete file = rm [name of file to remove]</w:t>
+        <w:t xml:space="preserve">Delete file = </w:t>
+      </w:r>
+      <w:proofErr w:type="spellStart"/>
+      <w:r>
+        <w:t>rm</w:t>
+      </w:r>
+      <w:proofErr w:type="spellEnd"/>
+      <w:r>
+        <w:t xml:space="preserve"> [name of file to remove]</w:t>
       </w:r>
     </w:p>
     <w:p>
@@ -3268,7 +3579,15 @@
         </w:numPr>
       </w:pPr>
       <w:r>
-        <w:t>Delete folder = rm -r [name of directory to remove]</w:t>
+        <w:t xml:space="preserve">Delete folder = </w:t>
+      </w:r>
+      <w:proofErr w:type="spellStart"/>
+      <w:r>
+        <w:t>rm</w:t>
+      </w:r>
+      <w:proofErr w:type="spellEnd"/>
+      <w:r>
+        <w:t xml:space="preserve"> -r [name of directory to remove]</w:t>
       </w:r>
     </w:p>
     <w:p>
@@ -3280,7 +3599,15 @@
         </w:numPr>
       </w:pPr>
       <w:r>
-        <w:t>Copying File = cp [filename1] [filename2]</w:t>
+        <w:t xml:space="preserve">Copying File = </w:t>
+      </w:r>
+      <w:proofErr w:type="spellStart"/>
+      <w:r>
+        <w:t>cp</w:t>
+      </w:r>
+      <w:proofErr w:type="spellEnd"/>
+      <w:r>
+        <w:t xml:space="preserve"> [filename1] [filename2]</w:t>
       </w:r>
     </w:p>
     <w:p>
@@ -3322,8 +3649,13 @@
         <w:t>Open all files and folder in current directory (PC Only)</w:t>
       </w:r>
       <w:r>
-        <w:t xml:space="preserve"> = explorer .</w:t>
-      </w:r>
+        <w:t xml:space="preserve"> = </w:t>
+      </w:r>
+      <w:proofErr w:type="gramStart"/>
+      <w:r>
+        <w:t>explorer .</w:t>
+      </w:r>
+      <w:proofErr w:type="gramEnd"/>
     </w:p>
     <w:sectPr>
       <w:pgSz w:w="12240" w:h="15840"/>

</xml_diff>

<commit_message>
Uploaded after class 13
</commit_message>
<xml_diff>
--- a/Class Notes.docx
+++ b/Class Notes.docx
@@ -128,165 +128,107 @@
           <w:u w:val="single"/>
         </w:rPr>
       </w:pPr>
-      <w:r>
+    </w:p>
+    <w:p>
+      <w:pPr>
         <w:rPr>
           <w:b/>
           <w:u w:val="single"/>
         </w:rPr>
-        <w:t>Questions</w:t>
-      </w:r>
-    </w:p>
-    <w:p>
-      <w:pPr>
-        <w:pStyle w:val="ListParagraph"/>
-        <w:numPr>
-          <w:ilvl w:val="0"/>
-          <w:numId w:val="21"/>
-        </w:numPr>
-      </w:pPr>
-      <w:proofErr w:type="gramStart"/>
-      <w:r>
-        <w:t>what</w:t>
-      </w:r>
-      <w:proofErr w:type="gramEnd"/>
-      <w:r>
-        <w:t xml:space="preserve"> is the point of the console?</w:t>
-      </w:r>
-    </w:p>
-    <w:p/>
-    <w:p>
-      <w:pPr>
-        <w:pBdr>
-          <w:bottom w:val="single" w:sz="6" w:space="1" w:color="auto"/>
-        </w:pBdr>
+      </w:pPr>
+      <w:r>
         <w:rPr>
           <w:b/>
-        </w:rPr>
-      </w:pPr>
-    </w:p>
-    <w:p>
-      <w:pPr>
-        <w:rPr>
-          <w:b/>
-        </w:rPr>
-      </w:pPr>
-      <w:r>
-        <w:rPr>
-          <w:b/>
-        </w:rPr>
-        <w:t>Class 12: Wednesday December 12</w:t>
-      </w:r>
-    </w:p>
-    <w:p>
-      <w:r>
-        <w:t xml:space="preserve">Objects: “key-value pairs”; it has a property and a value; declared with </w:t>
-      </w:r>
+          <w:u w:val="single"/>
+        </w:rPr>
+        <w:t>Resources to Review</w:t>
+      </w:r>
+    </w:p>
+    <w:p>
+      <w:pPr>
+        <w:pStyle w:val="ListParagraph"/>
+        <w:numPr>
+          <w:ilvl w:val="0"/>
+          <w:numId w:val="31"/>
+        </w:numPr>
+        <w:rPr>
+          <w:rStyle w:val="Hyperlink"/>
+          <w:color w:val="auto"/>
+          <w:u w:val="none"/>
+        </w:rPr>
+      </w:pPr>
       <w:proofErr w:type="spellStart"/>
       <w:r>
-        <w:t>var</w:t>
+        <w:rPr>
+          <w:rStyle w:val="Hyperlink"/>
+          <w:color w:val="auto"/>
+          <w:u w:val="none"/>
+        </w:rPr>
+        <w:t>Git</w:t>
       </w:r>
       <w:proofErr w:type="spellEnd"/>
       <w:r>
-        <w:t xml:space="preserve"> </w:t>
-      </w:r>
-      <w:proofErr w:type="spellStart"/>
-      <w:r>
-        <w:t>objectName</w:t>
-      </w:r>
-      <w:proofErr w:type="spellEnd"/>
-      <w:r>
-        <w:t xml:space="preserve"> = {key/property, “value”};</w:t>
-      </w:r>
-    </w:p>
-    <w:p/>
-    <w:p>
-      <w:r>
-        <w:t>An object is a variable that contains multiple values</w:t>
-      </w:r>
-    </w:p>
-    <w:p>
-      <w:proofErr w:type="gramStart"/>
-      <w:r>
-        <w:t>e.g</w:t>
-      </w:r>
-      <w:proofErr w:type="gramEnd"/>
-      <w:r>
-        <w:t xml:space="preserve">. </w:t>
-      </w:r>
-      <w:proofErr w:type="spellStart"/>
-      <w:r>
-        <w:t>var</w:t>
-      </w:r>
-      <w:proofErr w:type="spellEnd"/>
-      <w:r>
-        <w:t xml:space="preserve"> champ = warriors [creates a variable called “champ”, the value of which is “warriors”]</w:t>
-      </w:r>
-    </w:p>
-    <w:p>
-      <w:proofErr w:type="gramStart"/>
-      <w:r>
-        <w:t>e.g</w:t>
-      </w:r>
-      <w:proofErr w:type="gramEnd"/>
-      <w:r>
-        <w:t xml:space="preserve">. </w:t>
-      </w:r>
-      <w:proofErr w:type="spellStart"/>
-      <w:r>
-        <w:t>var</w:t>
-      </w:r>
-      <w:proofErr w:type="spellEnd"/>
-      <w:r>
-        <w:t xml:space="preserve"> champ = {team: warriors, MVP: Durant, coach: Kerr}</w:t>
-      </w:r>
-    </w:p>
-    <w:p>
-      <w:pPr>
-        <w:ind w:left="720"/>
-      </w:pPr>
-      <w:proofErr w:type="gramStart"/>
-      <w:r>
-        <w:t>this</w:t>
-      </w:r>
-      <w:proofErr w:type="gramEnd"/>
-      <w:r>
-        <w:t xml:space="preserve"> creates an OBJECT called “champ”, which has multiple values (warriors, Durant, Kerr). Those values can be specifically called using the keys (team, MVP, coach)</w:t>
-      </w:r>
-    </w:p>
-    <w:p/>
-    <w:p>
-      <w:r>
-        <w:t>Objects can have methods – these methods are actions that can be performed on the object (and only on the object). These methods are stored as functions in the key/value of the object.</w:t>
-      </w:r>
-    </w:p>
-    <w:p>
-      <w:bookmarkStart w:id="0" w:name="_GoBack"/>
-      <w:bookmarkEnd w:id="0"/>
-    </w:p>
-    <w:p/>
-    <w:p/>
-    <w:p>
-      <w:pPr>
-        <w:rPr>
-          <w:b/>
-        </w:rPr>
-      </w:pPr>
-    </w:p>
-    <w:p>
-      <w:pPr>
-        <w:rPr>
-          <w:b/>
-        </w:rPr>
-      </w:pPr>
-      <w:r>
-        <w:rPr>
-          <w:b/>
-        </w:rPr>
-        <w:t>Class 11: Monday December 10 – JS and jQuery Jubilee</w:t>
-      </w:r>
-    </w:p>
-    <w:p>
+        <w:rPr>
+          <w:rStyle w:val="Hyperlink"/>
+          <w:color w:val="auto"/>
+          <w:u w:val="none"/>
+        </w:rPr>
+        <w:t xml:space="preserve"> review</w:t>
+      </w:r>
+    </w:p>
+    <w:p>
+      <w:pPr>
+        <w:pStyle w:val="ListParagraph"/>
+        <w:numPr>
+          <w:ilvl w:val="1"/>
+          <w:numId w:val="31"/>
+        </w:numPr>
+        <w:rPr>
+          <w:rStyle w:val="Hyperlink"/>
+          <w:color w:val="auto"/>
+          <w:u w:val="none"/>
+        </w:rPr>
+      </w:pPr>
       <w:hyperlink r:id="rId5" w:history="1">
+        <w:r>
+          <w:rPr>
+            <w:rStyle w:val="Hyperlink"/>
+          </w:rPr>
+          <w:t>https://www.youtube.com/watch?v=Y9XZQO1n_7c&amp;feature=youtu.be</w:t>
+        </w:r>
+      </w:hyperlink>
+    </w:p>
+    <w:p>
+      <w:pPr>
+        <w:pStyle w:val="ListParagraph"/>
+        <w:numPr>
+          <w:ilvl w:val="0"/>
+          <w:numId w:val="31"/>
+        </w:numPr>
+        <w:rPr>
+          <w:rStyle w:val="Hyperlink"/>
+          <w:color w:val="auto"/>
+          <w:u w:val="none"/>
+        </w:rPr>
+      </w:pPr>
+      <w:r>
+        <w:rPr>
+          <w:rStyle w:val="Hyperlink"/>
+          <w:color w:val="auto"/>
+          <w:u w:val="none"/>
+        </w:rPr>
+        <w:t>JavaScript review</w:t>
+      </w:r>
+    </w:p>
+    <w:p>
+      <w:pPr>
+        <w:pStyle w:val="ListParagraph"/>
+        <w:numPr>
+          <w:ilvl w:val="1"/>
+          <w:numId w:val="31"/>
+        </w:numPr>
+      </w:pPr>
+      <w:hyperlink r:id="rId6" w:history="1">
         <w:r>
           <w:rPr>
             <w:rStyle w:val="Hyperlink"/>
@@ -296,7 +238,14 @@
       </w:hyperlink>
     </w:p>
     <w:p>
-      <w:hyperlink r:id="rId6" w:history="1">
+      <w:pPr>
+        <w:pStyle w:val="ListParagraph"/>
+        <w:numPr>
+          <w:ilvl w:val="1"/>
+          <w:numId w:val="31"/>
+        </w:numPr>
+      </w:pPr>
+      <w:hyperlink r:id="rId7" w:history="1">
         <w:r>
           <w:rPr>
             <w:rStyle w:val="Hyperlink"/>
@@ -305,9 +254,61 @@
         </w:r>
       </w:hyperlink>
     </w:p>
+    <w:p>
+      <w:pPr>
+        <w:pStyle w:val="ListParagraph"/>
+        <w:numPr>
+          <w:ilvl w:val="0"/>
+          <w:numId w:val="31"/>
+        </w:numPr>
+      </w:pPr>
+    </w:p>
+    <w:p>
+      <w:pPr>
+        <w:rPr>
+          <w:b/>
+          <w:u w:val="single"/>
+        </w:rPr>
+      </w:pPr>
+    </w:p>
+    <w:p>
+      <w:pPr>
+        <w:rPr>
+          <w:b/>
+          <w:u w:val="single"/>
+        </w:rPr>
+      </w:pPr>
+      <w:r>
+        <w:rPr>
+          <w:b/>
+          <w:u w:val="single"/>
+        </w:rPr>
+        <w:t>Questions</w:t>
+      </w:r>
+    </w:p>
+    <w:p>
+      <w:pPr>
+        <w:pStyle w:val="ListParagraph"/>
+        <w:numPr>
+          <w:ilvl w:val="0"/>
+          <w:numId w:val="21"/>
+        </w:numPr>
+      </w:pPr>
+      <w:proofErr w:type="gramStart"/>
+      <w:r>
+        <w:t>what</w:t>
+      </w:r>
+      <w:proofErr w:type="gramEnd"/>
+      <w:r>
+        <w:t xml:space="preserve"> is the point of the console?</w:t>
+      </w:r>
+    </w:p>
     <w:p/>
     <w:p>
       <w:pPr>
+        <w:pBdr>
+          <w:bottom w:val="single" w:sz="6" w:space="1" w:color="auto"/>
+        </w:pBdr>
         <w:rPr>
           <w:b/>
         </w:rPr>
@@ -323,52 +324,190 @@
         <w:rPr>
           <w:b/>
         </w:rPr>
-        <w:t xml:space="preserve">Class 10: Saturday December 8 – </w:t>
+        <w:t xml:space="preserve">JavaScript &amp; JQuery – Jon </w:t>
       </w:r>
       <w:proofErr w:type="spellStart"/>
       <w:r>
         <w:rPr>
           <w:b/>
         </w:rPr>
-        <w:t>Jquery</w:t>
+        <w:t>Duckett</w:t>
       </w:r>
       <w:proofErr w:type="spellEnd"/>
-      <w:r>
+    </w:p>
+    <w:p/>
+    <w:p>
+      <w:pPr>
         <w:rPr>
           <w:b/>
         </w:rPr>
-        <w:t xml:space="preserve"> $</w:t>
-      </w:r>
-    </w:p>
-    <w:p>
-      <w:pPr>
-        <w:rPr>
-          <w:u w:val="single"/>
-        </w:rPr>
-      </w:pPr>
-      <w:r>
-        <w:rPr>
-          <w:u w:val="single"/>
-        </w:rPr>
-        <w:t>DOM</w:t>
-      </w:r>
-    </w:p>
-    <w:p>
-      <w:r>
-        <w:t xml:space="preserve">Document Object Model </w:t>
-      </w:r>
-      <w:r>
-        <w:sym w:font="Wingdings" w:char="F0E0"/>
-      </w:r>
-      <w:r>
-        <w:t xml:space="preserve"> objects are </w:t>
-      </w:r>
-      <w:r>
-        <w:t>things like elements</w:t>
+      </w:pPr>
+      <w:r>
+        <w:rPr>
+          <w:b/>
+        </w:rPr>
+        <w:t>Class 13: Saturday December 15</w:t>
+      </w:r>
+      <w:r>
+        <w:rPr>
+          <w:b/>
+        </w:rPr>
+        <w:t xml:space="preserve"> – Review</w:t>
+      </w:r>
+    </w:p>
+    <w:p>
+      <w:pPr>
+        <w:pStyle w:val="ListParagraph"/>
+        <w:numPr>
+          <w:ilvl w:val="0"/>
+          <w:numId w:val="21"/>
+        </w:numPr>
+      </w:pPr>
+      <w:r>
+        <w:t xml:space="preserve">Ways to </w:t>
+      </w:r>
+      <w:r>
+        <w:t>check code: debugger</w:t>
+      </w:r>
+      <w:r>
+        <w:t>, breakpoints, console.log()</w:t>
+      </w:r>
+      <w:r>
+        <w:t xml:space="preserve"> // better than alerts</w:t>
+      </w:r>
+    </w:p>
+    <w:p>
+      <w:pPr>
+        <w:pStyle w:val="ListParagraph"/>
+        <w:numPr>
+          <w:ilvl w:val="0"/>
+          <w:numId w:val="21"/>
+        </w:numPr>
+      </w:pPr>
+      <w:r>
+        <w:t>Don’t use IDs in CSS (whenever possible)</w:t>
+      </w:r>
+    </w:p>
+    <w:p>
+      <w:pPr>
+        <w:pStyle w:val="ListParagraph"/>
+        <w:numPr>
+          <w:ilvl w:val="0"/>
+          <w:numId w:val="21"/>
+        </w:numPr>
+      </w:pPr>
+    </w:p>
+    <w:p>
+      <w:pPr>
+        <w:rPr>
+          <w:b/>
+        </w:rPr>
+      </w:pPr>
+    </w:p>
+    <w:p>
+      <w:pPr>
+        <w:rPr>
+          <w:b/>
+        </w:rPr>
+      </w:pPr>
+      <w:r>
+        <w:rPr>
+          <w:b/>
+        </w:rPr>
+        <w:t>Class 12: Wednesday December 12</w:t>
+      </w:r>
+    </w:p>
+    <w:p>
+      <w:r>
+        <w:t xml:space="preserve">Objects: “key-value pairs”; it has a property and a value; declared with </w:t>
+      </w:r>
+      <w:proofErr w:type="spellStart"/>
+      <w:r>
+        <w:t>var</w:t>
+      </w:r>
+      <w:proofErr w:type="spellEnd"/>
+      <w:r>
+        <w:t xml:space="preserve"> </w:t>
+      </w:r>
+      <w:proofErr w:type="spellStart"/>
+      <w:r>
+        <w:t>objectName</w:t>
+      </w:r>
+      <w:proofErr w:type="spellEnd"/>
+      <w:r>
+        <w:t xml:space="preserve"> = {key/property, “value”};</w:t>
+      </w:r>
+    </w:p>
+    <w:p/>
+    <w:p>
+      <w:r>
+        <w:t>A</w:t>
+      </w:r>
+      <w:bookmarkStart w:id="0" w:name="_GoBack"/>
+      <w:bookmarkEnd w:id="0"/>
+      <w:r>
+        <w:t>n object is a variable that contains multiple values</w:t>
+      </w:r>
+    </w:p>
+    <w:p>
+      <w:proofErr w:type="gramStart"/>
+      <w:r>
+        <w:lastRenderedPageBreak/>
+        <w:t>e.g</w:t>
+      </w:r>
+      <w:proofErr w:type="gramEnd"/>
+      <w:r>
+        <w:t xml:space="preserve">. </w:t>
+      </w:r>
+      <w:proofErr w:type="spellStart"/>
+      <w:r>
+        <w:t>var</w:t>
+      </w:r>
+      <w:proofErr w:type="spellEnd"/>
+      <w:r>
+        <w:t xml:space="preserve"> champ = warriors [creates a variable called “champ”, the value of which is “warriors”]</w:t>
+      </w:r>
+    </w:p>
+    <w:p>
+      <w:proofErr w:type="gramStart"/>
+      <w:r>
+        <w:t>e.g</w:t>
+      </w:r>
+      <w:proofErr w:type="gramEnd"/>
+      <w:r>
+        <w:t xml:space="preserve">. </w:t>
+      </w:r>
+      <w:proofErr w:type="spellStart"/>
+      <w:r>
+        <w:t>var</w:t>
+      </w:r>
+      <w:proofErr w:type="spellEnd"/>
+      <w:r>
+        <w:t xml:space="preserve"> champ = {team: warriors, MVP: Durant, coach: Kerr}</w:t>
+      </w:r>
+    </w:p>
+    <w:p>
+      <w:pPr>
+        <w:ind w:left="720"/>
+      </w:pPr>
+      <w:proofErr w:type="gramStart"/>
+      <w:r>
+        <w:t>this</w:t>
+      </w:r>
+      <w:proofErr w:type="gramEnd"/>
+      <w:r>
+        <w:t xml:space="preserve"> creates an OBJECT called “champ”, which has multiple values (warriors, Durant, Kerr). Those values can be specifically called using the keys (team, MVP, coach)</w:t>
+      </w:r>
+    </w:p>
+    <w:p/>
+    <w:p>
+      <w:r>
+        <w:t>Objects can have methods – these methods are actions that can be performed on the object (and only on the object). These methods are stored as functions in the key/value of the object.</w:t>
       </w:r>
     </w:p>
     <w:p/>
     <w:p/>
+    <w:p/>
     <w:p>
       <w:pPr>
         <w:rPr>
@@ -386,6 +525,110 @@
         <w:rPr>
           <w:b/>
         </w:rPr>
+        <w:t>Class 11: Monday December 10 – JS and jQuery Jubilee</w:t>
+      </w:r>
+    </w:p>
+    <w:p>
+      <w:hyperlink r:id="rId8" w:history="1">
+        <w:r>
+          <w:rPr>
+            <w:rStyle w:val="Hyperlink"/>
+          </w:rPr>
+          <w:t>https://spin.atomicobject.com/2014/10/20/javascript-scope-closures/</w:t>
+        </w:r>
+      </w:hyperlink>
+    </w:p>
+    <w:p>
+      <w:hyperlink r:id="rId9" w:history="1">
+        <w:r>
+          <w:rPr>
+            <w:rStyle w:val="Hyperlink"/>
+          </w:rPr>
+          <w:t>https://www.rithmschool.com/courses/javascript</w:t>
+        </w:r>
+      </w:hyperlink>
+    </w:p>
+    <w:p/>
+    <w:p>
+      <w:pPr>
+        <w:rPr>
+          <w:b/>
+        </w:rPr>
+      </w:pPr>
+    </w:p>
+    <w:p>
+      <w:pPr>
+        <w:rPr>
+          <w:b/>
+        </w:rPr>
+      </w:pPr>
+      <w:r>
+        <w:rPr>
+          <w:b/>
+        </w:rPr>
+        <w:t xml:space="preserve">Class 10: Saturday December 8 – </w:t>
+      </w:r>
+      <w:proofErr w:type="spellStart"/>
+      <w:r>
+        <w:rPr>
+          <w:b/>
+        </w:rPr>
+        <w:t>Jquery</w:t>
+      </w:r>
+      <w:proofErr w:type="spellEnd"/>
+      <w:r>
+        <w:rPr>
+          <w:b/>
+        </w:rPr>
+        <w:t xml:space="preserve"> $</w:t>
+      </w:r>
+    </w:p>
+    <w:p>
+      <w:pPr>
+        <w:rPr>
+          <w:u w:val="single"/>
+        </w:rPr>
+      </w:pPr>
+      <w:r>
+        <w:rPr>
+          <w:u w:val="single"/>
+        </w:rPr>
+        <w:t>DOM</w:t>
+      </w:r>
+    </w:p>
+    <w:p>
+      <w:r>
+        <w:t xml:space="preserve">Document Object Model </w:t>
+      </w:r>
+      <w:r>
+        <w:sym w:font="Wingdings" w:char="F0E0"/>
+      </w:r>
+      <w:r>
+        <w:t xml:space="preserve"> objects are </w:t>
+      </w:r>
+      <w:r>
+        <w:t>things like elements</w:t>
+      </w:r>
+    </w:p>
+    <w:p/>
+    <w:p/>
+    <w:p>
+      <w:pPr>
+        <w:rPr>
+          <w:b/>
+        </w:rPr>
+      </w:pPr>
+    </w:p>
+    <w:p>
+      <w:pPr>
+        <w:rPr>
+          <w:b/>
+        </w:rPr>
+      </w:pPr>
+      <w:r>
+        <w:rPr>
+          <w:b/>
+        </w:rPr>
         <w:t>Class</w:t>
       </w:r>
       <w:r>
@@ -409,7 +652,7 @@
       </w:r>
     </w:p>
     <w:p>
-      <w:hyperlink r:id="rId7" w:history="1">
+      <w:hyperlink r:id="rId10" w:history="1">
         <w:r>
           <w:rPr>
             <w:rStyle w:val="Hyperlink"/>
@@ -473,6 +716,7 @@
         </w:numPr>
       </w:pPr>
       <w:r>
+        <w:lastRenderedPageBreak/>
         <w:t>logs data to the console (discreet, user doesn’t see unless they look in console)</w:t>
       </w:r>
     </w:p>
@@ -567,7 +811,6 @@
         <w:rPr>
           <w:noProof/>
         </w:rPr>
-        <w:lastRenderedPageBreak/>
         <w:drawing>
           <wp:anchor distT="0" distB="0" distL="114300" distR="114300" simplePos="0" relativeHeight="251663360" behindDoc="0" locked="0" layoutInCell="1" allowOverlap="1">
             <wp:simplePos x="0" y="0"/>
@@ -594,7 +837,7 @@
                     </pic:cNvPicPr>
                   </pic:nvPicPr>
                   <pic:blipFill>
-                    <a:blip r:embed="rId8" cstate="print">
+                    <a:blip r:embed="rId11" cstate="print">
                       <a:extLst>
                         <a:ext uri="{28A0092B-C50C-407E-A947-70E740481C1C}">
                           <a14:useLocalDpi xmlns:a14="http://schemas.microsoft.com/office/drawing/2010/main" val="0"/>
@@ -1037,7 +1280,7 @@
                     <pic:cNvPicPr/>
                   </pic:nvPicPr>
                   <pic:blipFill>
-                    <a:blip r:embed="rId9" cstate="print">
+                    <a:blip r:embed="rId12" cstate="print">
                       <a:extLst>
                         <a:ext uri="{28A0092B-C50C-407E-A947-70E740481C1C}">
                           <a14:useLocalDpi xmlns:a14="http://schemas.microsoft.com/office/drawing/2010/main" val="0"/>
@@ -1533,7 +1776,6 @@
         <w:rPr>
           <w:noProof/>
         </w:rPr>
-        <w:lastRenderedPageBreak/>
         <w:drawing>
           <wp:inline distT="0" distB="0" distL="0" distR="0" wp14:anchorId="11EDC75A" wp14:editId="6E112723">
             <wp:extent cx="4310744" cy="5114986"/>
@@ -1552,7 +1794,7 @@
                     </pic:cNvPicPr>
                   </pic:nvPicPr>
                   <pic:blipFill>
-                    <a:blip r:embed="rId10">
+                    <a:blip r:embed="rId13">
                       <a:extLst/>
                     </a:blip>
                     <a:stretch>
@@ -1634,6 +1876,7 @@
         </w:numPr>
       </w:pPr>
       <w:r>
+        <w:lastRenderedPageBreak/>
         <w:t>focus: doesn’t need to be active</w:t>
       </w:r>
       <w:r>
@@ -1679,7 +1922,6 @@
         <w:rPr>
           <w:b/>
         </w:rPr>
-        <w:lastRenderedPageBreak/>
         <w:t>Class 4: Monday November 19</w:t>
       </w:r>
       <w:r>
@@ -1738,7 +1980,7 @@
                     </pic:cNvPicPr>
                   </pic:nvPicPr>
                   <pic:blipFill>
-                    <a:blip r:embed="rId11">
+                    <a:blip r:embed="rId14">
                       <a:extLst/>
                     </a:blip>
                     <a:stretch>
@@ -1868,6 +2110,7 @@
         </w:numPr>
       </w:pPr>
       <w:r>
+        <w:lastRenderedPageBreak/>
         <w:t>What is it? A</w:t>
       </w:r>
       <w:r>
@@ -2037,7 +2280,7 @@
                     </pic:cNvPicPr>
                   </pic:nvPicPr>
                   <pic:blipFill>
-                    <a:blip r:embed="rId12" cstate="print">
+                    <a:blip r:embed="rId15" cstate="print">
                       <a:extLst>
                         <a:ext uri="{28A0092B-C50C-407E-A947-70E740481C1C}">
                           <a14:useLocalDpi xmlns:a14="http://schemas.microsoft.com/office/drawing/2010/main" val="0"/>
@@ -2142,6 +2385,7 @@
         <w:rPr>
           <w:noProof/>
         </w:rPr>
+        <w:lastRenderedPageBreak/>
         <w:drawing>
           <wp:anchor distT="0" distB="0" distL="114300" distR="114300" simplePos="0" relativeHeight="251659264" behindDoc="1" locked="0" layoutInCell="1" allowOverlap="1">
             <wp:simplePos x="0" y="0"/>
@@ -2176,7 +2420,7 @@
                     </pic:cNvPicPr>
                   </pic:nvPicPr>
                   <pic:blipFill>
-                    <a:blip r:embed="rId13" cstate="print">
+                    <a:blip r:embed="rId16" cstate="print">
                       <a:extLst>
                         <a:ext uri="{28A0092B-C50C-407E-A947-70E740481C1C}">
                           <a14:useLocalDpi xmlns:a14="http://schemas.microsoft.com/office/drawing/2010/main" val="0"/>
@@ -2263,7 +2507,6 @@
         </w:numPr>
       </w:pPr>
       <w:r>
-        <w:lastRenderedPageBreak/>
         <w:t>e.g. make my box 400px x 400px, and factor in the margins/padding/borders from there to end with a 400px x 400px</w:t>
       </w:r>
     </w:p>
@@ -2287,7 +2530,7 @@
           <w:numId w:val="13"/>
         </w:numPr>
       </w:pPr>
-      <w:hyperlink r:id="rId14" w:history="1">
+      <w:hyperlink r:id="rId17" w:history="1">
         <w:r>
           <w:rPr>
             <w:rStyle w:val="Hyperlink"/>
@@ -2381,6 +2624,7 @@
         <w:rPr>
           <w:noProof/>
         </w:rPr>
+        <w:lastRenderedPageBreak/>
         <w:drawing>
           <wp:anchor distT="0" distB="0" distL="114300" distR="114300" simplePos="0" relativeHeight="251660288" behindDoc="0" locked="0" layoutInCell="1" allowOverlap="1">
             <wp:simplePos x="0" y="0"/>
@@ -2407,7 +2651,7 @@
                     </pic:cNvPicPr>
                   </pic:nvPicPr>
                   <pic:blipFill>
-                    <a:blip r:embed="rId15" cstate="print">
+                    <a:blip r:embed="rId18" cstate="print">
                       <a:extLst>
                         <a:ext uri="{28A0092B-C50C-407E-A947-70E740481C1C}">
                           <a14:useLocalDpi xmlns:a14="http://schemas.microsoft.com/office/drawing/2010/main" val="0"/>
@@ -2508,7 +2752,7 @@
                     </pic:cNvPicPr>
                   </pic:nvPicPr>
                   <pic:blipFill>
-                    <a:blip r:embed="rId16" cstate="print">
+                    <a:blip r:embed="rId19" cstate="print">
                       <a:extLst>
                         <a:ext uri="{28A0092B-C50C-407E-A947-70E740481C1C}">
                           <a14:useLocalDpi xmlns:a14="http://schemas.microsoft.com/office/drawing/2010/main" val="0"/>
@@ -2563,7 +2807,7 @@
           <w:u w:val="single"/>
         </w:rPr>
       </w:pPr>
-      <w:hyperlink r:id="rId17" w:history="1">
+      <w:hyperlink r:id="rId20" w:history="1">
         <w:r>
           <w:rPr>
             <w:rStyle w:val="Hyperlink"/>
@@ -2619,7 +2863,6 @@
         </w:numPr>
       </w:pPr>
       <w:r>
-        <w:lastRenderedPageBreak/>
         <w:t>right (float right)</w:t>
       </w:r>
     </w:p>
@@ -2789,6 +3032,7 @@
         </w:numPr>
       </w:pPr>
       <w:r>
+        <w:lastRenderedPageBreak/>
         <w:t>Fixed (positioned on specific coordinates</w:t>
       </w:r>
       <w:r>
@@ -2878,7 +3122,7 @@
       </w:r>
     </w:p>
     <w:p>
-      <w:hyperlink r:id="rId18" w:history="1">
+      <w:hyperlink r:id="rId21" w:history="1">
         <w:r>
           <w:rPr>
             <w:rStyle w:val="Hyperlink"/>
@@ -2888,7 +3132,7 @@
       </w:hyperlink>
     </w:p>
     <w:p>
-      <w:hyperlink r:id="rId19" w:history="1">
+      <w:hyperlink r:id="rId22" w:history="1">
         <w:r>
           <w:rPr>
             <w:rStyle w:val="Hyperlink"/>
@@ -2898,7 +3142,7 @@
       </w:hyperlink>
     </w:p>
     <w:p>
-      <w:hyperlink r:id="rId20" w:history="1">
+      <w:hyperlink r:id="rId23" w:history="1">
         <w:r>
           <w:rPr>
             <w:rStyle w:val="Hyperlink"/>
@@ -2944,127 +3188,127 @@
     </w:p>
     <w:p>
       <w:r>
+        <w:t>What is GitHub?</w:t>
+      </w:r>
+    </w:p>
+    <w:p>
+      <w:pPr>
+        <w:pStyle w:val="ListParagraph"/>
+        <w:numPr>
+          <w:ilvl w:val="0"/>
+          <w:numId w:val="5"/>
+        </w:numPr>
+      </w:pPr>
+      <w:r>
+        <w:t>A web-based platform that stores code online</w:t>
+      </w:r>
+    </w:p>
+    <w:p>
+      <w:pPr>
+        <w:pStyle w:val="ListParagraph"/>
+        <w:numPr>
+          <w:ilvl w:val="0"/>
+          <w:numId w:val="5"/>
+        </w:numPr>
+      </w:pPr>
+      <w:r>
+        <w:t>Serves as a backup to local machines</w:t>
+      </w:r>
+    </w:p>
+    <w:p>
+      <w:pPr>
+        <w:pStyle w:val="ListParagraph"/>
+        <w:numPr>
+          <w:ilvl w:val="0"/>
+          <w:numId w:val="5"/>
+        </w:numPr>
+      </w:pPr>
+      <w:r>
+        <w:t>Useful tool for collaborative coding</w:t>
+      </w:r>
+    </w:p>
+    <w:p>
+      <w:pPr>
+        <w:pStyle w:val="ListParagraph"/>
+        <w:numPr>
+          <w:ilvl w:val="0"/>
+          <w:numId w:val="5"/>
+        </w:numPr>
+      </w:pPr>
+      <w:r>
+        <w:t>Users pull (download) or push (upload) code to/from a GitHub repository</w:t>
+      </w:r>
+    </w:p>
+    <w:p>
+      <w:pPr>
+        <w:pStyle w:val="ListParagraph"/>
+        <w:numPr>
+          <w:ilvl w:val="0"/>
+          <w:numId w:val="5"/>
+        </w:numPr>
+      </w:pPr>
+      <w:r>
+        <w:t>Major benefit of working through GitHub: version control</w:t>
+      </w:r>
+    </w:p>
+    <w:p/>
+    <w:p>
+      <w:pPr>
+        <w:rPr>
+          <w:u w:val="single"/>
+        </w:rPr>
+      </w:pPr>
+      <w:r>
+        <w:rPr>
+          <w:u w:val="single"/>
+        </w:rPr>
+        <w:t>Ve</w:t>
+      </w:r>
+      <w:r>
+        <w:rPr>
+          <w:u w:val="single"/>
+        </w:rPr>
+        <w:t>rsion Control</w:t>
+      </w:r>
+    </w:p>
+    <w:p>
+      <w:r>
+        <w:t>What is it?</w:t>
+      </w:r>
+    </w:p>
+    <w:p>
+      <w:pPr>
+        <w:pStyle w:val="ListParagraph"/>
+        <w:numPr>
+          <w:ilvl w:val="0"/>
+          <w:numId w:val="7"/>
+        </w:numPr>
+      </w:pPr>
+      <w:r>
+        <w:t xml:space="preserve">Developing code in installments (think of it like saving a document in multiple versions as you work on it) </w:t>
+      </w:r>
+      <w:r>
+        <w:sym w:font="Wingdings" w:char="F0E0"/>
+      </w:r>
+      <w:r>
+        <w:t xml:space="preserve"> Version 1, Version 2, etc.</w:t>
+      </w:r>
+    </w:p>
+    <w:p>
+      <w:r>
+        <w:t>Why is it helpful?</w:t>
+      </w:r>
+    </w:p>
+    <w:p>
+      <w:pPr>
+        <w:pStyle w:val="ListParagraph"/>
+        <w:numPr>
+          <w:ilvl w:val="0"/>
+          <w:numId w:val="7"/>
+        </w:numPr>
+      </w:pPr>
+      <w:r>
         <w:lastRenderedPageBreak/>
-        <w:t>What is GitHub?</w:t>
-      </w:r>
-    </w:p>
-    <w:p>
-      <w:pPr>
-        <w:pStyle w:val="ListParagraph"/>
-        <w:numPr>
-          <w:ilvl w:val="0"/>
-          <w:numId w:val="5"/>
-        </w:numPr>
-      </w:pPr>
-      <w:r>
-        <w:t>A web-based platform that stores code online</w:t>
-      </w:r>
-    </w:p>
-    <w:p>
-      <w:pPr>
-        <w:pStyle w:val="ListParagraph"/>
-        <w:numPr>
-          <w:ilvl w:val="0"/>
-          <w:numId w:val="5"/>
-        </w:numPr>
-      </w:pPr>
-      <w:r>
-        <w:t>Serves as a backup to local machines</w:t>
-      </w:r>
-    </w:p>
-    <w:p>
-      <w:pPr>
-        <w:pStyle w:val="ListParagraph"/>
-        <w:numPr>
-          <w:ilvl w:val="0"/>
-          <w:numId w:val="5"/>
-        </w:numPr>
-      </w:pPr>
-      <w:r>
-        <w:t>Useful tool for collaborative coding</w:t>
-      </w:r>
-    </w:p>
-    <w:p>
-      <w:pPr>
-        <w:pStyle w:val="ListParagraph"/>
-        <w:numPr>
-          <w:ilvl w:val="0"/>
-          <w:numId w:val="5"/>
-        </w:numPr>
-      </w:pPr>
-      <w:r>
-        <w:t>Users pull (download) or push (upload) code to/from a GitHub repository</w:t>
-      </w:r>
-    </w:p>
-    <w:p>
-      <w:pPr>
-        <w:pStyle w:val="ListParagraph"/>
-        <w:numPr>
-          <w:ilvl w:val="0"/>
-          <w:numId w:val="5"/>
-        </w:numPr>
-      </w:pPr>
-      <w:r>
-        <w:t>Major benefit of working through GitHub: version control</w:t>
-      </w:r>
-    </w:p>
-    <w:p/>
-    <w:p>
-      <w:pPr>
-        <w:rPr>
-          <w:u w:val="single"/>
-        </w:rPr>
-      </w:pPr>
-      <w:r>
-        <w:rPr>
-          <w:u w:val="single"/>
-        </w:rPr>
-        <w:t>Ve</w:t>
-      </w:r>
-      <w:r>
-        <w:rPr>
-          <w:u w:val="single"/>
-        </w:rPr>
-        <w:t>rsion Control</w:t>
-      </w:r>
-    </w:p>
-    <w:p>
-      <w:r>
-        <w:t>What is it?</w:t>
-      </w:r>
-    </w:p>
-    <w:p>
-      <w:pPr>
-        <w:pStyle w:val="ListParagraph"/>
-        <w:numPr>
-          <w:ilvl w:val="0"/>
-          <w:numId w:val="7"/>
-        </w:numPr>
-      </w:pPr>
-      <w:r>
-        <w:t xml:space="preserve">Developing code in installments (think of it like saving a document in multiple versions as you work on it) </w:t>
-      </w:r>
-      <w:r>
-        <w:sym w:font="Wingdings" w:char="F0E0"/>
-      </w:r>
-      <w:r>
-        <w:t xml:space="preserve"> Version 1, Version 2, etc.</w:t>
-      </w:r>
-    </w:p>
-    <w:p>
-      <w:r>
-        <w:t>Why is it helpful?</w:t>
-      </w:r>
-    </w:p>
-    <w:p>
-      <w:pPr>
-        <w:pStyle w:val="ListParagraph"/>
-        <w:numPr>
-          <w:ilvl w:val="0"/>
-          <w:numId w:val="7"/>
-        </w:numPr>
-      </w:pPr>
-      <w:r>
         <w:t>Version control makes it a lot easier to work collaboratively</w:t>
       </w:r>
     </w:p>
@@ -3279,7 +3523,7 @@
       <w:r>
         <w:t xml:space="preserve">HTML tags resource: </w:t>
       </w:r>
-      <w:hyperlink r:id="rId21" w:history="1">
+      <w:hyperlink r:id="rId24" w:history="1">
         <w:r>
           <w:rPr>
             <w:rStyle w:val="Hyperlink"/>
@@ -3323,7 +3567,6 @@
         </w:numPr>
       </w:pPr>
       <w:r>
-        <w:lastRenderedPageBreak/>
         <w:t>e.g. if a class is called ‘container’, we’d refer to it as .container in CSS</w:t>
       </w:r>
     </w:p>
@@ -3499,6 +3742,7 @@
         </w:numPr>
       </w:pPr>
       <w:r>
+        <w:lastRenderedPageBreak/>
         <w:t>Autocomplete a File Name in the Current Directory = Press `tab` key once to autocomplete once you have typed a unique portion of a file name</w:t>
       </w:r>
     </w:p>
@@ -6016,6 +6260,119 @@
     </w:lvl>
   </w:abstractNum>
   <w:abstractNum w:abstractNumId="21" w15:restartNumberingAfterBreak="0">
+    <w:nsid w:val="5A91309D"/>
+    <w:multiLevelType w:val="hybridMultilevel"/>
+    <w:tmpl w:val="6280526E"/>
+    <w:lvl w:ilvl="0" w:tplc="04090001">
+      <w:start w:val="1"/>
+      <w:numFmt w:val="bullet"/>
+      <w:lvlText w:val=""/>
+      <w:lvlJc w:val="left"/>
+      <w:pPr>
+        <w:ind w:left="720" w:hanging="360"/>
+      </w:pPr>
+      <w:rPr>
+        <w:rFonts w:ascii="Symbol" w:hAnsi="Symbol" w:hint="default"/>
+      </w:rPr>
+    </w:lvl>
+    <w:lvl w:ilvl="1" w:tplc="04090003">
+      <w:start w:val="1"/>
+      <w:numFmt w:val="bullet"/>
+      <w:lvlText w:val="o"/>
+      <w:lvlJc w:val="left"/>
+      <w:pPr>
+        <w:ind w:left="1440" w:hanging="360"/>
+      </w:pPr>
+      <w:rPr>
+        <w:rFonts w:ascii="Courier New" w:hAnsi="Courier New" w:cs="Courier New" w:hint="default"/>
+      </w:rPr>
+    </w:lvl>
+    <w:lvl w:ilvl="2" w:tplc="04090005" w:tentative="1">
+      <w:start w:val="1"/>
+      <w:numFmt w:val="bullet"/>
+      <w:lvlText w:val=""/>
+      <w:lvlJc w:val="left"/>
+      <w:pPr>
+        <w:ind w:left="2160" w:hanging="360"/>
+      </w:pPr>
+      <w:rPr>
+        <w:rFonts w:ascii="Wingdings" w:hAnsi="Wingdings" w:hint="default"/>
+      </w:rPr>
+    </w:lvl>
+    <w:lvl w:ilvl="3" w:tplc="04090001" w:tentative="1">
+      <w:start w:val="1"/>
+      <w:numFmt w:val="bullet"/>
+      <w:lvlText w:val=""/>
+      <w:lvlJc w:val="left"/>
+      <w:pPr>
+        <w:ind w:left="2880" w:hanging="360"/>
+      </w:pPr>
+      <w:rPr>
+        <w:rFonts w:ascii="Symbol" w:hAnsi="Symbol" w:hint="default"/>
+      </w:rPr>
+    </w:lvl>
+    <w:lvl w:ilvl="4" w:tplc="04090003" w:tentative="1">
+      <w:start w:val="1"/>
+      <w:numFmt w:val="bullet"/>
+      <w:lvlText w:val="o"/>
+      <w:lvlJc w:val="left"/>
+      <w:pPr>
+        <w:ind w:left="3600" w:hanging="360"/>
+      </w:pPr>
+      <w:rPr>
+        <w:rFonts w:ascii="Courier New" w:hAnsi="Courier New" w:cs="Courier New" w:hint="default"/>
+      </w:rPr>
+    </w:lvl>
+    <w:lvl w:ilvl="5" w:tplc="04090005" w:tentative="1">
+      <w:start w:val="1"/>
+      <w:numFmt w:val="bullet"/>
+      <w:lvlText w:val=""/>
+      <w:lvlJc w:val="left"/>
+      <w:pPr>
+        <w:ind w:left="4320" w:hanging="360"/>
+      </w:pPr>
+      <w:rPr>
+        <w:rFonts w:ascii="Wingdings" w:hAnsi="Wingdings" w:hint="default"/>
+      </w:rPr>
+    </w:lvl>
+    <w:lvl w:ilvl="6" w:tplc="04090001" w:tentative="1">
+      <w:start w:val="1"/>
+      <w:numFmt w:val="bullet"/>
+      <w:lvlText w:val=""/>
+      <w:lvlJc w:val="left"/>
+      <w:pPr>
+        <w:ind w:left="5040" w:hanging="360"/>
+      </w:pPr>
+      <w:rPr>
+        <w:rFonts w:ascii="Symbol" w:hAnsi="Symbol" w:hint="default"/>
+      </w:rPr>
+    </w:lvl>
+    <w:lvl w:ilvl="7" w:tplc="04090003" w:tentative="1">
+      <w:start w:val="1"/>
+      <w:numFmt w:val="bullet"/>
+      <w:lvlText w:val="o"/>
+      <w:lvlJc w:val="left"/>
+      <w:pPr>
+        <w:ind w:left="5760" w:hanging="360"/>
+      </w:pPr>
+      <w:rPr>
+        <w:rFonts w:ascii="Courier New" w:hAnsi="Courier New" w:cs="Courier New" w:hint="default"/>
+      </w:rPr>
+    </w:lvl>
+    <w:lvl w:ilvl="8" w:tplc="04090005" w:tentative="1">
+      <w:start w:val="1"/>
+      <w:numFmt w:val="bullet"/>
+      <w:lvlText w:val=""/>
+      <w:lvlJc w:val="left"/>
+      <w:pPr>
+        <w:ind w:left="6480" w:hanging="360"/>
+      </w:pPr>
+      <w:rPr>
+        <w:rFonts w:ascii="Wingdings" w:hAnsi="Wingdings" w:hint="default"/>
+      </w:rPr>
+    </w:lvl>
+  </w:abstractNum>
+  <w:abstractNum w:abstractNumId="22" w15:restartNumberingAfterBreak="0">
     <w:nsid w:val="5E99551E"/>
     <w:multiLevelType w:val="hybridMultilevel"/>
     <w:tmpl w:val="2924B634"/>
@@ -6128,7 +6485,7 @@
       </w:rPr>
     </w:lvl>
   </w:abstractNum>
-  <w:abstractNum w:abstractNumId="22" w15:restartNumberingAfterBreak="0">
+  <w:abstractNum w:abstractNumId="23" w15:restartNumberingAfterBreak="0">
     <w:nsid w:val="605F5557"/>
     <w:multiLevelType w:val="hybridMultilevel"/>
     <w:tmpl w:val="569057A4"/>
@@ -6241,7 +6598,7 @@
       </w:rPr>
     </w:lvl>
   </w:abstractNum>
-  <w:abstractNum w:abstractNumId="23" w15:restartNumberingAfterBreak="0">
+  <w:abstractNum w:abstractNumId="24" w15:restartNumberingAfterBreak="0">
     <w:nsid w:val="65AB2578"/>
     <w:multiLevelType w:val="hybridMultilevel"/>
     <w:tmpl w:val="7EC60BEA"/>
@@ -6354,7 +6711,7 @@
       </w:rPr>
     </w:lvl>
   </w:abstractNum>
-  <w:abstractNum w:abstractNumId="24" w15:restartNumberingAfterBreak="0">
+  <w:abstractNum w:abstractNumId="25" w15:restartNumberingAfterBreak="0">
     <w:nsid w:val="686838B2"/>
     <w:multiLevelType w:val="hybridMultilevel"/>
     <w:tmpl w:val="9E186970"/>
@@ -6494,7 +6851,7 @@
       </w:rPr>
     </w:lvl>
   </w:abstractNum>
-  <w:abstractNum w:abstractNumId="25" w15:restartNumberingAfterBreak="0">
+  <w:abstractNum w:abstractNumId="26" w15:restartNumberingAfterBreak="0">
     <w:nsid w:val="69FC259A"/>
     <w:multiLevelType w:val="hybridMultilevel"/>
     <w:tmpl w:val="9544EA04"/>
@@ -6607,7 +6964,7 @@
       </w:rPr>
     </w:lvl>
   </w:abstractNum>
-  <w:abstractNum w:abstractNumId="26" w15:restartNumberingAfterBreak="0">
+  <w:abstractNum w:abstractNumId="27" w15:restartNumberingAfterBreak="0">
     <w:nsid w:val="6AD41F9A"/>
     <w:multiLevelType w:val="hybridMultilevel"/>
     <w:tmpl w:val="16F4E08C"/>
@@ -6720,10 +7077,10 @@
       </w:rPr>
     </w:lvl>
   </w:abstractNum>
-  <w:abstractNum w:abstractNumId="27" w15:restartNumberingAfterBreak="0">
+  <w:abstractNum w:abstractNumId="28" w15:restartNumberingAfterBreak="0">
     <w:nsid w:val="6BB7172C"/>
     <w:multiLevelType w:val="hybridMultilevel"/>
-    <w:tmpl w:val="58401806"/>
+    <w:tmpl w:val="B0C4C47A"/>
     <w:lvl w:ilvl="0" w:tplc="04090001">
       <w:start w:val="1"/>
       <w:numFmt w:val="bullet"/>
@@ -6833,7 +7190,7 @@
       </w:rPr>
     </w:lvl>
   </w:abstractNum>
-  <w:abstractNum w:abstractNumId="28" w15:restartNumberingAfterBreak="0">
+  <w:abstractNum w:abstractNumId="29" w15:restartNumberingAfterBreak="0">
     <w:nsid w:val="6DA51126"/>
     <w:multiLevelType w:val="hybridMultilevel"/>
     <w:tmpl w:val="6E08A20E"/>
@@ -6946,7 +7303,7 @@
       </w:rPr>
     </w:lvl>
   </w:abstractNum>
-  <w:abstractNum w:abstractNumId="29" w15:restartNumberingAfterBreak="0">
+  <w:abstractNum w:abstractNumId="30" w15:restartNumberingAfterBreak="0">
     <w:nsid w:val="76235CB9"/>
     <w:multiLevelType w:val="hybridMultilevel"/>
     <w:tmpl w:val="01241AE8"/>
@@ -7066,10 +7423,10 @@
     <w:abstractNumId w:val="16"/>
   </w:num>
   <w:num w:numId="3">
-    <w:abstractNumId w:val="25"/>
+    <w:abstractNumId w:val="26"/>
   </w:num>
   <w:num w:numId="4">
-    <w:abstractNumId w:val="22"/>
+    <w:abstractNumId w:val="23"/>
   </w:num>
   <w:num w:numId="5">
     <w:abstractNumId w:val="3"/>
@@ -7087,22 +7444,22 @@
     <w:abstractNumId w:val="20"/>
   </w:num>
   <w:num w:numId="10">
-    <w:abstractNumId w:val="23"/>
+    <w:abstractNumId w:val="24"/>
   </w:num>
   <w:num w:numId="11">
     <w:abstractNumId w:val="6"/>
   </w:num>
   <w:num w:numId="12">
-    <w:abstractNumId w:val="24"/>
+    <w:abstractNumId w:val="25"/>
   </w:num>
   <w:num w:numId="13">
     <w:abstractNumId w:val="14"/>
   </w:num>
   <w:num w:numId="14">
-    <w:abstractNumId w:val="29"/>
+    <w:abstractNumId w:val="30"/>
   </w:num>
   <w:num w:numId="15">
-    <w:abstractNumId w:val="28"/>
+    <w:abstractNumId w:val="29"/>
   </w:num>
   <w:num w:numId="16">
     <w:abstractNumId w:val="10"/>
@@ -7120,10 +7477,10 @@
     <w:abstractNumId w:val="17"/>
   </w:num>
   <w:num w:numId="21">
-    <w:abstractNumId w:val="27"/>
+    <w:abstractNumId w:val="28"/>
   </w:num>
   <w:num w:numId="22">
-    <w:abstractNumId w:val="21"/>
+    <w:abstractNumId w:val="22"/>
   </w:num>
   <w:num w:numId="23">
     <w:abstractNumId w:val="0"/>
@@ -7141,13 +7498,16 @@
     <w:abstractNumId w:val="13"/>
   </w:num>
   <w:num w:numId="28">
-    <w:abstractNumId w:val="26"/>
+    <w:abstractNumId w:val="27"/>
   </w:num>
   <w:num w:numId="29">
     <w:abstractNumId w:val="7"/>
   </w:num>
   <w:num w:numId="30">
     <w:abstractNumId w:val="8"/>
+  </w:num>
+  <w:num w:numId="31">
+    <w:abstractNumId w:val="21"/>
   </w:num>
 </w:numbering>
 </file>

</xml_diff>

<commit_message>
Uploading materials from class 18
</commit_message>
<xml_diff>
--- a/Class Notes.docx
+++ b/Class Notes.docx
@@ -83,19 +83,9 @@
           <w:numId w:val="30"/>
         </w:numPr>
       </w:pPr>
-      <w:proofErr w:type="spellStart"/>
-      <w:r>
-        <w:t>this.mileage</w:t>
-      </w:r>
-      <w:proofErr w:type="spellEnd"/>
-      <w:r>
-        <w:t xml:space="preserve"> vs. </w:t>
-      </w:r>
-      <w:proofErr w:type="spellStart"/>
-      <w:r>
-        <w:t>car.mileage</w:t>
-      </w:r>
-      <w:proofErr w:type="spellEnd"/>
+      <w:r>
+        <w:t>this.mileage vs. car.mileage</w:t>
+      </w:r>
     </w:p>
     <w:p>
       <w:pPr>
@@ -157,23 +147,13 @@
           <w:u w:val="none"/>
         </w:rPr>
       </w:pPr>
-      <w:proofErr w:type="spellStart"/>
       <w:r>
         <w:rPr>
           <w:rStyle w:val="Hyperlink"/>
           <w:color w:val="auto"/>
           <w:u w:val="none"/>
         </w:rPr>
-        <w:t>Git</w:t>
-      </w:r>
-      <w:proofErr w:type="spellEnd"/>
-      <w:r>
-        <w:rPr>
-          <w:rStyle w:val="Hyperlink"/>
-          <w:color w:val="auto"/>
-          <w:u w:val="none"/>
-        </w:rPr>
-        <w:t xml:space="preserve"> review</w:t>
+        <w:t>Git review</w:t>
       </w:r>
     </w:p>
     <w:p>
@@ -294,13 +274,8 @@
           <w:numId w:val="21"/>
         </w:numPr>
       </w:pPr>
-      <w:proofErr w:type="gramStart"/>
-      <w:r>
-        <w:t>what</w:t>
-      </w:r>
-      <w:proofErr w:type="gramEnd"/>
-      <w:r>
-        <w:t xml:space="preserve"> is the point of the console?</w:t>
+      <w:r>
+        <w:t>what is the point of the console?</w:t>
       </w:r>
     </w:p>
     <w:p>
@@ -311,13 +286,8 @@
           <w:numId w:val="21"/>
         </w:numPr>
       </w:pPr>
-      <w:proofErr w:type="gramStart"/>
-      <w:r>
-        <w:t>is</w:t>
-      </w:r>
-      <w:proofErr w:type="gramEnd"/>
-      <w:r>
-        <w:t xml:space="preserve"> it bad to work in JQuery instead of JS?</w:t>
+      <w:r>
+        <w:t>is it bad to work in JQuery instead of JS?</w:t>
       </w:r>
     </w:p>
     <w:p>
@@ -328,21 +298,8 @@
           <w:numId w:val="21"/>
         </w:numPr>
       </w:pPr>
-      <w:proofErr w:type="gramStart"/>
-      <w:r>
-        <w:t>what</w:t>
-      </w:r>
-      <w:proofErr w:type="gramEnd"/>
-      <w:r>
-        <w:t xml:space="preserve"> is value of creating a </w:t>
-      </w:r>
-      <w:proofErr w:type="spellStart"/>
-      <w:r>
-        <w:t>shellGame</w:t>
-      </w:r>
-      <w:proofErr w:type="spellEnd"/>
-      <w:r>
-        <w:t xml:space="preserve"> object?</w:t>
+      <w:r>
+        <w:t>what is value of creating a shellGame object?</w:t>
       </w:r>
     </w:p>
     <w:p/>
@@ -366,87 +323,333 @@
         <w:rPr>
           <w:b/>
         </w:rPr>
-        <w:t xml:space="preserve">JavaScript &amp; JQuery – Jon </w:t>
-      </w:r>
-      <w:proofErr w:type="spellStart"/>
-      <w:r>
-        <w:rPr>
-          <w:b/>
-        </w:rPr>
-        <w:t>Duckett</w:t>
-      </w:r>
-      <w:proofErr w:type="spellEnd"/>
-    </w:p>
-    <w:p/>
-    <w:p>
-      <w:pPr>
-        <w:rPr>
-          <w:b/>
-        </w:rPr>
-      </w:pPr>
-      <w:r>
-        <w:rPr>
-          <w:b/>
-        </w:rPr>
-        <w:t>Class 16: Monday January 7</w:t>
-      </w:r>
-    </w:p>
-    <w:p>
-      <w:pPr>
-        <w:rPr>
-          <w:u w:val="single"/>
-        </w:rPr>
-      </w:pPr>
-      <w:r>
-        <w:rPr>
-          <w:u w:val="single"/>
-        </w:rPr>
-        <w:t>API Recap</w:t>
-      </w:r>
-    </w:p>
-    <w:p>
-      <w:r>
-        <w:t xml:space="preserve">Check the slides provided in 6.2, watch the </w:t>
-      </w:r>
-      <w:proofErr w:type="spellStart"/>
-      <w:r>
-        <w:t>HueCraft</w:t>
-      </w:r>
-      <w:proofErr w:type="spellEnd"/>
-      <w:r>
-        <w:t xml:space="preserve"> video</w:t>
-      </w:r>
-    </w:p>
-    <w:p>
-      <w:pPr>
-        <w:rPr>
-          <w:u w:val="single"/>
-        </w:rPr>
-      </w:pPr>
-    </w:p>
-    <w:p>
-      <w:pPr>
-        <w:rPr>
-          <w:u w:val="single"/>
-        </w:rPr>
-      </w:pPr>
-      <w:r>
-        <w:rPr>
-          <w:u w:val="single"/>
-        </w:rPr>
-        <w:t>JSON</w:t>
-      </w:r>
-    </w:p>
-    <w:p>
-      <w:r>
-        <w:t>Difference between JSON and JavaScript Objects: keys are wrapped in quotes</w:t>
-      </w:r>
-    </w:p>
-    <w:p>
+        <w:t>Class 18: Saturday January 12, 2019</w:t>
+      </w:r>
+    </w:p>
+    <w:p>
+      <w:pPr>
+        <w:pStyle w:val="ListParagraph"/>
+        <w:numPr>
+          <w:ilvl w:val="0"/>
+          <w:numId w:val="33"/>
+        </w:numPr>
+      </w:pPr>
+      <w:r>
+        <w:t>Data persistence = state, where data is being stored</w:t>
+      </w:r>
+    </w:p>
+    <w:p>
+      <w:pPr>
+        <w:pStyle w:val="ListParagraph"/>
+        <w:numPr>
+          <w:ilvl w:val="1"/>
+          <w:numId w:val="33"/>
+        </w:numPr>
+      </w:pPr>
+      <w:r>
+        <w:t>Cookies, local storage, session storage</w:t>
+      </w:r>
+    </w:p>
+    <w:p>
+      <w:pPr>
+        <w:pStyle w:val="ListParagraph"/>
+        <w:numPr>
+          <w:ilvl w:val="0"/>
+          <w:numId w:val="33"/>
+        </w:numPr>
+      </w:pPr>
+      <w:r>
+        <w:t>Array Methods:</w:t>
+      </w:r>
+    </w:p>
+    <w:p>
+      <w:pPr>
+        <w:pStyle w:val="ListParagraph"/>
+        <w:numPr>
+          <w:ilvl w:val="1"/>
+          <w:numId w:val="33"/>
+        </w:numPr>
+      </w:pPr>
+      <w:r>
+        <w:t>.</w:t>
+      </w:r>
+      <w:r>
+        <w:t>slice()</w:t>
+      </w:r>
+    </w:p>
+    <w:p>
+      <w:pPr>
+        <w:pStyle w:val="ListParagraph"/>
+        <w:numPr>
+          <w:ilvl w:val="1"/>
+          <w:numId w:val="33"/>
+        </w:numPr>
+      </w:pPr>
+      <w:r>
+        <w:t>.s</w:t>
+      </w:r>
+      <w:r>
+        <w:t>plice()</w:t>
+      </w:r>
+    </w:p>
+    <w:p>
+      <w:pPr>
+        <w:pStyle w:val="ListParagraph"/>
+        <w:numPr>
+          <w:ilvl w:val="1"/>
+          <w:numId w:val="33"/>
+        </w:numPr>
+      </w:pPr>
+      <w:r>
+        <w:t>.substring()</w:t>
+      </w:r>
+    </w:p>
+    <w:p>
+      <w:pPr>
+        <w:pStyle w:val="ListParagraph"/>
+        <w:numPr>
+          <w:ilvl w:val="1"/>
+          <w:numId w:val="33"/>
+        </w:numPr>
+      </w:pPr>
+      <w:r>
+        <w:t>.</w:t>
+      </w:r>
+      <w:r>
+        <w:t>split()</w:t>
+      </w:r>
+    </w:p>
+    <w:p>
+      <w:pPr>
+        <w:pStyle w:val="ListParagraph"/>
+        <w:numPr>
+          <w:ilvl w:val="1"/>
+          <w:numId w:val="33"/>
+        </w:numPr>
+      </w:pPr>
+      <w:r>
+        <w:t>.</w:t>
+      </w:r>
+      <w:r>
+        <w:t>jsonstringify()</w:t>
+      </w:r>
+    </w:p>
+    <w:p>
+      <w:pPr>
+        <w:pStyle w:val="ListParagraph"/>
+        <w:numPr>
+          <w:ilvl w:val="1"/>
+          <w:numId w:val="33"/>
+        </w:numPr>
+      </w:pPr>
+      <w:r>
+        <w:t>.parse()</w:t>
+      </w:r>
+    </w:p>
+    <w:p>
+      <w:pPr>
+        <w:pStyle w:val="ListParagraph"/>
+        <w:numPr>
+          <w:ilvl w:val="0"/>
+          <w:numId w:val="33"/>
+        </w:numPr>
+      </w:pPr>
+      <w:r>
+        <w:t>How to assign breakpoints, evaluate values mid-execution</w:t>
+      </w:r>
+    </w:p>
+    <w:p>
+      <w:r>
+        <w:t>Three types of data storage</w:t>
+      </w:r>
+    </w:p>
+    <w:p>
+      <w:pPr>
+        <w:pStyle w:val="ListParagraph"/>
+        <w:numPr>
+          <w:ilvl w:val="0"/>
+          <w:numId w:val="34"/>
+        </w:numPr>
+      </w:pPr>
+      <w:r>
+        <w:t>Cookies</w:t>
+      </w:r>
+    </w:p>
+    <w:p>
+      <w:pPr>
+        <w:pStyle w:val="ListParagraph"/>
+        <w:numPr>
+          <w:ilvl w:val="1"/>
+          <w:numId w:val="34"/>
+        </w:numPr>
+      </w:pPr>
+      <w:r>
+        <w:lastRenderedPageBreak/>
+        <w:t>older way of data persistence</w:t>
+      </w:r>
+    </w:p>
+    <w:p>
+      <w:pPr>
+        <w:pStyle w:val="ListParagraph"/>
+        <w:numPr>
+          <w:ilvl w:val="1"/>
+          <w:numId w:val="34"/>
+        </w:numPr>
+      </w:pPr>
+      <w:r>
+        <w:t>store up to 4K worth of data</w:t>
+      </w:r>
+    </w:p>
+    <w:p>
+      <w:pPr>
+        <w:pStyle w:val="ListParagraph"/>
+        <w:numPr>
+          <w:ilvl w:val="1"/>
+          <w:numId w:val="34"/>
+        </w:numPr>
+      </w:pPr>
+      <w:r>
+        <w:t>only one of the 3 that allows us to interface with the server</w:t>
+      </w:r>
+    </w:p>
+    <w:p>
+      <w:pPr>
+        <w:pStyle w:val="ListParagraph"/>
+        <w:numPr>
+          <w:ilvl w:val="1"/>
+          <w:numId w:val="34"/>
+        </w:numPr>
+      </w:pPr>
+      <w:r>
+        <w:t>always dealing with entire content of cookies as one string, not able to parse out individual elements</w:t>
+      </w:r>
+    </w:p>
+    <w:p>
+      <w:pPr>
+        <w:pStyle w:val="ListParagraph"/>
+        <w:numPr>
+          <w:ilvl w:val="0"/>
+          <w:numId w:val="34"/>
+        </w:numPr>
+      </w:pPr>
+      <w:r>
+        <w:t>Session Storage</w:t>
+      </w:r>
+    </w:p>
+    <w:p>
+      <w:pPr>
+        <w:pStyle w:val="ListParagraph"/>
+        <w:numPr>
+          <w:ilvl w:val="1"/>
+          <w:numId w:val="34"/>
+        </w:numPr>
+      </w:pPr>
+      <w:r>
+        <w:t>1:38</w:t>
+      </w:r>
+      <w:r>
+        <w:t>:00</w:t>
+      </w:r>
       <w:bookmarkStart w:id="0" w:name="_GoBack"/>
       <w:bookmarkEnd w:id="0"/>
     </w:p>
+    <w:p>
+      <w:pPr>
+        <w:pStyle w:val="ListParagraph"/>
+        <w:numPr>
+          <w:ilvl w:val="0"/>
+          <w:numId w:val="34"/>
+        </w:numPr>
+      </w:pPr>
+      <w:r>
+        <w:t>Local Storage</w:t>
+      </w:r>
+    </w:p>
+    <w:p>
+      <w:pPr>
+        <w:pStyle w:val="ListParagraph"/>
+        <w:numPr>
+          <w:ilvl w:val="1"/>
+          <w:numId w:val="34"/>
+        </w:numPr>
+      </w:pPr>
+      <w:r>
+        <w:t>Data persists between sessions (loading of tab/browser)</w:t>
+      </w:r>
+    </w:p>
+    <w:p>
+      <w:pPr>
+        <w:rPr>
+          <w:b/>
+        </w:rPr>
+      </w:pPr>
+    </w:p>
+    <w:p>
+      <w:r>
+        <w:rPr>
+          <w:b/>
+        </w:rPr>
+        <w:t>Class 17: Wednesday January 9, 2019</w:t>
+      </w:r>
+    </w:p>
+    <w:p>
+      <w:pPr>
+        <w:rPr>
+          <w:b/>
+        </w:rPr>
+      </w:pPr>
+      <w:r>
+        <w:rPr>
+          <w:b/>
+        </w:rPr>
+        <w:t>Class 16: Monday January 7</w:t>
+      </w:r>
+    </w:p>
+    <w:p>
+      <w:pPr>
+        <w:rPr>
+          <w:u w:val="single"/>
+        </w:rPr>
+      </w:pPr>
+      <w:r>
+        <w:rPr>
+          <w:u w:val="single"/>
+        </w:rPr>
+        <w:t>API Recap</w:t>
+      </w:r>
+    </w:p>
+    <w:p>
+      <w:r>
+        <w:t>Check the slides provided in 6.2, watch the HueCraft video</w:t>
+      </w:r>
+    </w:p>
+    <w:p>
+      <w:pPr>
+        <w:rPr>
+          <w:u w:val="single"/>
+        </w:rPr>
+      </w:pPr>
+    </w:p>
+    <w:p>
+      <w:pPr>
+        <w:rPr>
+          <w:u w:val="single"/>
+        </w:rPr>
+      </w:pPr>
+      <w:r>
+        <w:rPr>
+          <w:u w:val="single"/>
+        </w:rPr>
+        <w:t>JSON</w:t>
+      </w:r>
+    </w:p>
+    <w:p>
+      <w:r>
+        <w:t>Difference between JSON and JavaScript Objects: keys are wrapped in quotes</w:t>
+      </w:r>
+    </w:p>
     <w:p/>
+    <w:p/>
     <w:p>
       <w:pPr>
         <w:rPr>
@@ -457,7 +660,6 @@
         <w:rPr>
           <w:b/>
         </w:rPr>
-        <w:lastRenderedPageBreak/>
         <w:t>Class 13: Saturday December 15</w:t>
       </w:r>
       <w:r>
@@ -531,23 +733,7 @@
     </w:p>
     <w:p>
       <w:r>
-        <w:t xml:space="preserve">Objects: “key-value pairs”; it has a property and a value; declared with </w:t>
-      </w:r>
-      <w:proofErr w:type="spellStart"/>
-      <w:r>
-        <w:t>var</w:t>
-      </w:r>
-      <w:proofErr w:type="spellEnd"/>
-      <w:r>
-        <w:t xml:space="preserve"> </w:t>
-      </w:r>
-      <w:proofErr w:type="spellStart"/>
-      <w:r>
-        <w:t>objectName</w:t>
-      </w:r>
-      <w:proofErr w:type="spellEnd"/>
-      <w:r>
-        <w:t xml:space="preserve"> = {key/property, “value”};</w:t>
+        <w:t>Objects: “key-value pairs”; it has a property and a value; declared with var objectName = {key/property, “value”};</w:t>
       </w:r>
     </w:p>
     <w:p/>
@@ -557,52 +743,21 @@
       </w:r>
     </w:p>
     <w:p>
-      <w:proofErr w:type="gramStart"/>
-      <w:r>
-        <w:t>e.g</w:t>
-      </w:r>
-      <w:proofErr w:type="gramEnd"/>
-      <w:r>
-        <w:t xml:space="preserve">. </w:t>
-      </w:r>
-      <w:proofErr w:type="spellStart"/>
-      <w:r>
-        <w:t>var</w:t>
-      </w:r>
-      <w:proofErr w:type="spellEnd"/>
-      <w:r>
-        <w:t xml:space="preserve"> champ = warriors [creates a variable called “champ”, the value of which is “warriors”]</w:t>
-      </w:r>
-    </w:p>
-    <w:p>
-      <w:proofErr w:type="gramStart"/>
-      <w:r>
-        <w:t>e.g</w:t>
-      </w:r>
-      <w:proofErr w:type="gramEnd"/>
-      <w:r>
-        <w:t xml:space="preserve">. </w:t>
-      </w:r>
-      <w:proofErr w:type="spellStart"/>
-      <w:r>
-        <w:t>var</w:t>
-      </w:r>
-      <w:proofErr w:type="spellEnd"/>
-      <w:r>
-        <w:t xml:space="preserve"> champ = {team: warriors, MVP: Durant, coach: Kerr}</w:t>
+      <w:r>
+        <w:t>e.g. var champ = warriors [creates a variable called “champ”, the value of which is “warriors”]</w:t>
+      </w:r>
+    </w:p>
+    <w:p>
+      <w:r>
+        <w:t>e.g. var champ = {team: warriors, MVP: Durant, coach: Kerr}</w:t>
       </w:r>
     </w:p>
     <w:p>
       <w:pPr>
         <w:ind w:left="720"/>
       </w:pPr>
-      <w:proofErr w:type="gramStart"/>
-      <w:r>
-        <w:t>this</w:t>
-      </w:r>
-      <w:proofErr w:type="gramEnd"/>
-      <w:r>
-        <w:t xml:space="preserve"> creates an OBJECT called “champ”, which has multiple values (warriors, Durant, Kerr). Those values can be specifically called using the keys (team, MVP, coach)</w:t>
+      <w:r>
+        <w:t>this creates an OBJECT called “champ”, which has multiple values (warriors, Durant, Kerr). Those values can be specifically called using the keys (team, MVP, coach)</w:t>
       </w:r>
     </w:p>
     <w:p/>
@@ -672,21 +827,7 @@
         <w:rPr>
           <w:b/>
         </w:rPr>
-        <w:t xml:space="preserve">Class 10: Saturday December 8 – </w:t>
-      </w:r>
-      <w:proofErr w:type="spellStart"/>
-      <w:r>
-        <w:rPr>
-          <w:b/>
-        </w:rPr>
-        <w:t>Jquery</w:t>
-      </w:r>
-      <w:proofErr w:type="spellEnd"/>
-      <w:r>
-        <w:rPr>
-          <w:b/>
-        </w:rPr>
-        <w:t xml:space="preserve"> $</w:t>
+        <w:t>Class 10: Saturday December 8 – Jquery $</w:t>
       </w:r>
     </w:p>
     <w:p>
@@ -894,6 +1035,7 @@
         </w:numPr>
       </w:pPr>
       <w:r>
+        <w:lastRenderedPageBreak/>
         <w:t>pop-up that requires text entry from user</w:t>
       </w:r>
     </w:p>
@@ -977,15 +1119,7 @@
         </w:drawing>
       </w:r>
       <w:r>
-        <w:t xml:space="preserve">It can be tedious, inefficient, </w:t>
-      </w:r>
-      <w:proofErr w:type="gramStart"/>
-      <w:r>
-        <w:t>time</w:t>
-      </w:r>
-      <w:proofErr w:type="gramEnd"/>
-      <w:r>
-        <w:t>-consuming to retype code for each index of an array. We can use For Loops to type code once and have it cycle through an entire array.</w:t>
+        <w:t>It can be tedious, inefficient, time-consuming to retype code for each index of an array. We can use For Loops to type code once and have it cycle through an entire array.</w:t>
       </w:r>
     </w:p>
     <w:p>
@@ -1005,7 +1139,6 @@
         <w:rPr>
           <w:b/>
         </w:rPr>
-        <w:lastRenderedPageBreak/>
         <w:t>Rock Paper Scissor</w:t>
       </w:r>
       <w:r>
@@ -1143,6 +1276,7 @@
         </w:numPr>
       </w:pPr>
       <w:r>
+        <w:lastRenderedPageBreak/>
         <w:t>HTML: markup</w:t>
       </w:r>
       <w:r>
@@ -1274,15 +1408,7 @@
         </w:numPr>
       </w:pPr>
       <w:r>
-        <w:t>coded as “</w:t>
-      </w:r>
-      <w:proofErr w:type="spellStart"/>
-      <w:r>
-        <w:t>var</w:t>
-      </w:r>
-      <w:proofErr w:type="spellEnd"/>
-      <w:r>
-        <w:t>”</w:t>
+        <w:t>coded as “var”</w:t>
       </w:r>
     </w:p>
     <w:p>
@@ -1362,7 +1488,6 @@
         <w:rPr>
           <w:noProof/>
         </w:rPr>
-        <w:lastRenderedPageBreak/>
         <w:drawing>
           <wp:anchor distT="0" distB="0" distL="114300" distR="114300" simplePos="0" relativeHeight="251662336" behindDoc="0" locked="0" layoutInCell="1" allowOverlap="1">
             <wp:simplePos x="0" y="0"/>
@@ -1503,6 +1628,7 @@
         </w:numPr>
       </w:pPr>
       <w:r>
+        <w:lastRenderedPageBreak/>
         <w:t>10 – classes</w:t>
       </w:r>
     </w:p>
@@ -1641,15 +1767,7 @@
         </w:numPr>
       </w:pPr>
       <w:r>
-        <w:t xml:space="preserve">Jon </w:t>
-      </w:r>
-      <w:proofErr w:type="spellStart"/>
-      <w:r>
-        <w:t>Duckett</w:t>
-      </w:r>
-      <w:proofErr w:type="spellEnd"/>
-      <w:r>
-        <w:t xml:space="preserve"> books</w:t>
+        <w:t>Jon Duckett books</w:t>
       </w:r>
     </w:p>
     <w:p>
@@ -1733,11 +1851,9 @@
           <w:numId w:val="22"/>
         </w:numPr>
       </w:pPr>
-      <w:proofErr w:type="spellStart"/>
       <w:r>
         <w:t>px</w:t>
       </w:r>
-      <w:proofErr w:type="spellEnd"/>
     </w:p>
     <w:p>
       <w:pPr>
@@ -1747,13 +1863,8 @@
           <w:numId w:val="22"/>
         </w:numPr>
       </w:pPr>
-      <w:proofErr w:type="spellStart"/>
-      <w:r>
-        <w:t>em</w:t>
-      </w:r>
-      <w:proofErr w:type="spellEnd"/>
-      <w:r>
-        <w:t xml:space="preserve"> (relative to parent container)</w:t>
+      <w:r>
+        <w:t>em (relative to parent container)</w:t>
       </w:r>
     </w:p>
     <w:p>
@@ -1776,13 +1887,8 @@
           <w:numId w:val="22"/>
         </w:numPr>
       </w:pPr>
-      <w:proofErr w:type="spellStart"/>
-      <w:r>
-        <w:t>vwh</w:t>
-      </w:r>
-      <w:proofErr w:type="spellEnd"/>
-      <w:r>
-        <w:t xml:space="preserve"> (responsive to browser size)</w:t>
+      <w:r>
+        <w:t>vwh (responsive to browser size)</w:t>
       </w:r>
     </w:p>
     <w:p>
@@ -1856,13 +1962,8 @@
         </w:numPr>
       </w:pPr>
       <w:r>
-        <w:t xml:space="preserve">Chrome extension: </w:t>
-      </w:r>
-      <w:proofErr w:type="spellStart"/>
-      <w:r>
-        <w:t>whatfont</w:t>
-      </w:r>
-      <w:proofErr w:type="spellEnd"/>
+        <w:t>Chrome extension: whatfont</w:t>
+      </w:r>
     </w:p>
     <w:p/>
     <w:p>
@@ -1883,7 +1984,6 @@
         <w:rPr>
           <w:noProof/>
         </w:rPr>
-        <w:lastRenderedPageBreak/>
         <w:drawing>
           <wp:inline distT="0" distB="0" distL="0" distR="0" wp14:anchorId="11EDC75A" wp14:editId="6E112723">
             <wp:extent cx="4310744" cy="5114986"/>
@@ -1966,11 +2066,9 @@
           <w:numId w:val="24"/>
         </w:numPr>
       </w:pPr>
-      <w:proofErr w:type="gramStart"/>
       <w:r>
         <w:t>active</w:t>
       </w:r>
-      <w:proofErr w:type="gramEnd"/>
       <w:r>
         <w:t>: element engaged (e.g. being clicked on, typed in, etc.)</w:t>
       </w:r>
@@ -2029,7 +2127,6 @@
         <w:rPr>
           <w:b/>
         </w:rPr>
-        <w:lastRenderedPageBreak/>
         <w:t>Class 4: Monday November 19</w:t>
       </w:r>
       <w:r>
@@ -2175,13 +2272,8 @@
         </w:numPr>
       </w:pPr>
       <w:r>
-        <w:t>Browser will read multiple files in chronological order as one giant .</w:t>
-      </w:r>
-      <w:proofErr w:type="spellStart"/>
-      <w:r>
-        <w:t>css</w:t>
-      </w:r>
-      <w:proofErr w:type="spellEnd"/>
+        <w:t>Browser will read multiple files in chronological order as one giant .css</w:t>
+      </w:r>
     </w:p>
     <w:p>
       <w:pPr>
@@ -2247,19 +2339,11 @@
           <w:i/>
         </w:rPr>
       </w:pPr>
-      <w:proofErr w:type="gramStart"/>
       <w:r>
         <w:rPr>
           <w:i/>
         </w:rPr>
-        <w:t>guessing</w:t>
-      </w:r>
-      <w:proofErr w:type="gramEnd"/>
-      <w:r>
-        <w:rPr>
-          <w:i/>
-        </w:rPr>
-        <w:t xml:space="preserve"> we reset to zero BEFORE adding our styles to remove any browser-specific formatting?</w:t>
+        <w:t>guessing we reset to zero BEFORE adding our styles to remove any browser-specific formatting?</w:t>
       </w:r>
     </w:p>
     <w:p/>
@@ -2273,6 +2357,7 @@
         <w:rPr>
           <w:u w:val="single"/>
         </w:rPr>
+        <w:lastRenderedPageBreak/>
         <w:t>Deploying Sites</w:t>
       </w:r>
     </w:p>
@@ -2613,7 +2698,6 @@
         </w:numPr>
       </w:pPr>
       <w:r>
-        <w:lastRenderedPageBreak/>
         <w:t>e.g. make my box 400px x 400px, and factor in the margins/padding/borders from there to end with a 400px x 400px</w:t>
       </w:r>
     </w:p>
@@ -2893,15 +2977,7 @@
         </w:drawing>
       </w:r>
       <w:r>
-        <w:t xml:space="preserve">To fix this, we can use the </w:t>
-      </w:r>
-      <w:proofErr w:type="spellStart"/>
-      <w:r>
-        <w:t>clearfix</w:t>
-      </w:r>
-      <w:proofErr w:type="spellEnd"/>
-      <w:r>
-        <w:t xml:space="preserve"> “hack”:</w:t>
+        <w:t>To fix this, we can use the clearfix “hack”:</w:t>
       </w:r>
     </w:p>
     <w:p/>
@@ -2918,21 +2994,7 @@
           <w:rPr>
             <w:rStyle w:val="Hyperlink"/>
           </w:rPr>
-          <w:t xml:space="preserve">All </w:t>
-        </w:r>
-        <w:proofErr w:type="gramStart"/>
-        <w:r>
-          <w:rPr>
-            <w:rStyle w:val="Hyperlink"/>
-          </w:rPr>
-          <w:t>About</w:t>
-        </w:r>
-        <w:proofErr w:type="gramEnd"/>
-        <w:r>
-          <w:rPr>
-            <w:rStyle w:val="Hyperlink"/>
-          </w:rPr>
-          <w:t xml:space="preserve"> Floats by Chris Coyer, CSS-Tricks</w:t>
+          <w:t>All About Floats by Chris Coyer, CSS-Tricks</w:t>
         </w:r>
       </w:hyperlink>
     </w:p>
@@ -2969,7 +3031,6 @@
         </w:numPr>
       </w:pPr>
       <w:r>
-        <w:lastRenderedPageBreak/>
         <w:t>right (float right)</w:t>
       </w:r>
     </w:p>
@@ -3269,6 +3330,7 @@
         <w:rPr>
           <w:b/>
         </w:rPr>
+        <w:lastRenderedPageBreak/>
         <w:t>Class 2: Wednesday November 14</w:t>
       </w:r>
       <w:r>
@@ -3294,7 +3356,6 @@
     </w:p>
     <w:p>
       <w:r>
-        <w:lastRenderedPageBreak/>
         <w:t>What is GitHub?</w:t>
       </w:r>
     </w:p>
@@ -3484,21 +3545,7 @@
         <w:rPr>
           <w:u w:val="single"/>
         </w:rPr>
-        <w:t xml:space="preserve"> </w:t>
-      </w:r>
-      <w:proofErr w:type="spellStart"/>
-      <w:r>
-        <w:rPr>
-          <w:u w:val="single"/>
-        </w:rPr>
-        <w:t>Git</w:t>
-      </w:r>
-      <w:proofErr w:type="spellEnd"/>
-      <w:r>
-        <w:rPr>
-          <w:u w:val="single"/>
-        </w:rPr>
-        <w:t xml:space="preserve"> commands</w:t>
+        <w:t xml:space="preserve"> Git commands</w:t>
       </w:r>
     </w:p>
     <w:p>
@@ -3509,13 +3556,8 @@
           <w:numId w:val="9"/>
         </w:numPr>
       </w:pPr>
-      <w:proofErr w:type="spellStart"/>
-      <w:r>
-        <w:t>git</w:t>
-      </w:r>
-      <w:proofErr w:type="spellEnd"/>
-      <w:r>
-        <w:t xml:space="preserve"> clone = download a repository from GitHub to your local directory</w:t>
+      <w:r>
+        <w:t>git clone = download a repository from GitHub to your local directory</w:t>
       </w:r>
     </w:p>
     <w:p>
@@ -3526,13 +3568,8 @@
           <w:numId w:val="9"/>
         </w:numPr>
       </w:pPr>
-      <w:proofErr w:type="spellStart"/>
-      <w:r>
-        <w:t>git</w:t>
-      </w:r>
-      <w:proofErr w:type="spellEnd"/>
-      <w:r>
-        <w:t xml:space="preserve"> add = first step, prepares a file to be committed to the GitHub repository</w:t>
+      <w:r>
+        <w:t>git add = first step, prepares a file to be committed to the GitHub repository</w:t>
       </w:r>
     </w:p>
     <w:p>
@@ -3543,13 +3580,8 @@
           <w:numId w:val="9"/>
         </w:numPr>
       </w:pPr>
-      <w:proofErr w:type="spellStart"/>
-      <w:r>
-        <w:t>git</w:t>
-      </w:r>
-      <w:proofErr w:type="spellEnd"/>
-      <w:r>
-        <w:t xml:space="preserve"> commit = commits a file to GitHub repository </w:t>
+      <w:r>
+        <w:t xml:space="preserve">git commit = commits a file to GitHub repository </w:t>
       </w:r>
       <w:r>
         <w:t>(use “-m” to write a message annotating the change)</w:t>
@@ -3563,13 +3595,8 @@
           <w:numId w:val="9"/>
         </w:numPr>
       </w:pPr>
-      <w:proofErr w:type="spellStart"/>
-      <w:r>
-        <w:t>git</w:t>
-      </w:r>
-      <w:proofErr w:type="spellEnd"/>
-      <w:r>
-        <w:t xml:space="preserve"> push = sends changes to the online GitHub version</w:t>
+      <w:r>
+        <w:t>git push = sends changes to the online GitHub version</w:t>
       </w:r>
     </w:p>
     <w:p>
@@ -3580,13 +3607,8 @@
           <w:numId w:val="9"/>
         </w:numPr>
       </w:pPr>
-      <w:proofErr w:type="spellStart"/>
-      <w:r>
-        <w:t>git</w:t>
-      </w:r>
-      <w:proofErr w:type="spellEnd"/>
-      <w:r>
-        <w:t xml:space="preserve"> pull = </w:t>
+      <w:r>
+        <w:t xml:space="preserve">git pull = </w:t>
       </w:r>
       <w:r>
         <w:t>downloads the latest version of a GitHub repository</w:t>
@@ -3649,6 +3671,7 @@
         <w:rPr>
           <w:u w:val="single"/>
         </w:rPr>
+        <w:lastRenderedPageBreak/>
         <w:t>CSS</w:t>
       </w:r>
     </w:p>
@@ -3673,7 +3696,6 @@
         </w:numPr>
       </w:pPr>
       <w:r>
-        <w:lastRenderedPageBreak/>
         <w:t>e.g. if a class is called ‘container’, we’d refer to it as .container in CSS</w:t>
       </w:r>
     </w:p>
@@ -3686,23 +3708,7 @@
         </w:numPr>
       </w:pPr>
       <w:r>
-        <w:t>e.g. if an ID is called ‘</w:t>
-      </w:r>
-      <w:proofErr w:type="spellStart"/>
-      <w:r>
-        <w:t>main_bio</w:t>
-      </w:r>
-      <w:proofErr w:type="spellEnd"/>
-      <w:r>
-        <w:t>’, we’d refer to it as #</w:t>
-      </w:r>
-      <w:proofErr w:type="spellStart"/>
-      <w:r>
-        <w:t>main_bio</w:t>
-      </w:r>
-      <w:proofErr w:type="spellEnd"/>
-      <w:r>
-        <w:t xml:space="preserve"> in CSS</w:t>
+        <w:t>e.g. if an ID is called ‘main_bio’, we’d refer to it as #main_bio in CSS</w:t>
       </w:r>
     </w:p>
     <w:p/>
@@ -3741,15 +3747,7 @@
     </w:p>
     <w:p>
       <w:r>
-        <w:t xml:space="preserve">These are the basic commands for navigating directories in a Terminal or </w:t>
-      </w:r>
-      <w:proofErr w:type="spellStart"/>
-      <w:r>
-        <w:t>Git</w:t>
-      </w:r>
-      <w:proofErr w:type="spellEnd"/>
-      <w:r>
-        <w:t xml:space="preserve"> Bash window</w:t>
+        <w:t>These are the basic commands for navigating directories in a Terminal or Git Bash window</w:t>
       </w:r>
     </w:p>
     <w:p>
@@ -3803,13 +3801,8 @@
         </w:numPr>
       </w:pPr>
       <w:r>
-        <w:t xml:space="preserve">Move to One Directory Up = </w:t>
-      </w:r>
-      <w:proofErr w:type="gramStart"/>
-      <w:r>
-        <w:t>cd ..</w:t>
-      </w:r>
-      <w:proofErr w:type="gramEnd"/>
+        <w:t>Move to One Directory Up = cd ..</w:t>
+      </w:r>
     </w:p>
     <w:p>
       <w:pPr>
@@ -3832,13 +3825,8 @@
         </w:numPr>
       </w:pPr>
       <w:r>
-        <w:t xml:space="preserve">Show the current Directory = </w:t>
-      </w:r>
-      <w:proofErr w:type="spellStart"/>
-      <w:r>
-        <w:t>pwd</w:t>
-      </w:r>
-      <w:proofErr w:type="spellEnd"/>
+        <w:t>Show the current Directory = pwd</w:t>
+      </w:r>
     </w:p>
     <w:p>
       <w:pPr>
@@ -3889,15 +3877,7 @@
         </w:numPr>
       </w:pPr>
       <w:r>
-        <w:t xml:space="preserve">Make New Folder = </w:t>
-      </w:r>
-      <w:proofErr w:type="spellStart"/>
-      <w:r>
-        <w:t>mkdir</w:t>
-      </w:r>
-      <w:proofErr w:type="spellEnd"/>
-      <w:r>
-        <w:t xml:space="preserve"> [name of directory to create]</w:t>
+        <w:t>Make New Folder = mkdir [name of directory to create]</w:t>
       </w:r>
     </w:p>
     <w:p>
@@ -3909,15 +3889,7 @@
         </w:numPr>
       </w:pPr>
       <w:r>
-        <w:t xml:space="preserve">Delete file = </w:t>
-      </w:r>
-      <w:proofErr w:type="spellStart"/>
-      <w:r>
-        <w:t>rm</w:t>
-      </w:r>
-      <w:proofErr w:type="spellEnd"/>
-      <w:r>
-        <w:t xml:space="preserve"> [name of file to remove]</w:t>
+        <w:t>Delete file = rm [name of file to remove]</w:t>
       </w:r>
     </w:p>
     <w:p>
@@ -3929,15 +3901,7 @@
         </w:numPr>
       </w:pPr>
       <w:r>
-        <w:t xml:space="preserve">Delete folder = </w:t>
-      </w:r>
-      <w:proofErr w:type="spellStart"/>
-      <w:r>
-        <w:t>rm</w:t>
-      </w:r>
-      <w:proofErr w:type="spellEnd"/>
-      <w:r>
-        <w:t xml:space="preserve"> -r [name of directory to remove]</w:t>
+        <w:t>Delete folder = rm -r [name of directory to remove]</w:t>
       </w:r>
     </w:p>
     <w:p>
@@ -3949,15 +3913,7 @@
         </w:numPr>
       </w:pPr>
       <w:r>
-        <w:t xml:space="preserve">Copying File = </w:t>
-      </w:r>
-      <w:proofErr w:type="spellStart"/>
-      <w:r>
-        <w:t>cp</w:t>
-      </w:r>
-      <w:proofErr w:type="spellEnd"/>
-      <w:r>
-        <w:t xml:space="preserve"> [filename1] [filename2]</w:t>
+        <w:t>Copying File = cp [filename1] [filename2]</w:t>
       </w:r>
     </w:p>
     <w:p>
@@ -3999,13 +3955,8 @@
         <w:t>Open all files and folder in current directory (PC Only)</w:t>
       </w:r>
       <w:r>
-        <w:t xml:space="preserve"> = </w:t>
-      </w:r>
-      <w:proofErr w:type="gramStart"/>
-      <w:r>
-        <w:t>explorer .</w:t>
-      </w:r>
-      <w:proofErr w:type="gramEnd"/>
+        <w:t xml:space="preserve"> = explorer .</w:t>
+      </w:r>
     </w:p>
     <w:sectPr>
       <w:pgSz w:w="12240" w:h="15840"/>
@@ -5801,6 +5752,119 @@
     </w:lvl>
   </w:abstractNum>
   <w:abstractNum w:abstractNumId="16" w15:restartNumberingAfterBreak="0">
+    <w:nsid w:val="3746357E"/>
+    <w:multiLevelType w:val="hybridMultilevel"/>
+    <w:tmpl w:val="39A269F2"/>
+    <w:lvl w:ilvl="0" w:tplc="04090001">
+      <w:start w:val="1"/>
+      <w:numFmt w:val="bullet"/>
+      <w:lvlText w:val=""/>
+      <w:lvlJc w:val="left"/>
+      <w:pPr>
+        <w:ind w:left="720" w:hanging="360"/>
+      </w:pPr>
+      <w:rPr>
+        <w:rFonts w:ascii="Symbol" w:hAnsi="Symbol" w:hint="default"/>
+      </w:rPr>
+    </w:lvl>
+    <w:lvl w:ilvl="1" w:tplc="04090003">
+      <w:start w:val="1"/>
+      <w:numFmt w:val="bullet"/>
+      <w:lvlText w:val="o"/>
+      <w:lvlJc w:val="left"/>
+      <w:pPr>
+        <w:ind w:left="1440" w:hanging="360"/>
+      </w:pPr>
+      <w:rPr>
+        <w:rFonts w:ascii="Courier New" w:hAnsi="Courier New" w:cs="Courier New" w:hint="default"/>
+      </w:rPr>
+    </w:lvl>
+    <w:lvl w:ilvl="2" w:tplc="04090005" w:tentative="1">
+      <w:start w:val="1"/>
+      <w:numFmt w:val="bullet"/>
+      <w:lvlText w:val=""/>
+      <w:lvlJc w:val="left"/>
+      <w:pPr>
+        <w:ind w:left="2160" w:hanging="360"/>
+      </w:pPr>
+      <w:rPr>
+        <w:rFonts w:ascii="Wingdings" w:hAnsi="Wingdings" w:hint="default"/>
+      </w:rPr>
+    </w:lvl>
+    <w:lvl w:ilvl="3" w:tplc="04090001" w:tentative="1">
+      <w:start w:val="1"/>
+      <w:numFmt w:val="bullet"/>
+      <w:lvlText w:val=""/>
+      <w:lvlJc w:val="left"/>
+      <w:pPr>
+        <w:ind w:left="2880" w:hanging="360"/>
+      </w:pPr>
+      <w:rPr>
+        <w:rFonts w:ascii="Symbol" w:hAnsi="Symbol" w:hint="default"/>
+      </w:rPr>
+    </w:lvl>
+    <w:lvl w:ilvl="4" w:tplc="04090003" w:tentative="1">
+      <w:start w:val="1"/>
+      <w:numFmt w:val="bullet"/>
+      <w:lvlText w:val="o"/>
+      <w:lvlJc w:val="left"/>
+      <w:pPr>
+        <w:ind w:left="3600" w:hanging="360"/>
+      </w:pPr>
+      <w:rPr>
+        <w:rFonts w:ascii="Courier New" w:hAnsi="Courier New" w:cs="Courier New" w:hint="default"/>
+      </w:rPr>
+    </w:lvl>
+    <w:lvl w:ilvl="5" w:tplc="04090005" w:tentative="1">
+      <w:start w:val="1"/>
+      <w:numFmt w:val="bullet"/>
+      <w:lvlText w:val=""/>
+      <w:lvlJc w:val="left"/>
+      <w:pPr>
+        <w:ind w:left="4320" w:hanging="360"/>
+      </w:pPr>
+      <w:rPr>
+        <w:rFonts w:ascii="Wingdings" w:hAnsi="Wingdings" w:hint="default"/>
+      </w:rPr>
+    </w:lvl>
+    <w:lvl w:ilvl="6" w:tplc="04090001" w:tentative="1">
+      <w:start w:val="1"/>
+      <w:numFmt w:val="bullet"/>
+      <w:lvlText w:val=""/>
+      <w:lvlJc w:val="left"/>
+      <w:pPr>
+        <w:ind w:left="5040" w:hanging="360"/>
+      </w:pPr>
+      <w:rPr>
+        <w:rFonts w:ascii="Symbol" w:hAnsi="Symbol" w:hint="default"/>
+      </w:rPr>
+    </w:lvl>
+    <w:lvl w:ilvl="7" w:tplc="04090003" w:tentative="1">
+      <w:start w:val="1"/>
+      <w:numFmt w:val="bullet"/>
+      <w:lvlText w:val="o"/>
+      <w:lvlJc w:val="left"/>
+      <w:pPr>
+        <w:ind w:left="5760" w:hanging="360"/>
+      </w:pPr>
+      <w:rPr>
+        <w:rFonts w:ascii="Courier New" w:hAnsi="Courier New" w:cs="Courier New" w:hint="default"/>
+      </w:rPr>
+    </w:lvl>
+    <w:lvl w:ilvl="8" w:tplc="04090005" w:tentative="1">
+      <w:start w:val="1"/>
+      <w:numFmt w:val="bullet"/>
+      <w:lvlText w:val=""/>
+      <w:lvlJc w:val="left"/>
+      <w:pPr>
+        <w:ind w:left="6480" w:hanging="360"/>
+      </w:pPr>
+      <w:rPr>
+        <w:rFonts w:ascii="Wingdings" w:hAnsi="Wingdings" w:hint="default"/>
+      </w:rPr>
+    </w:lvl>
+  </w:abstractNum>
+  <w:abstractNum w:abstractNumId="17" w15:restartNumberingAfterBreak="0">
     <w:nsid w:val="391921BB"/>
     <w:multiLevelType w:val="hybridMultilevel"/>
     <w:tmpl w:val="5388E468"/>
@@ -5913,7 +5977,7 @@
       </w:rPr>
     </w:lvl>
   </w:abstractNum>
-  <w:abstractNum w:abstractNumId="17" w15:restartNumberingAfterBreak="0">
+  <w:abstractNum w:abstractNumId="18" w15:restartNumberingAfterBreak="0">
     <w:nsid w:val="395105FB"/>
     <w:multiLevelType w:val="hybridMultilevel"/>
     <w:tmpl w:val="DF3CB0D2"/>
@@ -6026,7 +6090,7 @@
       </w:rPr>
     </w:lvl>
   </w:abstractNum>
-  <w:abstractNum w:abstractNumId="18" w15:restartNumberingAfterBreak="0">
+  <w:abstractNum w:abstractNumId="19" w15:restartNumberingAfterBreak="0">
     <w:nsid w:val="478506BC"/>
     <w:multiLevelType w:val="hybridMultilevel"/>
     <w:tmpl w:val="11CE7B6E"/>
@@ -6139,7 +6203,7 @@
       </w:rPr>
     </w:lvl>
   </w:abstractNum>
-  <w:abstractNum w:abstractNumId="19" w15:restartNumberingAfterBreak="0">
+  <w:abstractNum w:abstractNumId="20" w15:restartNumberingAfterBreak="0">
     <w:nsid w:val="4C132E06"/>
     <w:multiLevelType w:val="hybridMultilevel"/>
     <w:tmpl w:val="6A64F860"/>
@@ -6252,7 +6316,120 @@
       </w:rPr>
     </w:lvl>
   </w:abstractNum>
-  <w:abstractNum w:abstractNumId="20" w15:restartNumberingAfterBreak="0">
+  <w:abstractNum w:abstractNumId="21" w15:restartNumberingAfterBreak="0">
+    <w:nsid w:val="4C343304"/>
+    <w:multiLevelType w:val="hybridMultilevel"/>
+    <w:tmpl w:val="B8F29AEC"/>
+    <w:lvl w:ilvl="0" w:tplc="04090001">
+      <w:start w:val="1"/>
+      <w:numFmt w:val="bullet"/>
+      <w:lvlText w:val=""/>
+      <w:lvlJc w:val="left"/>
+      <w:pPr>
+        <w:ind w:left="720" w:hanging="360"/>
+      </w:pPr>
+      <w:rPr>
+        <w:rFonts w:ascii="Symbol" w:hAnsi="Symbol" w:hint="default"/>
+      </w:rPr>
+    </w:lvl>
+    <w:lvl w:ilvl="1" w:tplc="04090003">
+      <w:start w:val="1"/>
+      <w:numFmt w:val="bullet"/>
+      <w:lvlText w:val="o"/>
+      <w:lvlJc w:val="left"/>
+      <w:pPr>
+        <w:ind w:left="1440" w:hanging="360"/>
+      </w:pPr>
+      <w:rPr>
+        <w:rFonts w:ascii="Courier New" w:hAnsi="Courier New" w:cs="Courier New" w:hint="default"/>
+      </w:rPr>
+    </w:lvl>
+    <w:lvl w:ilvl="2" w:tplc="04090005" w:tentative="1">
+      <w:start w:val="1"/>
+      <w:numFmt w:val="bullet"/>
+      <w:lvlText w:val=""/>
+      <w:lvlJc w:val="left"/>
+      <w:pPr>
+        <w:ind w:left="2160" w:hanging="360"/>
+      </w:pPr>
+      <w:rPr>
+        <w:rFonts w:ascii="Wingdings" w:hAnsi="Wingdings" w:hint="default"/>
+      </w:rPr>
+    </w:lvl>
+    <w:lvl w:ilvl="3" w:tplc="04090001" w:tentative="1">
+      <w:start w:val="1"/>
+      <w:numFmt w:val="bullet"/>
+      <w:lvlText w:val=""/>
+      <w:lvlJc w:val="left"/>
+      <w:pPr>
+        <w:ind w:left="2880" w:hanging="360"/>
+      </w:pPr>
+      <w:rPr>
+        <w:rFonts w:ascii="Symbol" w:hAnsi="Symbol" w:hint="default"/>
+      </w:rPr>
+    </w:lvl>
+    <w:lvl w:ilvl="4" w:tplc="04090003" w:tentative="1">
+      <w:start w:val="1"/>
+      <w:numFmt w:val="bullet"/>
+      <w:lvlText w:val="o"/>
+      <w:lvlJc w:val="left"/>
+      <w:pPr>
+        <w:ind w:left="3600" w:hanging="360"/>
+      </w:pPr>
+      <w:rPr>
+        <w:rFonts w:ascii="Courier New" w:hAnsi="Courier New" w:cs="Courier New" w:hint="default"/>
+      </w:rPr>
+    </w:lvl>
+    <w:lvl w:ilvl="5" w:tplc="04090005" w:tentative="1">
+      <w:start w:val="1"/>
+      <w:numFmt w:val="bullet"/>
+      <w:lvlText w:val=""/>
+      <w:lvlJc w:val="left"/>
+      <w:pPr>
+        <w:ind w:left="4320" w:hanging="360"/>
+      </w:pPr>
+      <w:rPr>
+        <w:rFonts w:ascii="Wingdings" w:hAnsi="Wingdings" w:hint="default"/>
+      </w:rPr>
+    </w:lvl>
+    <w:lvl w:ilvl="6" w:tplc="04090001" w:tentative="1">
+      <w:start w:val="1"/>
+      <w:numFmt w:val="bullet"/>
+      <w:lvlText w:val=""/>
+      <w:lvlJc w:val="left"/>
+      <w:pPr>
+        <w:ind w:left="5040" w:hanging="360"/>
+      </w:pPr>
+      <w:rPr>
+        <w:rFonts w:ascii="Symbol" w:hAnsi="Symbol" w:hint="default"/>
+      </w:rPr>
+    </w:lvl>
+    <w:lvl w:ilvl="7" w:tplc="04090003" w:tentative="1">
+      <w:start w:val="1"/>
+      <w:numFmt w:val="bullet"/>
+      <w:lvlText w:val="o"/>
+      <w:lvlJc w:val="left"/>
+      <w:pPr>
+        <w:ind w:left="5760" w:hanging="360"/>
+      </w:pPr>
+      <w:rPr>
+        <w:rFonts w:ascii="Courier New" w:hAnsi="Courier New" w:cs="Courier New" w:hint="default"/>
+      </w:rPr>
+    </w:lvl>
+    <w:lvl w:ilvl="8" w:tplc="04090005" w:tentative="1">
+      <w:start w:val="1"/>
+      <w:numFmt w:val="bullet"/>
+      <w:lvlText w:val=""/>
+      <w:lvlJc w:val="left"/>
+      <w:pPr>
+        <w:ind w:left="6480" w:hanging="360"/>
+      </w:pPr>
+      <w:rPr>
+        <w:rFonts w:ascii="Wingdings" w:hAnsi="Wingdings" w:hint="default"/>
+      </w:rPr>
+    </w:lvl>
+  </w:abstractNum>
+  <w:abstractNum w:abstractNumId="22" w15:restartNumberingAfterBreak="0">
     <w:nsid w:val="55282FBD"/>
     <w:multiLevelType w:val="hybridMultilevel"/>
     <w:tmpl w:val="57968B48"/>
@@ -6365,7 +6542,7 @@
       </w:rPr>
     </w:lvl>
   </w:abstractNum>
-  <w:abstractNum w:abstractNumId="21" w15:restartNumberingAfterBreak="0">
+  <w:abstractNum w:abstractNumId="23" w15:restartNumberingAfterBreak="0">
     <w:nsid w:val="5A91309D"/>
     <w:multiLevelType w:val="hybridMultilevel"/>
     <w:tmpl w:val="6280526E"/>
@@ -6478,7 +6655,7 @@
       </w:rPr>
     </w:lvl>
   </w:abstractNum>
-  <w:abstractNum w:abstractNumId="22" w15:restartNumberingAfterBreak="0">
+  <w:abstractNum w:abstractNumId="24" w15:restartNumberingAfterBreak="0">
     <w:nsid w:val="5E99551E"/>
     <w:multiLevelType w:val="hybridMultilevel"/>
     <w:tmpl w:val="2924B634"/>
@@ -6591,7 +6768,7 @@
       </w:rPr>
     </w:lvl>
   </w:abstractNum>
-  <w:abstractNum w:abstractNumId="23" w15:restartNumberingAfterBreak="0">
+  <w:abstractNum w:abstractNumId="25" w15:restartNumberingAfterBreak="0">
     <w:nsid w:val="605F5557"/>
     <w:multiLevelType w:val="hybridMultilevel"/>
     <w:tmpl w:val="569057A4"/>
@@ -6704,7 +6881,7 @@
       </w:rPr>
     </w:lvl>
   </w:abstractNum>
-  <w:abstractNum w:abstractNumId="24" w15:restartNumberingAfterBreak="0">
+  <w:abstractNum w:abstractNumId="26" w15:restartNumberingAfterBreak="0">
     <w:nsid w:val="65AB2578"/>
     <w:multiLevelType w:val="hybridMultilevel"/>
     <w:tmpl w:val="7EC60BEA"/>
@@ -6817,7 +6994,7 @@
       </w:rPr>
     </w:lvl>
   </w:abstractNum>
-  <w:abstractNum w:abstractNumId="25" w15:restartNumberingAfterBreak="0">
+  <w:abstractNum w:abstractNumId="27" w15:restartNumberingAfterBreak="0">
     <w:nsid w:val="686838B2"/>
     <w:multiLevelType w:val="hybridMultilevel"/>
     <w:tmpl w:val="9E186970"/>
@@ -6957,7 +7134,7 @@
       </w:rPr>
     </w:lvl>
   </w:abstractNum>
-  <w:abstractNum w:abstractNumId="26" w15:restartNumberingAfterBreak="0">
+  <w:abstractNum w:abstractNumId="28" w15:restartNumberingAfterBreak="0">
     <w:nsid w:val="69FC259A"/>
     <w:multiLevelType w:val="hybridMultilevel"/>
     <w:tmpl w:val="9544EA04"/>
@@ -7070,7 +7247,7 @@
       </w:rPr>
     </w:lvl>
   </w:abstractNum>
-  <w:abstractNum w:abstractNumId="27" w15:restartNumberingAfterBreak="0">
+  <w:abstractNum w:abstractNumId="29" w15:restartNumberingAfterBreak="0">
     <w:nsid w:val="6AD41F9A"/>
     <w:multiLevelType w:val="hybridMultilevel"/>
     <w:tmpl w:val="16F4E08C"/>
@@ -7183,7 +7360,7 @@
       </w:rPr>
     </w:lvl>
   </w:abstractNum>
-  <w:abstractNum w:abstractNumId="28" w15:restartNumberingAfterBreak="0">
+  <w:abstractNum w:abstractNumId="30" w15:restartNumberingAfterBreak="0">
     <w:nsid w:val="6BB7172C"/>
     <w:multiLevelType w:val="hybridMultilevel"/>
     <w:tmpl w:val="B0C4C47A"/>
@@ -7296,7 +7473,7 @@
       </w:rPr>
     </w:lvl>
   </w:abstractNum>
-  <w:abstractNum w:abstractNumId="29" w15:restartNumberingAfterBreak="0">
+  <w:abstractNum w:abstractNumId="31" w15:restartNumberingAfterBreak="0">
     <w:nsid w:val="6DA51126"/>
     <w:multiLevelType w:val="hybridMultilevel"/>
     <w:tmpl w:val="6E08A20E"/>
@@ -7409,7 +7586,7 @@
       </w:rPr>
     </w:lvl>
   </w:abstractNum>
-  <w:abstractNum w:abstractNumId="30" w15:restartNumberingAfterBreak="0">
+  <w:abstractNum w:abstractNumId="32" w15:restartNumberingAfterBreak="0">
     <w:nsid w:val="76235CB9"/>
     <w:multiLevelType w:val="hybridMultilevel"/>
     <w:tmpl w:val="01241AE8"/>
@@ -7426,6 +7603,119 @@
       </w:rPr>
     </w:lvl>
     <w:lvl w:ilvl="1" w:tplc="04090003">
+      <w:start w:val="1"/>
+      <w:numFmt w:val="bullet"/>
+      <w:lvlText w:val="o"/>
+      <w:lvlJc w:val="left"/>
+      <w:pPr>
+        <w:ind w:left="1440" w:hanging="360"/>
+      </w:pPr>
+      <w:rPr>
+        <w:rFonts w:ascii="Courier New" w:hAnsi="Courier New" w:cs="Courier New" w:hint="default"/>
+      </w:rPr>
+    </w:lvl>
+    <w:lvl w:ilvl="2" w:tplc="04090005" w:tentative="1">
+      <w:start w:val="1"/>
+      <w:numFmt w:val="bullet"/>
+      <w:lvlText w:val=""/>
+      <w:lvlJc w:val="left"/>
+      <w:pPr>
+        <w:ind w:left="2160" w:hanging="360"/>
+      </w:pPr>
+      <w:rPr>
+        <w:rFonts w:ascii="Wingdings" w:hAnsi="Wingdings" w:hint="default"/>
+      </w:rPr>
+    </w:lvl>
+    <w:lvl w:ilvl="3" w:tplc="04090001" w:tentative="1">
+      <w:start w:val="1"/>
+      <w:numFmt w:val="bullet"/>
+      <w:lvlText w:val=""/>
+      <w:lvlJc w:val="left"/>
+      <w:pPr>
+        <w:ind w:left="2880" w:hanging="360"/>
+      </w:pPr>
+      <w:rPr>
+        <w:rFonts w:ascii="Symbol" w:hAnsi="Symbol" w:hint="default"/>
+      </w:rPr>
+    </w:lvl>
+    <w:lvl w:ilvl="4" w:tplc="04090003" w:tentative="1">
+      <w:start w:val="1"/>
+      <w:numFmt w:val="bullet"/>
+      <w:lvlText w:val="o"/>
+      <w:lvlJc w:val="left"/>
+      <w:pPr>
+        <w:ind w:left="3600" w:hanging="360"/>
+      </w:pPr>
+      <w:rPr>
+        <w:rFonts w:ascii="Courier New" w:hAnsi="Courier New" w:cs="Courier New" w:hint="default"/>
+      </w:rPr>
+    </w:lvl>
+    <w:lvl w:ilvl="5" w:tplc="04090005" w:tentative="1">
+      <w:start w:val="1"/>
+      <w:numFmt w:val="bullet"/>
+      <w:lvlText w:val=""/>
+      <w:lvlJc w:val="left"/>
+      <w:pPr>
+        <w:ind w:left="4320" w:hanging="360"/>
+      </w:pPr>
+      <w:rPr>
+        <w:rFonts w:ascii="Wingdings" w:hAnsi="Wingdings" w:hint="default"/>
+      </w:rPr>
+    </w:lvl>
+    <w:lvl w:ilvl="6" w:tplc="04090001" w:tentative="1">
+      <w:start w:val="1"/>
+      <w:numFmt w:val="bullet"/>
+      <w:lvlText w:val=""/>
+      <w:lvlJc w:val="left"/>
+      <w:pPr>
+        <w:ind w:left="5040" w:hanging="360"/>
+      </w:pPr>
+      <w:rPr>
+        <w:rFonts w:ascii="Symbol" w:hAnsi="Symbol" w:hint="default"/>
+      </w:rPr>
+    </w:lvl>
+    <w:lvl w:ilvl="7" w:tplc="04090003" w:tentative="1">
+      <w:start w:val="1"/>
+      <w:numFmt w:val="bullet"/>
+      <w:lvlText w:val="o"/>
+      <w:lvlJc w:val="left"/>
+      <w:pPr>
+        <w:ind w:left="5760" w:hanging="360"/>
+      </w:pPr>
+      <w:rPr>
+        <w:rFonts w:ascii="Courier New" w:hAnsi="Courier New" w:cs="Courier New" w:hint="default"/>
+      </w:rPr>
+    </w:lvl>
+    <w:lvl w:ilvl="8" w:tplc="04090005" w:tentative="1">
+      <w:start w:val="1"/>
+      <w:numFmt w:val="bullet"/>
+      <w:lvlText w:val=""/>
+      <w:lvlJc w:val="left"/>
+      <w:pPr>
+        <w:ind w:left="6480" w:hanging="360"/>
+      </w:pPr>
+      <w:rPr>
+        <w:rFonts w:ascii="Wingdings" w:hAnsi="Wingdings" w:hint="default"/>
+      </w:rPr>
+    </w:lvl>
+  </w:abstractNum>
+  <w:abstractNum w:abstractNumId="33" w15:restartNumberingAfterBreak="0">
+    <w:nsid w:val="7F5D6303"/>
+    <w:multiLevelType w:val="hybridMultilevel"/>
+    <w:tmpl w:val="56A8CB06"/>
+    <w:lvl w:ilvl="0" w:tplc="04090001">
+      <w:start w:val="1"/>
+      <w:numFmt w:val="bullet"/>
+      <w:lvlText w:val=""/>
+      <w:lvlJc w:val="left"/>
+      <w:pPr>
+        <w:ind w:left="720" w:hanging="360"/>
+      </w:pPr>
+      <w:rPr>
+        <w:rFonts w:ascii="Symbol" w:hAnsi="Symbol" w:hint="default"/>
+      </w:rPr>
+    </w:lvl>
+    <w:lvl w:ilvl="1" w:tplc="04090003" w:tentative="1">
       <w:start w:val="1"/>
       <w:numFmt w:val="bullet"/>
       <w:lvlText w:val="o"/>
@@ -7526,13 +7816,13 @@
     <w:abstractNumId w:val="12"/>
   </w:num>
   <w:num w:numId="2">
-    <w:abstractNumId w:val="16"/>
+    <w:abstractNumId w:val="17"/>
   </w:num>
   <w:num w:numId="3">
-    <w:abstractNumId w:val="26"/>
+    <w:abstractNumId w:val="28"/>
   </w:num>
   <w:num w:numId="4">
-    <w:abstractNumId w:val="23"/>
+    <w:abstractNumId w:val="25"/>
   </w:num>
   <w:num w:numId="5">
     <w:abstractNumId w:val="3"/>
@@ -7547,25 +7837,25 @@
     <w:abstractNumId w:val="1"/>
   </w:num>
   <w:num w:numId="9">
-    <w:abstractNumId w:val="20"/>
+    <w:abstractNumId w:val="22"/>
   </w:num>
   <w:num w:numId="10">
-    <w:abstractNumId w:val="24"/>
+    <w:abstractNumId w:val="26"/>
   </w:num>
   <w:num w:numId="11">
     <w:abstractNumId w:val="6"/>
   </w:num>
   <w:num w:numId="12">
-    <w:abstractNumId w:val="25"/>
+    <w:abstractNumId w:val="27"/>
   </w:num>
   <w:num w:numId="13">
     <w:abstractNumId w:val="14"/>
   </w:num>
   <w:num w:numId="14">
-    <w:abstractNumId w:val="30"/>
+    <w:abstractNumId w:val="32"/>
   </w:num>
   <w:num w:numId="15">
-    <w:abstractNumId w:val="29"/>
+    <w:abstractNumId w:val="31"/>
   </w:num>
   <w:num w:numId="16">
     <w:abstractNumId w:val="10"/>
@@ -7580,31 +7870,31 @@
     <w:abstractNumId w:val="9"/>
   </w:num>
   <w:num w:numId="20">
-    <w:abstractNumId w:val="17"/>
+    <w:abstractNumId w:val="18"/>
   </w:num>
   <w:num w:numId="21">
-    <w:abstractNumId w:val="28"/>
+    <w:abstractNumId w:val="30"/>
   </w:num>
   <w:num w:numId="22">
-    <w:abstractNumId w:val="22"/>
+    <w:abstractNumId w:val="24"/>
   </w:num>
   <w:num w:numId="23">
     <w:abstractNumId w:val="0"/>
   </w:num>
   <w:num w:numId="24">
-    <w:abstractNumId w:val="18"/>
+    <w:abstractNumId w:val="19"/>
   </w:num>
   <w:num w:numId="25">
     <w:abstractNumId w:val="15"/>
   </w:num>
   <w:num w:numId="26">
-    <w:abstractNumId w:val="19"/>
+    <w:abstractNumId w:val="20"/>
   </w:num>
   <w:num w:numId="27">
     <w:abstractNumId w:val="13"/>
   </w:num>
   <w:num w:numId="28">
-    <w:abstractNumId w:val="27"/>
+    <w:abstractNumId w:val="29"/>
   </w:num>
   <w:num w:numId="29">
     <w:abstractNumId w:val="7"/>
@@ -7613,6 +7903,15 @@
     <w:abstractNumId w:val="8"/>
   </w:num>
   <w:num w:numId="31">
+    <w:abstractNumId w:val="23"/>
+  </w:num>
+  <w:num w:numId="32">
+    <w:abstractNumId w:val="33"/>
+  </w:num>
+  <w:num w:numId="33">
+    <w:abstractNumId w:val="16"/>
+  </w:num>
+  <w:num w:numId="34">
     <w:abstractNumId w:val="21"/>
   </w:num>
 </w:numbering>

</xml_diff>

<commit_message>
after class feb 6
</commit_message>
<xml_diff>
--- a/Class Notes.docx
+++ b/Class Notes.docx
@@ -83,9 +83,19 @@
           <w:numId w:val="30"/>
         </w:numPr>
       </w:pPr>
-      <w:r>
-        <w:t>this.mileage vs. car.mileage</w:t>
-      </w:r>
+      <w:proofErr w:type="spellStart"/>
+      <w:r>
+        <w:t>this.mileage</w:t>
+      </w:r>
+      <w:proofErr w:type="spellEnd"/>
+      <w:r>
+        <w:t xml:space="preserve"> vs. </w:t>
+      </w:r>
+      <w:proofErr w:type="spellStart"/>
+      <w:r>
+        <w:t>car.mileage</w:t>
+      </w:r>
+      <w:proofErr w:type="spellEnd"/>
     </w:p>
     <w:p>
       <w:pPr>
@@ -147,13 +157,23 @@
           <w:u w:val="none"/>
         </w:rPr>
       </w:pPr>
+      <w:proofErr w:type="spellStart"/>
       <w:r>
         <w:rPr>
           <w:rStyle w:val="Hyperlink"/>
           <w:color w:val="auto"/>
           <w:u w:val="none"/>
         </w:rPr>
-        <w:t>Git review</w:t>
+        <w:t>Git</w:t>
+      </w:r>
+      <w:proofErr w:type="spellEnd"/>
+      <w:r>
+        <w:rPr>
+          <w:rStyle w:val="Hyperlink"/>
+          <w:color w:val="auto"/>
+          <w:u w:val="none"/>
+        </w:rPr>
+        <w:t xml:space="preserve"> review</w:t>
       </w:r>
     </w:p>
     <w:p>
@@ -305,6 +325,59 @@
           <w:u w:val="single"/>
         </w:rPr>
       </w:pPr>
+    </w:p>
+    <w:p>
+      <w:pPr>
+        <w:rPr>
+          <w:b/>
+        </w:rPr>
+      </w:pPr>
+      <w:r>
+        <w:rPr>
+          <w:b/>
+        </w:rPr>
+        <w:t>Class 2</w:t>
+      </w:r>
+      <w:r>
+        <w:rPr>
+          <w:b/>
+        </w:rPr>
+        <w:t>1</w:t>
+      </w:r>
+      <w:r>
+        <w:rPr>
+          <w:b/>
+        </w:rPr>
+        <w:t xml:space="preserve">: </w:t>
+      </w:r>
+      <w:r>
+        <w:rPr>
+          <w:b/>
+        </w:rPr>
+        <w:t>Monday February 4</w:t>
+      </w:r>
+    </w:p>
+    <w:p>
+      <w:pPr>
+        <w:rPr>
+          <w:u w:val="single"/>
+        </w:rPr>
+      </w:pPr>
+      <w:r>
+        <w:rPr>
+          <w:u w:val="single"/>
+        </w:rPr>
+        <w:t>Node.JS</w:t>
+      </w:r>
+    </w:p>
+    <w:p>
+      <w:pPr>
+        <w:pStyle w:val="ListParagraph"/>
+        <w:numPr>
+          <w:ilvl w:val="0"/>
+          <w:numId w:val="37"/>
+        </w:numPr>
+      </w:pPr>
       <w:bookmarkStart w:id="0" w:name="_GoBack"/>
       <w:bookmarkEnd w:id="0"/>
     </w:p>
@@ -314,12 +387,6 @@
           <w:b/>
         </w:rPr>
       </w:pPr>
-      <w:r>
-        <w:rPr>
-          <w:b/>
-        </w:rPr>
-        <w:t>Class 20: Wednesday January 16</w:t>
-      </w:r>
     </w:p>
     <w:p/>
     <w:p/>
@@ -340,7 +407,16 @@
     </w:p>
     <w:p>
       <w:r>
-        <w:t>Must include the following 4 terms in my config to sync my database with my page</w:t>
+        <w:lastRenderedPageBreak/>
+        <w:t xml:space="preserve">Must include the following 4 terms in my </w:t>
+      </w:r>
+      <w:proofErr w:type="spellStart"/>
+      <w:r>
+        <w:t>config</w:t>
+      </w:r>
+      <w:proofErr w:type="spellEnd"/>
+      <w:r>
+        <w:t xml:space="preserve"> to sync my database with my page</w:t>
       </w:r>
     </w:p>
     <w:p>
@@ -356,6 +432,8 @@
           <w:szCs w:val="21"/>
         </w:rPr>
       </w:pPr>
+      <w:proofErr w:type="spellStart"/>
+      <w:proofErr w:type="gramStart"/>
       <w:r>
         <w:rPr>
           <w:rFonts w:ascii="Consolas" w:eastAsia="Times New Roman" w:hAnsi="Consolas" w:cs="Times New Roman"/>
@@ -363,7 +441,18 @@
           <w:sz w:val="21"/>
           <w:szCs w:val="21"/>
         </w:rPr>
-        <w:t>apiKey:</w:t>
+        <w:t>apiKey</w:t>
+      </w:r>
+      <w:proofErr w:type="spellEnd"/>
+      <w:proofErr w:type="gramEnd"/>
+      <w:r>
+        <w:rPr>
+          <w:rFonts w:ascii="Consolas" w:eastAsia="Times New Roman" w:hAnsi="Consolas" w:cs="Times New Roman"/>
+          <w:color w:val="9CDCFE"/>
+          <w:sz w:val="21"/>
+          <w:szCs w:val="21"/>
+        </w:rPr>
+        <w:t>:</w:t>
       </w:r>
       <w:r>
         <w:rPr>
@@ -406,6 +495,8 @@
           <w:szCs w:val="21"/>
         </w:rPr>
       </w:pPr>
+      <w:proofErr w:type="spellStart"/>
+      <w:proofErr w:type="gramStart"/>
       <w:r>
         <w:rPr>
           <w:rFonts w:ascii="Consolas" w:eastAsia="Times New Roman" w:hAnsi="Consolas" w:cs="Times New Roman"/>
@@ -413,7 +504,18 @@
           <w:sz w:val="21"/>
           <w:szCs w:val="21"/>
         </w:rPr>
-        <w:t>authDomain:</w:t>
+        <w:t>authDomain</w:t>
+      </w:r>
+      <w:proofErr w:type="spellEnd"/>
+      <w:proofErr w:type="gramEnd"/>
+      <w:r>
+        <w:rPr>
+          <w:rFonts w:ascii="Consolas" w:eastAsia="Times New Roman" w:hAnsi="Consolas" w:cs="Times New Roman"/>
+          <w:color w:val="9CDCFE"/>
+          <w:sz w:val="21"/>
+          <w:szCs w:val="21"/>
+        </w:rPr>
+        <w:t>:</w:t>
       </w:r>
       <w:r>
         <w:rPr>
@@ -456,6 +558,8 @@
           <w:szCs w:val="21"/>
         </w:rPr>
       </w:pPr>
+      <w:proofErr w:type="spellStart"/>
+      <w:proofErr w:type="gramStart"/>
       <w:r>
         <w:rPr>
           <w:rFonts w:ascii="Consolas" w:eastAsia="Times New Roman" w:hAnsi="Consolas" w:cs="Times New Roman"/>
@@ -463,7 +567,18 @@
           <w:sz w:val="21"/>
           <w:szCs w:val="21"/>
         </w:rPr>
-        <w:t>databaseURL:</w:t>
+        <w:t>databaseURL</w:t>
+      </w:r>
+      <w:proofErr w:type="spellEnd"/>
+      <w:proofErr w:type="gramEnd"/>
+      <w:r>
+        <w:rPr>
+          <w:rFonts w:ascii="Consolas" w:eastAsia="Times New Roman" w:hAnsi="Consolas" w:cs="Times New Roman"/>
+          <w:color w:val="9CDCFE"/>
+          <w:sz w:val="21"/>
+          <w:szCs w:val="21"/>
+        </w:rPr>
+        <w:t>:</w:t>
       </w:r>
       <w:r>
         <w:rPr>
@@ -506,6 +621,8 @@
           <w:szCs w:val="21"/>
         </w:rPr>
       </w:pPr>
+      <w:proofErr w:type="spellStart"/>
+      <w:proofErr w:type="gramStart"/>
       <w:r>
         <w:rPr>
           <w:rFonts w:ascii="Consolas" w:eastAsia="Times New Roman" w:hAnsi="Consolas" w:cs="Times New Roman"/>
@@ -513,8 +630,18 @@
           <w:sz w:val="21"/>
           <w:szCs w:val="21"/>
         </w:rPr>
-        <w:lastRenderedPageBreak/>
-        <w:t>storageBucket:</w:t>
+        <w:t>storageBucket</w:t>
+      </w:r>
+      <w:proofErr w:type="spellEnd"/>
+      <w:proofErr w:type="gramEnd"/>
+      <w:r>
+        <w:rPr>
+          <w:rFonts w:ascii="Consolas" w:eastAsia="Times New Roman" w:hAnsi="Consolas" w:cs="Times New Roman"/>
+          <w:color w:val="9CDCFE"/>
+          <w:sz w:val="21"/>
+          <w:szCs w:val="21"/>
+        </w:rPr>
+        <w:t>:</w:t>
       </w:r>
       <w:r>
         <w:rPr>
@@ -677,8 +804,13 @@
       <w:r>
         <w:t>.</w:t>
       </w:r>
-      <w:r>
-        <w:t>jsonstringify()</w:t>
+      <w:proofErr w:type="spellStart"/>
+      <w:r>
+        <w:t>jsonstringify</w:t>
+      </w:r>
+      <w:proofErr w:type="spellEnd"/>
+      <w:r>
+        <w:t>()</w:t>
       </w:r>
     </w:p>
     <w:p>
@@ -876,7 +1008,15 @@
     </w:p>
     <w:p>
       <w:r>
-        <w:t>Check the slides provided in 6.2, watch the HueCraft video</w:t>
+        <w:t xml:space="preserve">Check the slides provided in 6.2, watch the </w:t>
+      </w:r>
+      <w:proofErr w:type="spellStart"/>
+      <w:r>
+        <w:t>HueCraft</w:t>
+      </w:r>
+      <w:proofErr w:type="spellEnd"/>
+      <w:r>
+        <w:t xml:space="preserve"> video</w:t>
       </w:r>
     </w:p>
     <w:p>
@@ -901,6 +1041,7 @@
     </w:p>
     <w:p>
       <w:r>
+        <w:lastRenderedPageBreak/>
         <w:t>Difference between JSON and JavaScript Objects: keys are wrapped in quotes</w:t>
       </w:r>
     </w:p>
@@ -916,7 +1057,6 @@
         <w:rPr>
           <w:b/>
         </w:rPr>
-        <w:lastRenderedPageBreak/>
         <w:t>Class 13: Saturday December 15</w:t>
       </w:r>
       <w:r>
@@ -990,7 +1130,23 @@
     </w:p>
     <w:p>
       <w:r>
-        <w:t>Objects: “key-value pairs”; it has a property and a value; declared with var objectName = {key/property, “value”};</w:t>
+        <w:t xml:space="preserve">Objects: “key-value pairs”; it has a property and a value; declared with </w:t>
+      </w:r>
+      <w:proofErr w:type="spellStart"/>
+      <w:r>
+        <w:t>var</w:t>
+      </w:r>
+      <w:proofErr w:type="spellEnd"/>
+      <w:r>
+        <w:t xml:space="preserve"> </w:t>
+      </w:r>
+      <w:proofErr w:type="spellStart"/>
+      <w:r>
+        <w:t>objectName</w:t>
+      </w:r>
+      <w:proofErr w:type="spellEnd"/>
+      <w:r>
+        <w:t xml:space="preserve"> = {key/property, “value”};</w:t>
       </w:r>
     </w:p>
     <w:p/>
@@ -1000,21 +1156,52 @@
       </w:r>
     </w:p>
     <w:p>
-      <w:r>
-        <w:t>e.g. var champ = warriors [creates a variable called “champ”, the value of which is “warriors”]</w:t>
-      </w:r>
-    </w:p>
-    <w:p>
-      <w:r>
-        <w:t>e.g. var champ = {team: warriors, MVP: Durant, coach: Kerr}</w:t>
+      <w:proofErr w:type="gramStart"/>
+      <w:r>
+        <w:t>e.g</w:t>
+      </w:r>
+      <w:proofErr w:type="gramEnd"/>
+      <w:r>
+        <w:t xml:space="preserve">. </w:t>
+      </w:r>
+      <w:proofErr w:type="spellStart"/>
+      <w:r>
+        <w:t>var</w:t>
+      </w:r>
+      <w:proofErr w:type="spellEnd"/>
+      <w:r>
+        <w:t xml:space="preserve"> champ = warriors [creates a variable called “champ”, the value of which is “warriors”]</w:t>
+      </w:r>
+    </w:p>
+    <w:p>
+      <w:proofErr w:type="gramStart"/>
+      <w:r>
+        <w:t>e.g</w:t>
+      </w:r>
+      <w:proofErr w:type="gramEnd"/>
+      <w:r>
+        <w:t xml:space="preserve">. </w:t>
+      </w:r>
+      <w:proofErr w:type="spellStart"/>
+      <w:r>
+        <w:t>var</w:t>
+      </w:r>
+      <w:proofErr w:type="spellEnd"/>
+      <w:r>
+        <w:t xml:space="preserve"> champ = {team: warriors, MVP: Durant, coach: Kerr}</w:t>
       </w:r>
     </w:p>
     <w:p>
       <w:pPr>
         <w:ind w:left="720"/>
       </w:pPr>
-      <w:r>
-        <w:t>this creates an OBJECT called “champ”, which has multiple values (warriors, Durant, Kerr). Those values can be specifically called using the keys (team, MVP, coach)</w:t>
+      <w:proofErr w:type="gramStart"/>
+      <w:r>
+        <w:t>this</w:t>
+      </w:r>
+      <w:proofErr w:type="gramEnd"/>
+      <w:r>
+        <w:t xml:space="preserve"> creates an OBJECT called “champ”, which has multiple values (warriors, Durant, Kerr). Those values can be specifically called using the keys (team, MVP, coach)</w:t>
       </w:r>
     </w:p>
     <w:p/>
@@ -1084,7 +1271,21 @@
         <w:rPr>
           <w:b/>
         </w:rPr>
-        <w:t>Class 10: Saturday December 8 – Jquery $</w:t>
+        <w:t xml:space="preserve">Class 10: Saturday December 8 – </w:t>
+      </w:r>
+      <w:proofErr w:type="spellStart"/>
+      <w:r>
+        <w:rPr>
+          <w:b/>
+        </w:rPr>
+        <w:t>Jquery</w:t>
+      </w:r>
+      <w:proofErr w:type="spellEnd"/>
+      <w:r>
+        <w:rPr>
+          <w:b/>
+        </w:rPr>
+        <w:t xml:space="preserve"> $</w:t>
       </w:r>
     </w:p>
     <w:p>
@@ -1102,6 +1303,7 @@
     </w:p>
     <w:p>
       <w:r>
+        <w:lastRenderedPageBreak/>
         <w:t xml:space="preserve">Document Object Model </w:t>
       </w:r>
       <w:r>
@@ -1314,6 +1516,7 @@
         <w:rPr>
           <w:noProof/>
         </w:rPr>
+        <w:lastRenderedPageBreak/>
         <w:drawing>
           <wp:anchor distT="0" distB="0" distL="114300" distR="114300" simplePos="0" relativeHeight="251663360" behindDoc="0" locked="0" layoutInCell="1" allowOverlap="1">
             <wp:simplePos x="0" y="0"/>
@@ -1375,7 +1578,15 @@
         </w:drawing>
       </w:r>
       <w:r>
-        <w:t>It can be tedious, inefficient, time-consuming to retype code for each index of an array. We can use For Loops to type code once and have it cycle through an entire array.</w:t>
+        <w:t xml:space="preserve">It can be tedious, inefficient, </w:t>
+      </w:r>
+      <w:proofErr w:type="gramStart"/>
+      <w:r>
+        <w:t>time</w:t>
+      </w:r>
+      <w:proofErr w:type="gramEnd"/>
+      <w:r>
+        <w:t>-consuming to retype code for each index of an array. We can use For Loops to type code once and have it cycle through an entire array.</w:t>
       </w:r>
     </w:p>
     <w:p>
@@ -1395,7 +1606,6 @@
         <w:rPr>
           <w:b/>
         </w:rPr>
-        <w:lastRenderedPageBreak/>
         <w:t>Rock Paper Scissor</w:t>
       </w:r>
       <w:r>
@@ -1664,7 +1874,15 @@
         </w:numPr>
       </w:pPr>
       <w:r>
-        <w:t>coded as “var”</w:t>
+        <w:t>coded as “</w:t>
+      </w:r>
+      <w:proofErr w:type="spellStart"/>
+      <w:r>
+        <w:t>var</w:t>
+      </w:r>
+      <w:proofErr w:type="spellEnd"/>
+      <w:r>
+        <w:t>”</w:t>
       </w:r>
     </w:p>
     <w:p>
@@ -1744,7 +1962,6 @@
         <w:rPr>
           <w:noProof/>
         </w:rPr>
-        <w:lastRenderedPageBreak/>
         <w:drawing>
           <wp:anchor distT="0" distB="0" distL="114300" distR="114300" simplePos="0" relativeHeight="251662336" behindDoc="0" locked="0" layoutInCell="1" allowOverlap="1">
             <wp:simplePos x="0" y="0"/>
@@ -2023,7 +2240,15 @@
         </w:numPr>
       </w:pPr>
       <w:r>
-        <w:t>Jon Duckett books</w:t>
+        <w:t xml:space="preserve">Jon </w:t>
+      </w:r>
+      <w:proofErr w:type="spellStart"/>
+      <w:r>
+        <w:t>Duckett</w:t>
+      </w:r>
+      <w:proofErr w:type="spellEnd"/>
+      <w:r>
+        <w:t xml:space="preserve"> books</w:t>
       </w:r>
     </w:p>
     <w:p>
@@ -2107,9 +2332,11 @@
           <w:numId w:val="22"/>
         </w:numPr>
       </w:pPr>
+      <w:proofErr w:type="spellStart"/>
       <w:r>
         <w:t>px</w:t>
       </w:r>
+      <w:proofErr w:type="spellEnd"/>
     </w:p>
     <w:p>
       <w:pPr>
@@ -2119,8 +2346,13 @@
           <w:numId w:val="22"/>
         </w:numPr>
       </w:pPr>
-      <w:r>
-        <w:t>em (relative to parent container)</w:t>
+      <w:proofErr w:type="spellStart"/>
+      <w:r>
+        <w:t>em</w:t>
+      </w:r>
+      <w:proofErr w:type="spellEnd"/>
+      <w:r>
+        <w:t xml:space="preserve"> (relative to parent container)</w:t>
       </w:r>
     </w:p>
     <w:p>
@@ -2143,8 +2375,13 @@
           <w:numId w:val="22"/>
         </w:numPr>
       </w:pPr>
-      <w:r>
-        <w:t>vwh (responsive to browser size)</w:t>
+      <w:proofErr w:type="spellStart"/>
+      <w:r>
+        <w:t>vwh</w:t>
+      </w:r>
+      <w:proofErr w:type="spellEnd"/>
+      <w:r>
+        <w:t xml:space="preserve"> (responsive to browser size)</w:t>
       </w:r>
     </w:p>
     <w:p>
@@ -2218,8 +2455,13 @@
         </w:numPr>
       </w:pPr>
       <w:r>
-        <w:t>Chrome extension: whatfont</w:t>
-      </w:r>
+        <w:t xml:space="preserve">Chrome extension: </w:t>
+      </w:r>
+      <w:proofErr w:type="spellStart"/>
+      <w:r>
+        <w:t>whatfont</w:t>
+      </w:r>
+      <w:proofErr w:type="spellEnd"/>
     </w:p>
     <w:p/>
     <w:p>
@@ -2323,9 +2565,11 @@
           <w:numId w:val="24"/>
         </w:numPr>
       </w:pPr>
+      <w:proofErr w:type="gramStart"/>
       <w:r>
         <w:t>active</w:t>
       </w:r>
+      <w:proofErr w:type="gramEnd"/>
       <w:r>
         <w:t>: element engaged (e.g. being clicked on, typed in, etc.)</w:t>
       </w:r>
@@ -2530,8 +2774,13 @@
         </w:numPr>
       </w:pPr>
       <w:r>
-        <w:t>Browser will read multiple files in chronological order as one giant .css</w:t>
-      </w:r>
+        <w:t>Browser will read multiple files in chronological order as one giant .</w:t>
+      </w:r>
+      <w:proofErr w:type="spellStart"/>
+      <w:r>
+        <w:t>css</w:t>
+      </w:r>
+      <w:proofErr w:type="spellEnd"/>
     </w:p>
     <w:p>
       <w:pPr>
@@ -2597,11 +2846,19 @@
           <w:i/>
         </w:rPr>
       </w:pPr>
+      <w:proofErr w:type="gramStart"/>
       <w:r>
         <w:rPr>
           <w:i/>
         </w:rPr>
-        <w:t>guessing we reset to zero BEFORE adding our styles to remove any browser-specific formatting?</w:t>
+        <w:t>guessing</w:t>
+      </w:r>
+      <w:proofErr w:type="gramEnd"/>
+      <w:r>
+        <w:rPr>
+          <w:i/>
+        </w:rPr>
+        <w:t xml:space="preserve"> we reset to zero BEFORE adding our styles to remove any browser-specific formatting?</w:t>
       </w:r>
     </w:p>
     <w:p/>
@@ -3235,7 +3492,15 @@
         </w:drawing>
       </w:r>
       <w:r>
-        <w:t>To fix this, we can use the clearfix “hack”:</w:t>
+        <w:t xml:space="preserve">To fix this, we can use the </w:t>
+      </w:r>
+      <w:proofErr w:type="spellStart"/>
+      <w:r>
+        <w:t>clearfix</w:t>
+      </w:r>
+      <w:proofErr w:type="spellEnd"/>
+      <w:r>
+        <w:t xml:space="preserve"> “hack”:</w:t>
       </w:r>
     </w:p>
     <w:p/>
@@ -3252,7 +3517,21 @@
           <w:rPr>
             <w:rStyle w:val="Hyperlink"/>
           </w:rPr>
-          <w:t>All About Floats by Chris Coyer, CSS-Tricks</w:t>
+          <w:t xml:space="preserve">All </w:t>
+        </w:r>
+        <w:proofErr w:type="gramStart"/>
+        <w:r>
+          <w:rPr>
+            <w:rStyle w:val="Hyperlink"/>
+          </w:rPr>
+          <w:t>About</w:t>
+        </w:r>
+        <w:proofErr w:type="gramEnd"/>
+        <w:r>
+          <w:rPr>
+            <w:rStyle w:val="Hyperlink"/>
+          </w:rPr>
+          <w:t xml:space="preserve"> Floats by Chris Coyer, CSS-Tricks</w:t>
         </w:r>
       </w:hyperlink>
     </w:p>
@@ -3804,7 +4083,21 @@
         <w:rPr>
           <w:u w:val="single"/>
         </w:rPr>
-        <w:t xml:space="preserve"> Git commands</w:t>
+        <w:t xml:space="preserve"> </w:t>
+      </w:r>
+      <w:proofErr w:type="spellStart"/>
+      <w:r>
+        <w:rPr>
+          <w:u w:val="single"/>
+        </w:rPr>
+        <w:t>Git</w:t>
+      </w:r>
+      <w:proofErr w:type="spellEnd"/>
+      <w:r>
+        <w:rPr>
+          <w:u w:val="single"/>
+        </w:rPr>
+        <w:t xml:space="preserve"> commands</w:t>
       </w:r>
     </w:p>
     <w:p>
@@ -3815,8 +4108,13 @@
           <w:numId w:val="9"/>
         </w:numPr>
       </w:pPr>
-      <w:r>
-        <w:t>git clone = download a repository from GitHub to your local directory</w:t>
+      <w:proofErr w:type="spellStart"/>
+      <w:r>
+        <w:t>git</w:t>
+      </w:r>
+      <w:proofErr w:type="spellEnd"/>
+      <w:r>
+        <w:t xml:space="preserve"> clone = download a repository from GitHub to your local directory</w:t>
       </w:r>
     </w:p>
     <w:p>
@@ -3827,8 +4125,13 @@
           <w:numId w:val="9"/>
         </w:numPr>
       </w:pPr>
-      <w:r>
-        <w:t>git add = first step, prepares a file to be committed to the GitHub repository</w:t>
+      <w:proofErr w:type="spellStart"/>
+      <w:r>
+        <w:t>git</w:t>
+      </w:r>
+      <w:proofErr w:type="spellEnd"/>
+      <w:r>
+        <w:t xml:space="preserve"> add = first step, prepares a file to be committed to the GitHub repository</w:t>
       </w:r>
     </w:p>
     <w:p>
@@ -3839,8 +4142,13 @@
           <w:numId w:val="9"/>
         </w:numPr>
       </w:pPr>
-      <w:r>
-        <w:t xml:space="preserve">git commit = commits a file to GitHub repository </w:t>
+      <w:proofErr w:type="spellStart"/>
+      <w:r>
+        <w:t>git</w:t>
+      </w:r>
+      <w:proofErr w:type="spellEnd"/>
+      <w:r>
+        <w:t xml:space="preserve"> commit = commits a file to GitHub repository </w:t>
       </w:r>
       <w:r>
         <w:t>(use “-m” to write a message annotating the change)</w:t>
@@ -3854,8 +4162,13 @@
           <w:numId w:val="9"/>
         </w:numPr>
       </w:pPr>
-      <w:r>
-        <w:t>git push = sends changes to the online GitHub version</w:t>
+      <w:proofErr w:type="spellStart"/>
+      <w:r>
+        <w:t>git</w:t>
+      </w:r>
+      <w:proofErr w:type="spellEnd"/>
+      <w:r>
+        <w:t xml:space="preserve"> push = sends changes to the online GitHub version</w:t>
       </w:r>
     </w:p>
     <w:p>
@@ -3866,8 +4179,13 @@
           <w:numId w:val="9"/>
         </w:numPr>
       </w:pPr>
-      <w:r>
-        <w:t xml:space="preserve">git pull = </w:t>
+      <w:proofErr w:type="spellStart"/>
+      <w:r>
+        <w:t>git</w:t>
+      </w:r>
+      <w:proofErr w:type="spellEnd"/>
+      <w:r>
+        <w:t xml:space="preserve"> pull = </w:t>
       </w:r>
       <w:r>
         <w:t>downloads the latest version of a GitHub repository</w:t>
@@ -3967,7 +4285,23 @@
         </w:numPr>
       </w:pPr>
       <w:r>
-        <w:t>e.g. if an ID is called ‘main_bio’, we’d refer to it as #main_bio in CSS</w:t>
+        <w:t>e.g. if an ID is called ‘</w:t>
+      </w:r>
+      <w:proofErr w:type="spellStart"/>
+      <w:r>
+        <w:t>main_bio</w:t>
+      </w:r>
+      <w:proofErr w:type="spellEnd"/>
+      <w:r>
+        <w:t>’, we’d refer to it as #</w:t>
+      </w:r>
+      <w:proofErr w:type="spellStart"/>
+      <w:r>
+        <w:t>main_bio</w:t>
+      </w:r>
+      <w:proofErr w:type="spellEnd"/>
+      <w:r>
+        <w:t xml:space="preserve"> in CSS</w:t>
       </w:r>
     </w:p>
     <w:p/>
@@ -4006,7 +4340,15 @@
     </w:p>
     <w:p>
       <w:r>
-        <w:t>These are the basic commands for navigating directories in a Terminal or Git Bash window</w:t>
+        <w:t xml:space="preserve">These are the basic commands for navigating directories in a Terminal or </w:t>
+      </w:r>
+      <w:proofErr w:type="spellStart"/>
+      <w:r>
+        <w:t>Git</w:t>
+      </w:r>
+      <w:proofErr w:type="spellEnd"/>
+      <w:r>
+        <w:t xml:space="preserve"> Bash window</w:t>
       </w:r>
     </w:p>
     <w:p>
@@ -4060,8 +4402,13 @@
         </w:numPr>
       </w:pPr>
       <w:r>
-        <w:t>Move to One Directory Up = cd ..</w:t>
-      </w:r>
+        <w:t xml:space="preserve">Move to One Directory Up = </w:t>
+      </w:r>
+      <w:proofErr w:type="gramStart"/>
+      <w:r>
+        <w:t>cd ..</w:t>
+      </w:r>
+      <w:proofErr w:type="gramEnd"/>
     </w:p>
     <w:p>
       <w:pPr>
@@ -4084,8 +4431,13 @@
         </w:numPr>
       </w:pPr>
       <w:r>
-        <w:t>Show the current Directory = pwd</w:t>
-      </w:r>
+        <w:t xml:space="preserve">Show the current Directory = </w:t>
+      </w:r>
+      <w:proofErr w:type="spellStart"/>
+      <w:r>
+        <w:t>pwd</w:t>
+      </w:r>
+      <w:proofErr w:type="spellEnd"/>
     </w:p>
     <w:p>
       <w:pPr>
@@ -4136,7 +4488,15 @@
         </w:numPr>
       </w:pPr>
       <w:r>
-        <w:t>Make New Folder = mkdir [name of directory to create]</w:t>
+        <w:t xml:space="preserve">Make New Folder = </w:t>
+      </w:r>
+      <w:proofErr w:type="spellStart"/>
+      <w:r>
+        <w:t>mkdir</w:t>
+      </w:r>
+      <w:proofErr w:type="spellEnd"/>
+      <w:r>
+        <w:t xml:space="preserve"> [name of directory to create]</w:t>
       </w:r>
     </w:p>
     <w:p>
@@ -4148,7 +4508,15 @@
         </w:numPr>
       </w:pPr>
       <w:r>
-        <w:t>Delete file = rm [name of file to remove]</w:t>
+        <w:t xml:space="preserve">Delete file = </w:t>
+      </w:r>
+      <w:proofErr w:type="spellStart"/>
+      <w:r>
+        <w:t>rm</w:t>
+      </w:r>
+      <w:proofErr w:type="spellEnd"/>
+      <w:r>
+        <w:t xml:space="preserve"> [name of file to remove]</w:t>
       </w:r>
     </w:p>
     <w:p>
@@ -4160,7 +4528,15 @@
         </w:numPr>
       </w:pPr>
       <w:r>
-        <w:t>Delete folder = rm -r [name of directory to remove]</w:t>
+        <w:t xml:space="preserve">Delete folder = </w:t>
+      </w:r>
+      <w:proofErr w:type="spellStart"/>
+      <w:r>
+        <w:t>rm</w:t>
+      </w:r>
+      <w:proofErr w:type="spellEnd"/>
+      <w:r>
+        <w:t xml:space="preserve"> -r [name of directory to remove]</w:t>
       </w:r>
     </w:p>
     <w:p>
@@ -4172,7 +4548,15 @@
         </w:numPr>
       </w:pPr>
       <w:r>
-        <w:t>Copying File = cp [filename1] [filename2]</w:t>
+        <w:t xml:space="preserve">Copying File = </w:t>
+      </w:r>
+      <w:proofErr w:type="spellStart"/>
+      <w:r>
+        <w:t>cp</w:t>
+      </w:r>
+      <w:proofErr w:type="spellEnd"/>
+      <w:r>
+        <w:t xml:space="preserve"> [filename1] [filename2]</w:t>
       </w:r>
     </w:p>
     <w:p>
@@ -4214,8 +4598,13 @@
         <w:t>Open all files and folder in current directory (PC Only)</w:t>
       </w:r>
       <w:r>
-        <w:t xml:space="preserve"> = explorer .</w:t>
-      </w:r>
+        <w:t xml:space="preserve"> = </w:t>
+      </w:r>
+      <w:proofErr w:type="gramStart"/>
+      <w:r>
+        <w:t>explorer .</w:t>
+      </w:r>
+      <w:proofErr w:type="gramEnd"/>
     </w:p>
     <w:sectPr>
       <w:pgSz w:w="12240" w:h="15840"/>
@@ -6011,6 +6400,119 @@
     </w:lvl>
   </w:abstractNum>
   <w:abstractNum w:abstractNumId="16" w15:restartNumberingAfterBreak="0">
+    <w:nsid w:val="2CF44471"/>
+    <w:multiLevelType w:val="hybridMultilevel"/>
+    <w:tmpl w:val="AF889492"/>
+    <w:lvl w:ilvl="0" w:tplc="04090001">
+      <w:start w:val="1"/>
+      <w:numFmt w:val="bullet"/>
+      <w:lvlText w:val=""/>
+      <w:lvlJc w:val="left"/>
+      <w:pPr>
+        <w:ind w:left="720" w:hanging="360"/>
+      </w:pPr>
+      <w:rPr>
+        <w:rFonts w:ascii="Symbol" w:hAnsi="Symbol" w:hint="default"/>
+      </w:rPr>
+    </w:lvl>
+    <w:lvl w:ilvl="1" w:tplc="04090003" w:tentative="1">
+      <w:start w:val="1"/>
+      <w:numFmt w:val="bullet"/>
+      <w:lvlText w:val="o"/>
+      <w:lvlJc w:val="left"/>
+      <w:pPr>
+        <w:ind w:left="1440" w:hanging="360"/>
+      </w:pPr>
+      <w:rPr>
+        <w:rFonts w:ascii="Courier New" w:hAnsi="Courier New" w:cs="Courier New" w:hint="default"/>
+      </w:rPr>
+    </w:lvl>
+    <w:lvl w:ilvl="2" w:tplc="04090005" w:tentative="1">
+      <w:start w:val="1"/>
+      <w:numFmt w:val="bullet"/>
+      <w:lvlText w:val=""/>
+      <w:lvlJc w:val="left"/>
+      <w:pPr>
+        <w:ind w:left="2160" w:hanging="360"/>
+      </w:pPr>
+      <w:rPr>
+        <w:rFonts w:ascii="Wingdings" w:hAnsi="Wingdings" w:hint="default"/>
+      </w:rPr>
+    </w:lvl>
+    <w:lvl w:ilvl="3" w:tplc="04090001" w:tentative="1">
+      <w:start w:val="1"/>
+      <w:numFmt w:val="bullet"/>
+      <w:lvlText w:val=""/>
+      <w:lvlJc w:val="left"/>
+      <w:pPr>
+        <w:ind w:left="2880" w:hanging="360"/>
+      </w:pPr>
+      <w:rPr>
+        <w:rFonts w:ascii="Symbol" w:hAnsi="Symbol" w:hint="default"/>
+      </w:rPr>
+    </w:lvl>
+    <w:lvl w:ilvl="4" w:tplc="04090003" w:tentative="1">
+      <w:start w:val="1"/>
+      <w:numFmt w:val="bullet"/>
+      <w:lvlText w:val="o"/>
+      <w:lvlJc w:val="left"/>
+      <w:pPr>
+        <w:ind w:left="3600" w:hanging="360"/>
+      </w:pPr>
+      <w:rPr>
+        <w:rFonts w:ascii="Courier New" w:hAnsi="Courier New" w:cs="Courier New" w:hint="default"/>
+      </w:rPr>
+    </w:lvl>
+    <w:lvl w:ilvl="5" w:tplc="04090005" w:tentative="1">
+      <w:start w:val="1"/>
+      <w:numFmt w:val="bullet"/>
+      <w:lvlText w:val=""/>
+      <w:lvlJc w:val="left"/>
+      <w:pPr>
+        <w:ind w:left="4320" w:hanging="360"/>
+      </w:pPr>
+      <w:rPr>
+        <w:rFonts w:ascii="Wingdings" w:hAnsi="Wingdings" w:hint="default"/>
+      </w:rPr>
+    </w:lvl>
+    <w:lvl w:ilvl="6" w:tplc="04090001" w:tentative="1">
+      <w:start w:val="1"/>
+      <w:numFmt w:val="bullet"/>
+      <w:lvlText w:val=""/>
+      <w:lvlJc w:val="left"/>
+      <w:pPr>
+        <w:ind w:left="5040" w:hanging="360"/>
+      </w:pPr>
+      <w:rPr>
+        <w:rFonts w:ascii="Symbol" w:hAnsi="Symbol" w:hint="default"/>
+      </w:rPr>
+    </w:lvl>
+    <w:lvl w:ilvl="7" w:tplc="04090003" w:tentative="1">
+      <w:start w:val="1"/>
+      <w:numFmt w:val="bullet"/>
+      <w:lvlText w:val="o"/>
+      <w:lvlJc w:val="left"/>
+      <w:pPr>
+        <w:ind w:left="5760" w:hanging="360"/>
+      </w:pPr>
+      <w:rPr>
+        <w:rFonts w:ascii="Courier New" w:hAnsi="Courier New" w:cs="Courier New" w:hint="default"/>
+      </w:rPr>
+    </w:lvl>
+    <w:lvl w:ilvl="8" w:tplc="04090005" w:tentative="1">
+      <w:start w:val="1"/>
+      <w:numFmt w:val="bullet"/>
+      <w:lvlText w:val=""/>
+      <w:lvlJc w:val="left"/>
+      <w:pPr>
+        <w:ind w:left="6480" w:hanging="360"/>
+      </w:pPr>
+      <w:rPr>
+        <w:rFonts w:ascii="Wingdings" w:hAnsi="Wingdings" w:hint="default"/>
+      </w:rPr>
+    </w:lvl>
+  </w:abstractNum>
+  <w:abstractNum w:abstractNumId="17" w15:restartNumberingAfterBreak="0">
     <w:nsid w:val="3746357E"/>
     <w:multiLevelType w:val="hybridMultilevel"/>
     <w:tmpl w:val="39A269F2"/>
@@ -6123,7 +6625,7 @@
       </w:rPr>
     </w:lvl>
   </w:abstractNum>
-  <w:abstractNum w:abstractNumId="17" w15:restartNumberingAfterBreak="0">
+  <w:abstractNum w:abstractNumId="18" w15:restartNumberingAfterBreak="0">
     <w:nsid w:val="391921BB"/>
     <w:multiLevelType w:val="hybridMultilevel"/>
     <w:tmpl w:val="5388E468"/>
@@ -6236,7 +6738,7 @@
       </w:rPr>
     </w:lvl>
   </w:abstractNum>
-  <w:abstractNum w:abstractNumId="18" w15:restartNumberingAfterBreak="0">
+  <w:abstractNum w:abstractNumId="19" w15:restartNumberingAfterBreak="0">
     <w:nsid w:val="395105FB"/>
     <w:multiLevelType w:val="hybridMultilevel"/>
     <w:tmpl w:val="DF3CB0D2"/>
@@ -6349,7 +6851,7 @@
       </w:rPr>
     </w:lvl>
   </w:abstractNum>
-  <w:abstractNum w:abstractNumId="19" w15:restartNumberingAfterBreak="0">
+  <w:abstractNum w:abstractNumId="20" w15:restartNumberingAfterBreak="0">
     <w:nsid w:val="478506BC"/>
     <w:multiLevelType w:val="hybridMultilevel"/>
     <w:tmpl w:val="11CE7B6E"/>
@@ -6462,7 +6964,7 @@
       </w:rPr>
     </w:lvl>
   </w:abstractNum>
-  <w:abstractNum w:abstractNumId="20" w15:restartNumberingAfterBreak="0">
+  <w:abstractNum w:abstractNumId="21" w15:restartNumberingAfterBreak="0">
     <w:nsid w:val="4C132E06"/>
     <w:multiLevelType w:val="hybridMultilevel"/>
     <w:tmpl w:val="6A64F860"/>
@@ -6575,7 +7077,7 @@
       </w:rPr>
     </w:lvl>
   </w:abstractNum>
-  <w:abstractNum w:abstractNumId="21" w15:restartNumberingAfterBreak="0">
+  <w:abstractNum w:abstractNumId="22" w15:restartNumberingAfterBreak="0">
     <w:nsid w:val="4C343304"/>
     <w:multiLevelType w:val="hybridMultilevel"/>
     <w:tmpl w:val="B8F29AEC"/>
@@ -6688,7 +7190,7 @@
       </w:rPr>
     </w:lvl>
   </w:abstractNum>
-  <w:abstractNum w:abstractNumId="22" w15:restartNumberingAfterBreak="0">
+  <w:abstractNum w:abstractNumId="23" w15:restartNumberingAfterBreak="0">
     <w:nsid w:val="55282FBD"/>
     <w:multiLevelType w:val="hybridMultilevel"/>
     <w:tmpl w:val="57968B48"/>
@@ -6801,7 +7303,7 @@
       </w:rPr>
     </w:lvl>
   </w:abstractNum>
-  <w:abstractNum w:abstractNumId="23" w15:restartNumberingAfterBreak="0">
+  <w:abstractNum w:abstractNumId="24" w15:restartNumberingAfterBreak="0">
     <w:nsid w:val="5A91309D"/>
     <w:multiLevelType w:val="hybridMultilevel"/>
     <w:tmpl w:val="6280526E"/>
@@ -6914,7 +7416,7 @@
       </w:rPr>
     </w:lvl>
   </w:abstractNum>
-  <w:abstractNum w:abstractNumId="24" w15:restartNumberingAfterBreak="0">
+  <w:abstractNum w:abstractNumId="25" w15:restartNumberingAfterBreak="0">
     <w:nsid w:val="5E99551E"/>
     <w:multiLevelType w:val="hybridMultilevel"/>
     <w:tmpl w:val="2924B634"/>
@@ -7027,7 +7529,7 @@
       </w:rPr>
     </w:lvl>
   </w:abstractNum>
-  <w:abstractNum w:abstractNumId="25" w15:restartNumberingAfterBreak="0">
+  <w:abstractNum w:abstractNumId="26" w15:restartNumberingAfterBreak="0">
     <w:nsid w:val="605F5557"/>
     <w:multiLevelType w:val="hybridMultilevel"/>
     <w:tmpl w:val="569057A4"/>
@@ -7140,7 +7642,7 @@
       </w:rPr>
     </w:lvl>
   </w:abstractNum>
-  <w:abstractNum w:abstractNumId="26" w15:restartNumberingAfterBreak="0">
+  <w:abstractNum w:abstractNumId="27" w15:restartNumberingAfterBreak="0">
     <w:nsid w:val="65AB2578"/>
     <w:multiLevelType w:val="hybridMultilevel"/>
     <w:tmpl w:val="7EC60BEA"/>
@@ -7253,7 +7755,7 @@
       </w:rPr>
     </w:lvl>
   </w:abstractNum>
-  <w:abstractNum w:abstractNumId="27" w15:restartNumberingAfterBreak="0">
+  <w:abstractNum w:abstractNumId="28" w15:restartNumberingAfterBreak="0">
     <w:nsid w:val="686838B2"/>
     <w:multiLevelType w:val="hybridMultilevel"/>
     <w:tmpl w:val="9E186970"/>
@@ -7393,7 +7895,7 @@
       </w:rPr>
     </w:lvl>
   </w:abstractNum>
-  <w:abstractNum w:abstractNumId="28" w15:restartNumberingAfterBreak="0">
+  <w:abstractNum w:abstractNumId="29" w15:restartNumberingAfterBreak="0">
     <w:nsid w:val="69FC259A"/>
     <w:multiLevelType w:val="hybridMultilevel"/>
     <w:tmpl w:val="9544EA04"/>
@@ -7506,7 +8008,7 @@
       </w:rPr>
     </w:lvl>
   </w:abstractNum>
-  <w:abstractNum w:abstractNumId="29" w15:restartNumberingAfterBreak="0">
+  <w:abstractNum w:abstractNumId="30" w15:restartNumberingAfterBreak="0">
     <w:nsid w:val="6AD41F9A"/>
     <w:multiLevelType w:val="hybridMultilevel"/>
     <w:tmpl w:val="16F4E08C"/>
@@ -7619,7 +8121,7 @@
       </w:rPr>
     </w:lvl>
   </w:abstractNum>
-  <w:abstractNum w:abstractNumId="30" w15:restartNumberingAfterBreak="0">
+  <w:abstractNum w:abstractNumId="31" w15:restartNumberingAfterBreak="0">
     <w:nsid w:val="6BB7172C"/>
     <w:multiLevelType w:val="hybridMultilevel"/>
     <w:tmpl w:val="B0C4C47A"/>
@@ -7732,7 +8234,7 @@
       </w:rPr>
     </w:lvl>
   </w:abstractNum>
-  <w:abstractNum w:abstractNumId="31" w15:restartNumberingAfterBreak="0">
+  <w:abstractNum w:abstractNumId="32" w15:restartNumberingAfterBreak="0">
     <w:nsid w:val="6DA51126"/>
     <w:multiLevelType w:val="hybridMultilevel"/>
     <w:tmpl w:val="6E08A20E"/>
@@ -7845,7 +8347,7 @@
       </w:rPr>
     </w:lvl>
   </w:abstractNum>
-  <w:abstractNum w:abstractNumId="32" w15:restartNumberingAfterBreak="0">
+  <w:abstractNum w:abstractNumId="33" w15:restartNumberingAfterBreak="0">
     <w:nsid w:val="708F6768"/>
     <w:multiLevelType w:val="hybridMultilevel"/>
     <w:tmpl w:val="7988FA62"/>
@@ -7958,7 +8460,7 @@
       </w:rPr>
     </w:lvl>
   </w:abstractNum>
-  <w:abstractNum w:abstractNumId="33" w15:restartNumberingAfterBreak="0">
+  <w:abstractNum w:abstractNumId="34" w15:restartNumberingAfterBreak="0">
     <w:nsid w:val="76235CB9"/>
     <w:multiLevelType w:val="hybridMultilevel"/>
     <w:tmpl w:val="01241AE8"/>
@@ -8071,7 +8573,120 @@
       </w:rPr>
     </w:lvl>
   </w:abstractNum>
-  <w:abstractNum w:abstractNumId="34" w15:restartNumberingAfterBreak="0">
+  <w:abstractNum w:abstractNumId="35" w15:restartNumberingAfterBreak="0">
+    <w:nsid w:val="7E874EDE"/>
+    <w:multiLevelType w:val="hybridMultilevel"/>
+    <w:tmpl w:val="A45A7DFE"/>
+    <w:lvl w:ilvl="0" w:tplc="04090001">
+      <w:start w:val="1"/>
+      <w:numFmt w:val="bullet"/>
+      <w:lvlText w:val=""/>
+      <w:lvlJc w:val="left"/>
+      <w:pPr>
+        <w:ind w:left="720" w:hanging="360"/>
+      </w:pPr>
+      <w:rPr>
+        <w:rFonts w:ascii="Symbol" w:hAnsi="Symbol" w:hint="default"/>
+      </w:rPr>
+    </w:lvl>
+    <w:lvl w:ilvl="1" w:tplc="04090003" w:tentative="1">
+      <w:start w:val="1"/>
+      <w:numFmt w:val="bullet"/>
+      <w:lvlText w:val="o"/>
+      <w:lvlJc w:val="left"/>
+      <w:pPr>
+        <w:ind w:left="1440" w:hanging="360"/>
+      </w:pPr>
+      <w:rPr>
+        <w:rFonts w:ascii="Courier New" w:hAnsi="Courier New" w:cs="Courier New" w:hint="default"/>
+      </w:rPr>
+    </w:lvl>
+    <w:lvl w:ilvl="2" w:tplc="04090005" w:tentative="1">
+      <w:start w:val="1"/>
+      <w:numFmt w:val="bullet"/>
+      <w:lvlText w:val=""/>
+      <w:lvlJc w:val="left"/>
+      <w:pPr>
+        <w:ind w:left="2160" w:hanging="360"/>
+      </w:pPr>
+      <w:rPr>
+        <w:rFonts w:ascii="Wingdings" w:hAnsi="Wingdings" w:hint="default"/>
+      </w:rPr>
+    </w:lvl>
+    <w:lvl w:ilvl="3" w:tplc="04090001" w:tentative="1">
+      <w:start w:val="1"/>
+      <w:numFmt w:val="bullet"/>
+      <w:lvlText w:val=""/>
+      <w:lvlJc w:val="left"/>
+      <w:pPr>
+        <w:ind w:left="2880" w:hanging="360"/>
+      </w:pPr>
+      <w:rPr>
+        <w:rFonts w:ascii="Symbol" w:hAnsi="Symbol" w:hint="default"/>
+      </w:rPr>
+    </w:lvl>
+    <w:lvl w:ilvl="4" w:tplc="04090003" w:tentative="1">
+      <w:start w:val="1"/>
+      <w:numFmt w:val="bullet"/>
+      <w:lvlText w:val="o"/>
+      <w:lvlJc w:val="left"/>
+      <w:pPr>
+        <w:ind w:left="3600" w:hanging="360"/>
+      </w:pPr>
+      <w:rPr>
+        <w:rFonts w:ascii="Courier New" w:hAnsi="Courier New" w:cs="Courier New" w:hint="default"/>
+      </w:rPr>
+    </w:lvl>
+    <w:lvl w:ilvl="5" w:tplc="04090005" w:tentative="1">
+      <w:start w:val="1"/>
+      <w:numFmt w:val="bullet"/>
+      <w:lvlText w:val=""/>
+      <w:lvlJc w:val="left"/>
+      <w:pPr>
+        <w:ind w:left="4320" w:hanging="360"/>
+      </w:pPr>
+      <w:rPr>
+        <w:rFonts w:ascii="Wingdings" w:hAnsi="Wingdings" w:hint="default"/>
+      </w:rPr>
+    </w:lvl>
+    <w:lvl w:ilvl="6" w:tplc="04090001" w:tentative="1">
+      <w:start w:val="1"/>
+      <w:numFmt w:val="bullet"/>
+      <w:lvlText w:val=""/>
+      <w:lvlJc w:val="left"/>
+      <w:pPr>
+        <w:ind w:left="5040" w:hanging="360"/>
+      </w:pPr>
+      <w:rPr>
+        <w:rFonts w:ascii="Symbol" w:hAnsi="Symbol" w:hint="default"/>
+      </w:rPr>
+    </w:lvl>
+    <w:lvl w:ilvl="7" w:tplc="04090003" w:tentative="1">
+      <w:start w:val="1"/>
+      <w:numFmt w:val="bullet"/>
+      <w:lvlText w:val="o"/>
+      <w:lvlJc w:val="left"/>
+      <w:pPr>
+        <w:ind w:left="5760" w:hanging="360"/>
+      </w:pPr>
+      <w:rPr>
+        <w:rFonts w:ascii="Courier New" w:hAnsi="Courier New" w:cs="Courier New" w:hint="default"/>
+      </w:rPr>
+    </w:lvl>
+    <w:lvl w:ilvl="8" w:tplc="04090005" w:tentative="1">
+      <w:start w:val="1"/>
+      <w:numFmt w:val="bullet"/>
+      <w:lvlText w:val=""/>
+      <w:lvlJc w:val="left"/>
+      <w:pPr>
+        <w:ind w:left="6480" w:hanging="360"/>
+      </w:pPr>
+      <w:rPr>
+        <w:rFonts w:ascii="Wingdings" w:hAnsi="Wingdings" w:hint="default"/>
+      </w:rPr>
+    </w:lvl>
+  </w:abstractNum>
+  <w:abstractNum w:abstractNumId="36" w15:restartNumberingAfterBreak="0">
     <w:nsid w:val="7F5D6303"/>
     <w:multiLevelType w:val="hybridMultilevel"/>
     <w:tmpl w:val="56A8CB06"/>
@@ -8188,13 +8803,13 @@
     <w:abstractNumId w:val="12"/>
   </w:num>
   <w:num w:numId="2">
-    <w:abstractNumId w:val="17"/>
+    <w:abstractNumId w:val="18"/>
   </w:num>
   <w:num w:numId="3">
-    <w:abstractNumId w:val="28"/>
+    <w:abstractNumId w:val="29"/>
   </w:num>
   <w:num w:numId="4">
-    <w:abstractNumId w:val="25"/>
+    <w:abstractNumId w:val="26"/>
   </w:num>
   <w:num w:numId="5">
     <w:abstractNumId w:val="3"/>
@@ -8209,25 +8824,25 @@
     <w:abstractNumId w:val="1"/>
   </w:num>
   <w:num w:numId="9">
-    <w:abstractNumId w:val="22"/>
+    <w:abstractNumId w:val="23"/>
   </w:num>
   <w:num w:numId="10">
-    <w:abstractNumId w:val="26"/>
+    <w:abstractNumId w:val="27"/>
   </w:num>
   <w:num w:numId="11">
     <w:abstractNumId w:val="6"/>
   </w:num>
   <w:num w:numId="12">
-    <w:abstractNumId w:val="27"/>
+    <w:abstractNumId w:val="28"/>
   </w:num>
   <w:num w:numId="13">
     <w:abstractNumId w:val="14"/>
   </w:num>
   <w:num w:numId="14">
-    <w:abstractNumId w:val="33"/>
+    <w:abstractNumId w:val="34"/>
   </w:num>
   <w:num w:numId="15">
-    <w:abstractNumId w:val="31"/>
+    <w:abstractNumId w:val="32"/>
   </w:num>
   <w:num w:numId="16">
     <w:abstractNumId w:val="10"/>
@@ -8242,31 +8857,31 @@
     <w:abstractNumId w:val="9"/>
   </w:num>
   <w:num w:numId="20">
-    <w:abstractNumId w:val="18"/>
+    <w:abstractNumId w:val="19"/>
   </w:num>
   <w:num w:numId="21">
-    <w:abstractNumId w:val="30"/>
+    <w:abstractNumId w:val="31"/>
   </w:num>
   <w:num w:numId="22">
-    <w:abstractNumId w:val="24"/>
+    <w:abstractNumId w:val="25"/>
   </w:num>
   <w:num w:numId="23">
     <w:abstractNumId w:val="0"/>
   </w:num>
   <w:num w:numId="24">
-    <w:abstractNumId w:val="19"/>
+    <w:abstractNumId w:val="20"/>
   </w:num>
   <w:num w:numId="25">
     <w:abstractNumId w:val="15"/>
   </w:num>
   <w:num w:numId="26">
-    <w:abstractNumId w:val="20"/>
+    <w:abstractNumId w:val="21"/>
   </w:num>
   <w:num w:numId="27">
     <w:abstractNumId w:val="13"/>
   </w:num>
   <w:num w:numId="28">
-    <w:abstractNumId w:val="29"/>
+    <w:abstractNumId w:val="30"/>
   </w:num>
   <w:num w:numId="29">
     <w:abstractNumId w:val="7"/>
@@ -8275,19 +8890,25 @@
     <w:abstractNumId w:val="8"/>
   </w:num>
   <w:num w:numId="31">
-    <w:abstractNumId w:val="23"/>
+    <w:abstractNumId w:val="24"/>
   </w:num>
   <w:num w:numId="32">
-    <w:abstractNumId w:val="34"/>
+    <w:abstractNumId w:val="36"/>
   </w:num>
   <w:num w:numId="33">
+    <w:abstractNumId w:val="17"/>
+  </w:num>
+  <w:num w:numId="34">
+    <w:abstractNumId w:val="22"/>
+  </w:num>
+  <w:num w:numId="35">
+    <w:abstractNumId w:val="33"/>
+  </w:num>
+  <w:num w:numId="36">
     <w:abstractNumId w:val="16"/>
   </w:num>
-  <w:num w:numId="34">
-    <w:abstractNumId w:val="21"/>
-  </w:num>
-  <w:num w:numId="35">
-    <w:abstractNumId w:val="32"/>
+  <w:num w:numId="37">
+    <w:abstractNumId w:val="35"/>
   </w:num>
 </w:numbering>
 </file>

</xml_diff>